<commit_message>
Descripción de stakeholders y sus funciones
Se modifico la tabla
</commit_message>
<xml_diff>
--- a/Documents/IEEE.docx
+++ b/Documents/IEEE.docx
@@ -1,6 +1,6 @@
 
 <file path=word/document.xml><?xml version="1.0" encoding="utf-8"?>
-<w:document xmlns:wpc="http://schemas.microsoft.com/office/word/2010/wordprocessingCanvas" xmlns:mc="http://schemas.openxmlformats.org/markup-compatibility/2006" xmlns:o="urn:schemas-microsoft-com:office:office" xmlns:r="http://schemas.openxmlformats.org/officeDocument/2006/relationships" xmlns:m="http://schemas.openxmlformats.org/officeDocument/2006/math" xmlns:v="urn:schemas-microsoft-com:vml" xmlns:wp14="http://schemas.microsoft.com/office/word/2010/wordprocessingDrawing" xmlns:wp="http://schemas.openxmlformats.org/drawingml/2006/wordprocessingDrawing" xmlns:w10="urn:schemas-microsoft-com:office:word" xmlns:w="http://schemas.openxmlformats.org/wordprocessingml/2006/main" xmlns:w14="http://schemas.microsoft.com/office/word/2010/wordml" xmlns:w15="http://schemas.microsoft.com/office/word/2012/wordml" xmlns:wpg="http://schemas.microsoft.com/office/word/2010/wordprocessingGroup" xmlns:wpi="http://schemas.microsoft.com/office/word/2010/wordprocessingInk" xmlns:wne="http://schemas.microsoft.com/office/word/2006/wordml" xmlns:wps="http://schemas.microsoft.com/office/word/2010/wordprocessingShape" mc:Ignorable="w14 w15 wp14">
+<w:document xmlns:wpc="http://schemas.microsoft.com/office/word/2010/wordprocessingCanvas" xmlns:cx="http://schemas.microsoft.com/office/drawing/2014/chartex" xmlns:cx1="http://schemas.microsoft.com/office/drawing/2015/9/8/chartex" xmlns:cx2="http://schemas.microsoft.com/office/drawing/2015/10/21/chartex" xmlns:cx3="http://schemas.microsoft.com/office/drawing/2016/5/9/chartex" xmlns:cx4="http://schemas.microsoft.com/office/drawing/2016/5/10/chartex" xmlns:cx5="http://schemas.microsoft.com/office/drawing/2016/5/11/chartex" xmlns:cx6="http://schemas.microsoft.com/office/drawing/2016/5/12/chartex" xmlns:cx7="http://schemas.microsoft.com/office/drawing/2016/5/13/chartex" xmlns:cx8="http://schemas.microsoft.com/office/drawing/2016/5/14/chartex" xmlns:mc="http://schemas.openxmlformats.org/markup-compatibility/2006" xmlns:aink="http://schemas.microsoft.com/office/drawing/2016/ink" xmlns:am3d="http://schemas.microsoft.com/office/drawing/2017/model3d" xmlns:o="urn:schemas-microsoft-com:office:office" xmlns:r="http://schemas.openxmlformats.org/officeDocument/2006/relationships" xmlns:m="http://schemas.openxmlformats.org/officeDocument/2006/math" xmlns:v="urn:schemas-microsoft-com:vml" xmlns:wp14="http://schemas.microsoft.com/office/word/2010/wordprocessingDrawing" xmlns:wp="http://schemas.openxmlformats.org/drawingml/2006/wordprocessingDrawing" xmlns:w10="urn:schemas-microsoft-com:office:word" xmlns:w="http://schemas.openxmlformats.org/wordprocessingml/2006/main" xmlns:w14="http://schemas.microsoft.com/office/word/2010/wordml" xmlns:w15="http://schemas.microsoft.com/office/word/2012/wordml" xmlns:w16cid="http://schemas.microsoft.com/office/word/2016/wordml/cid" xmlns:w16se="http://schemas.microsoft.com/office/word/2015/wordml/symex" xmlns:wpg="http://schemas.microsoft.com/office/word/2010/wordprocessingGroup" xmlns:wpi="http://schemas.microsoft.com/office/word/2010/wordprocessingInk" xmlns:wne="http://schemas.microsoft.com/office/word/2006/wordml" xmlns:wps="http://schemas.microsoft.com/office/word/2010/wordprocessingShape" mc:Ignorable="w14 w15 w16se w16cid wp14">
   <w:body>
     <w:p>
       <w:pPr>
@@ -154,13 +154,8 @@
         <w:ind w:left="2410"/>
       </w:pPr>
       <w:r>
-        <w:t xml:space="preserve">LI Alfonso Ochoa </w:t>
-      </w:r>
-      <w:proofErr w:type="spellStart"/>
-      <w:r>
-        <w:t>Legorreta</w:t>
-      </w:r>
-      <w:proofErr w:type="spellEnd"/>
+        <w:t>LI Alfonso Ochoa Legorreta</w:t>
+      </w:r>
     </w:p>
     <w:p>
       <w:pPr>
@@ -180,7 +175,22 @@
         <w:rPr>
           <w:sz w:val="28"/>
         </w:rPr>
-        <w:t>Aprobado por</w:t>
+        <w:t>Aprobado por:</w:t>
+      </w:r>
+    </w:p>
+    <w:p>
+      <w:pPr>
+        <w:spacing w:after="0"/>
+        <w:ind w:left="2410"/>
+        <w:rPr>
+          <w:sz w:val="28"/>
+        </w:rPr>
+      </w:pPr>
+      <w:r>
+        <w:rPr>
+          <w:sz w:val="28"/>
+        </w:rPr>
+        <w:t>MIS. Ricardo García Cruz</w:t>
       </w:r>
     </w:p>
     <w:p>
@@ -600,21 +610,20 @@
         </w:rPr>
         <w:t xml:space="preserve"> como el UML y apoyándonos de herramientas de desarrollo web como </w:t>
       </w:r>
-      <w:hyperlink r:id="rId5" w:history="1">
-        <w:r>
-          <w:rPr>
-            <w:rStyle w:val="Hipervnculo"/>
-            <w:rFonts w:ascii="Arial" w:hAnsi="Arial" w:cs="Arial"/>
-          </w:rPr>
-          <w:t>https://app.cacoo.com</w:t>
-        </w:r>
-      </w:hyperlink>
+      <w:proofErr w:type="gramStart"/>
+      <w:r>
+        <w:rPr>
+          <w:rFonts w:ascii="Arial" w:hAnsi="Arial" w:cs="Arial"/>
+        </w:rPr>
+        <w:t>https://app.cacoo.com</w:t>
+      </w:r>
       <w:r>
         <w:rPr>
           <w:rFonts w:ascii="Arial" w:hAnsi="Arial" w:cs="Arial"/>
         </w:rPr>
         <w:t xml:space="preserve"> .</w:t>
       </w:r>
+      <w:proofErr w:type="gramEnd"/>
     </w:p>
     <w:p>
       <w:pPr>
@@ -704,7 +713,13 @@
         <w:rPr>
           <w:rFonts w:ascii="Arial" w:hAnsi="Arial" w:cs="Arial"/>
         </w:rPr>
-        <w:t xml:space="preserve">Para el desarrollo de la programación o back </w:t>
+        <w:t>Para el desarrollo de la programación o back</w:t>
+      </w:r>
+      <w:r>
+        <w:rPr>
+          <w:rFonts w:ascii="Arial" w:hAnsi="Arial" w:cs="Arial"/>
+        </w:rPr>
+        <w:t>-</w:t>
       </w:r>
       <w:proofErr w:type="spellStart"/>
       <w:r>
@@ -744,7 +759,19 @@
         <w:rPr>
           <w:rFonts w:ascii="Arial" w:hAnsi="Arial" w:cs="Arial"/>
         </w:rPr>
-        <w:t xml:space="preserve"> en las distintas pantallas mostradas.</w:t>
+        <w:t xml:space="preserve"> en las distintas </w:t>
+      </w:r>
+      <w:r>
+        <w:rPr>
+          <w:rFonts w:ascii="Arial" w:hAnsi="Arial" w:cs="Arial"/>
+        </w:rPr>
+        <w:t>interfaces</w:t>
+      </w:r>
+      <w:r>
+        <w:rPr>
+          <w:rFonts w:ascii="Arial" w:hAnsi="Arial" w:cs="Arial"/>
+        </w:rPr>
+        <w:t>.</w:t>
       </w:r>
     </w:p>
     <w:p>
@@ -825,8 +852,83 @@
         <w:rPr>
           <w:rFonts w:ascii="Arial" w:hAnsi="Arial" w:cs="Arial"/>
         </w:rPr>
-        <w:t xml:space="preserve"> (CRB), y que sirve como base para que los desarrolladores de software puedan construir el bajo nivel de la aplicación usando el lenguaje que más les acomode.</w:t>
-      </w:r>
+        <w:t xml:space="preserve"> (CRB), que sirve </w:t>
+      </w:r>
+      <w:r>
+        <w:rPr>
+          <w:rFonts w:ascii="Arial" w:hAnsi="Arial" w:cs="Arial"/>
+        </w:rPr>
+        <w:t xml:space="preserve">de </w:t>
+      </w:r>
+      <w:r>
+        <w:rPr>
+          <w:rFonts w:ascii="Arial" w:hAnsi="Arial" w:cs="Arial"/>
+        </w:rPr>
+        <w:t xml:space="preserve">base para </w:t>
+      </w:r>
+      <w:r>
+        <w:rPr>
+          <w:rFonts w:ascii="Arial" w:hAnsi="Arial" w:cs="Arial"/>
+        </w:rPr>
+        <w:t>dar mantenimiento o agregar funcionalidad a la aplicación.</w:t>
+      </w:r>
+    </w:p>
+    <w:p>
+      <w:pPr>
+        <w:ind w:firstLine="360"/>
+        <w:jc w:val="both"/>
+        <w:rPr>
+          <w:rFonts w:ascii="Arial" w:hAnsi="Arial" w:cs="Arial"/>
+        </w:rPr>
+      </w:pPr>
+    </w:p>
+    <w:p>
+      <w:pPr>
+        <w:ind w:firstLine="360"/>
+        <w:jc w:val="both"/>
+        <w:rPr>
+          <w:rFonts w:ascii="Arial" w:hAnsi="Arial" w:cs="Arial"/>
+        </w:rPr>
+      </w:pPr>
+      <w:r>
+        <w:rPr>
+          <w:rFonts w:ascii="Arial" w:hAnsi="Arial" w:cs="Arial"/>
+        </w:rPr>
+        <w:t>Desarrolladores de software que deseen conocer la estructura y funcionalidad de la aplicación con un objetivo específico.</w:t>
+      </w:r>
+    </w:p>
+    <w:p>
+      <w:pPr>
+        <w:ind w:firstLine="360"/>
+        <w:jc w:val="both"/>
+        <w:rPr>
+          <w:rFonts w:ascii="Arial" w:hAnsi="Arial" w:cs="Arial"/>
+        </w:rPr>
+      </w:pPr>
+    </w:p>
+    <w:p>
+      <w:pPr>
+        <w:ind w:firstLine="360"/>
+        <w:jc w:val="both"/>
+        <w:rPr>
+          <w:rFonts w:ascii="Arial" w:hAnsi="Arial" w:cs="Arial"/>
+        </w:rPr>
+      </w:pPr>
+      <w:r>
+        <w:rPr>
+          <w:rFonts w:ascii="Arial" w:hAnsi="Arial" w:cs="Arial"/>
+        </w:rPr>
+        <w:t>Personal docente y alumnos interesados en contribuir con el desarrollo de la solución completa.</w:t>
+      </w:r>
+    </w:p>
+    <w:p>
+      <w:pPr>
+        <w:ind w:firstLine="360"/>
+        <w:jc w:val="both"/>
+        <w:rPr>
+          <w:rFonts w:ascii="Arial" w:hAnsi="Arial" w:cs="Arial"/>
+        </w:rPr>
+      </w:pPr>
     </w:p>
     <w:p>
       <w:pPr>
@@ -1131,16 +1233,36 @@
         <w:rPr>
           <w:rFonts w:ascii="Arial" w:hAnsi="Arial" w:cs="Arial"/>
         </w:rPr>
-        <w:t xml:space="preserve">ASP: Active Server </w:t>
+        <w:t>ASP: Active Server Pages</w:t>
+      </w:r>
+    </w:p>
+    <w:p>
+      <w:pPr>
+        <w:jc w:val="both"/>
+        <w:rPr>
+          <w:rFonts w:ascii="Arial" w:hAnsi="Arial" w:cs="Arial"/>
+        </w:rPr>
+      </w:pPr>
+      <w:r>
+        <w:rPr>
+          <w:rFonts w:ascii="Arial" w:hAnsi="Arial" w:cs="Arial"/>
+        </w:rPr>
+        <w:t xml:space="preserve">BACK END: Es la parte en diseño de software que procesa la entrada desde el </w:t>
       </w:r>
       <w:proofErr w:type="spellStart"/>
       <w:r>
         <w:rPr>
           <w:rFonts w:ascii="Arial" w:hAnsi="Arial" w:cs="Arial"/>
         </w:rPr>
-        <w:t>Pages</w:t>
+        <w:t>front-end</w:t>
       </w:r>
       <w:proofErr w:type="spellEnd"/>
+      <w:r>
+        <w:rPr>
+          <w:rFonts w:ascii="Arial" w:hAnsi="Arial" w:cs="Arial"/>
+        </w:rPr>
+        <w:t>.</w:t>
+      </w:r>
     </w:p>
     <w:p>
       <w:pPr>
@@ -1153,21 +1275,8 @@
         <w:rPr>
           <w:rFonts w:ascii="Arial" w:hAnsi="Arial" w:cs="Arial"/>
         </w:rPr>
-        <w:t xml:space="preserve">BACK END: Es la parte en diseño de software que procesa la entrada desde el </w:t>
-      </w:r>
-      <w:proofErr w:type="spellStart"/>
-      <w:r>
-        <w:rPr>
-          <w:rFonts w:ascii="Arial" w:hAnsi="Arial" w:cs="Arial"/>
-        </w:rPr>
-        <w:t>front-end</w:t>
-      </w:r>
-      <w:proofErr w:type="spellEnd"/>
-      <w:r>
-        <w:rPr>
-          <w:rFonts w:ascii="Arial" w:hAnsi="Arial" w:cs="Arial"/>
-        </w:rPr>
-        <w:t>.</w:t>
+        <w:lastRenderedPageBreak/>
+        <w:t>FRONT END: En diseño de software es la parte del software que interactúa con los usuarios.</w:t>
       </w:r>
     </w:p>
     <w:p>
@@ -1181,7 +1290,7 @@
         <w:rPr>
           <w:rFonts w:ascii="Arial" w:hAnsi="Arial" w:cs="Arial"/>
         </w:rPr>
-        <w:t>FRONT END: En diseño de software es la parte del software que interactúa con los usuarios.</w:t>
+        <w:t>FRAMEWORK: Es una estructura conceptual y tecnológica de asistencia definida, normalmente, con artefactos o módulos concretos de software.</w:t>
       </w:r>
     </w:p>
     <w:p>
@@ -1195,28 +1304,7 @@
         <w:rPr>
           <w:rFonts w:ascii="Arial" w:hAnsi="Arial" w:cs="Arial"/>
         </w:rPr>
-        <w:t>FRAMEWORK: Es una estructura conceptual y tecnológica de asistencia definida, normalmente, con artefactos o módulos concretos de software.</w:t>
-      </w:r>
-    </w:p>
-    <w:p>
-      <w:pPr>
-        <w:jc w:val="both"/>
-        <w:rPr>
-          <w:rFonts w:ascii="Arial" w:hAnsi="Arial" w:cs="Arial"/>
-        </w:rPr>
-      </w:pPr>
-      <w:r>
-        <w:rPr>
-          <w:rFonts w:ascii="Arial" w:hAnsi="Arial" w:cs="Arial"/>
-        </w:rPr>
-        <w:t xml:space="preserve">ARQUITECTURA DE SOFTWARE: Es un conjunto de elementos estáticos, propios del diseño intelectual del sistema, que definen y dan forma tanto al código fuente, como al </w:t>
-      </w:r>
-      <w:r>
-        <w:rPr>
-          <w:rFonts w:ascii="Arial" w:hAnsi="Arial" w:cs="Arial"/>
-        </w:rPr>
-        <w:lastRenderedPageBreak/>
-        <w:t>comportamiento del software en tiempo de ejecución. Naturalmente este diseño arquitectónico ah de ajustarse a las necesidades y requisitos del proyecto.</w:t>
+        <w:t>ARQUITECTURA DE SOFTWARE: Es un conjunto de elementos estáticos, propios del diseño intelectual del sistema, que definen y dan forma tanto al código fuente, como al comportamiento del software en tiempo de ejecución. Naturalmente este diseño arquitectónico ah de ajustarse a las necesidades y requisitos del proyecto.</w:t>
       </w:r>
     </w:p>
     <w:p>
@@ -1414,15 +1502,7 @@
         <w:rPr>
           <w:rFonts w:ascii="Arial" w:hAnsi="Arial" w:cs="Arial"/>
         </w:rPr>
-        <w:t xml:space="preserve">oles a conforme lo requerido y atendiendo las solicitudes  hechas en el levantamiento </w:t>
-      </w:r>
-      <w:bookmarkStart w:id="0" w:name="_GoBack"/>
-      <w:bookmarkEnd w:id="0"/>
-      <w:r>
-        <w:rPr>
-          <w:rFonts w:ascii="Arial" w:hAnsi="Arial" w:cs="Arial"/>
-        </w:rPr>
-        <w:t>de requerimientos.</w:t>
+        <w:t>oles a conforme lo requerido y atendiendo las solicitudes  hechas en el levantamiento de requerimientos.</w:t>
       </w:r>
     </w:p>
     <w:p>
@@ -1520,6 +1600,30 @@
         </w:rPr>
         <w:t xml:space="preserve"> de arquitectura de este documento se usarán para referenciar el diseño del sistema de software de CBR.</w:t>
       </w:r>
+    </w:p>
+    <w:p>
+      <w:pPr>
+        <w:pStyle w:val="Prrafodelista"/>
+        <w:spacing w:after="0"/>
+        <w:ind w:left="360"/>
+        <w:rPr>
+          <w:rStyle w:val="Referenciasutil"/>
+          <w:rFonts w:ascii="Arial" w:hAnsi="Arial" w:cs="Arial"/>
+          <w:b/>
+        </w:rPr>
+      </w:pPr>
+    </w:p>
+    <w:p>
+      <w:pPr>
+        <w:pStyle w:val="Prrafodelista"/>
+        <w:spacing w:after="0"/>
+        <w:ind w:left="360"/>
+        <w:rPr>
+          <w:rStyle w:val="Referenciasutil"/>
+          <w:rFonts w:ascii="Arial" w:hAnsi="Arial" w:cs="Arial"/>
+          <w:b/>
+        </w:rPr>
+      </w:pPr>
     </w:p>
     <w:p>
       <w:pPr>
@@ -1555,6 +1659,16 @@
         </w:rPr>
         <w:t xml:space="preserve"> prácticas de arquitectura</w:t>
       </w:r>
+    </w:p>
+    <w:p>
+      <w:pPr>
+        <w:spacing w:after="0"/>
+        <w:rPr>
+          <w:rStyle w:val="Referenciasutil"/>
+          <w:rFonts w:ascii="Arial" w:hAnsi="Arial" w:cs="Arial"/>
+          <w:b/>
+        </w:rPr>
+      </w:pPr>
     </w:p>
     <w:p>
       <w:pPr>
@@ -1667,10 +1781,10 @@
         <w:tblLook w:val="04A0" w:firstRow="1" w:lastRow="0" w:firstColumn="1" w:lastColumn="0" w:noHBand="0" w:noVBand="1"/>
       </w:tblPr>
       <w:tblGrid>
-        <w:gridCol w:w="2207"/>
-        <w:gridCol w:w="2207"/>
-        <w:gridCol w:w="2207"/>
-        <w:gridCol w:w="2207"/>
+        <w:gridCol w:w="2135"/>
+        <w:gridCol w:w="2135"/>
+        <w:gridCol w:w="2140"/>
+        <w:gridCol w:w="2418"/>
       </w:tblGrid>
       <w:tr>
         <w:trPr>
@@ -1678,7 +1792,7 @@
         </w:trPr>
         <w:tc>
           <w:tcPr>
-            <w:tcW w:w="2207" w:type="dxa"/>
+            <w:tcW w:w="2135" w:type="dxa"/>
             <w:vAlign w:val="center"/>
           </w:tcPr>
           <w:p>
@@ -1704,7 +1818,7 @@
         </w:tc>
         <w:tc>
           <w:tcPr>
-            <w:tcW w:w="2207" w:type="dxa"/>
+            <w:tcW w:w="2135" w:type="dxa"/>
             <w:vAlign w:val="center"/>
           </w:tcPr>
           <w:p>
@@ -1728,7 +1842,7 @@
         </w:tc>
         <w:tc>
           <w:tcPr>
-            <w:tcW w:w="2207" w:type="dxa"/>
+            <w:tcW w:w="2140" w:type="dxa"/>
             <w:vAlign w:val="center"/>
           </w:tcPr>
           <w:p>
@@ -1752,7 +1866,7 @@
         </w:tc>
         <w:tc>
           <w:tcPr>
-            <w:tcW w:w="2207" w:type="dxa"/>
+            <w:tcW w:w="2418" w:type="dxa"/>
             <w:vAlign w:val="center"/>
           </w:tcPr>
           <w:p>
@@ -1781,7 +1895,7 @@
         </w:trPr>
         <w:tc>
           <w:tcPr>
-            <w:tcW w:w="2207" w:type="dxa"/>
+            <w:tcW w:w="2135" w:type="dxa"/>
             <w:vAlign w:val="center"/>
           </w:tcPr>
           <w:p>
@@ -1804,7 +1918,7 @@
               <mc:AlternateContent>
                 <mc:Choice Requires="wpg">
                   <w:drawing>
-                    <wp:anchor distT="0" distB="0" distL="114300" distR="114300" simplePos="0" relativeHeight="251663360" behindDoc="0" locked="0" layoutInCell="1" allowOverlap="1">
+                    <wp:anchor distT="0" distB="0" distL="114300" distR="114300" simplePos="0" relativeHeight="251684864" behindDoc="0" locked="0" layoutInCell="1" allowOverlap="1" wp14:anchorId="3F30720B" wp14:editId="4093E604">
                       <wp:simplePos x="0" y="0"/>
                       <wp:positionH relativeFrom="column">
                         <wp:posOffset>378460</wp:posOffset>
@@ -1996,20 +2110,20 @@
                 </mc:Choice>
                 <mc:Fallback>
                   <w:pict>
-                    <v:group w14:anchorId="69A86639" id="Grupo 6" o:spid="_x0000_s1026" style="position:absolute;margin-left:29.8pt;margin-top:6.6pt;width:29.4pt;height:67.8pt;z-index:251663360;mso-width-relative:margin;mso-height-relative:margin" coordsize="4724,10210" o:gfxdata="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">
-                      <v:oval id="Elipse 1" o:spid="_x0000_s1027" style="position:absolute;width:4724;height:3657;visibility:visible;mso-wrap-style:square;v-text-anchor:middle" o:gfxdata="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" filled="f" strokecolor="#7030a0" strokeweight="1pt">
+                    <v:group w14:anchorId="6F20BE6C" id="Grupo 6" o:spid="_x0000_s1026" style="position:absolute;margin-left:29.8pt;margin-top:6.6pt;width:29.4pt;height:67.8pt;z-index:251684864;mso-width-relative:margin;mso-height-relative:margin" coordsize="4724,10210" o:gfxdata="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">
+                      <v:oval id="Elipse 1" o:spid="_x0000_s1027" style="position:absolute;width:4724;height:3657;visibility:visible;mso-wrap-style:square;v-text-anchor:middle" o:gfxdata="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" filled="f" strokecolor="#7030a0" strokeweight="1pt">
                         <v:stroke joinstyle="miter"/>
                       </v:oval>
-                      <v:line id="Conector recto 2" o:spid="_x0000_s1028" style="position:absolute;visibility:visible;mso-wrap-style:square" from="2514,3657" to="2514,7620" o:connectortype="straight" o:gfxdata="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" strokecolor="black [3200]" strokeweight="1.5pt">
+                      <v:line id="Conector recto 2" o:spid="_x0000_s1028" style="position:absolute;visibility:visible;mso-wrap-style:square" from="2514,3657" to="2514,7620" o:connectortype="straight" o:gfxdata="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" strokecolor="black [3200]" strokeweight="1.5pt">
                         <v:stroke joinstyle="miter"/>
                       </v:line>
-                      <v:line id="Conector recto 3" o:spid="_x0000_s1029" style="position:absolute;flip:x;visibility:visible;mso-wrap-style:square" from="381,7620" to="2514,10210" o:connectortype="straight" o:gfxdata="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" strokecolor="black [3200]" strokeweight="1.5pt">
+                      <v:line id="Conector recto 3" o:spid="_x0000_s1029" style="position:absolute;flip:x;visibility:visible;mso-wrap-style:square" from="381,7620" to="2514,10210" o:connectortype="straight" o:gfxdata="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" strokecolor="black [3200]" strokeweight="1.5pt">
                         <v:stroke joinstyle="miter"/>
                       </v:line>
-                      <v:line id="Conector recto 4" o:spid="_x0000_s1030" style="position:absolute;visibility:visible;mso-wrap-style:square" from="2514,7620" to="4724,10210" o:connectortype="straight" o:gfxdata="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" strokecolor="black [3200]" strokeweight="1.5pt">
+                      <v:line id="Conector recto 4" o:spid="_x0000_s1030" style="position:absolute;visibility:visible;mso-wrap-style:square" from="2514,7620" to="4724,10210" o:connectortype="straight" o:gfxdata="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" strokecolor="black [3200]" strokeweight="1.5pt">
                         <v:stroke joinstyle="miter"/>
                       </v:line>
-                      <v:line id="Conector recto 5" o:spid="_x0000_s1031" style="position:absolute;flip:y;visibility:visible;mso-wrap-style:square" from="381,5029" to="4724,5105" o:connectortype="straight" o:gfxdata="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" strokecolor="black [3200]" strokeweight="1.5pt">
+                      <v:line id="Conector recto 5" o:spid="_x0000_s1031" style="position:absolute;flip:y;visibility:visible;mso-wrap-style:square" from="381,5029" to="4724,5105" o:connectortype="straight" o:gfxdata="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" strokecolor="black [3200]" strokeweight="1.5pt">
                         <v:stroke joinstyle="miter"/>
                       </v:line>
                     </v:group>
@@ -2083,7 +2197,7 @@
               <mc:AlternateContent>
                 <mc:Choice Requires="wps">
                   <w:drawing>
-                    <wp:anchor distT="0" distB="0" distL="114300" distR="114300" simplePos="0" relativeHeight="251664384" behindDoc="0" locked="0" layoutInCell="1" allowOverlap="1">
+                    <wp:anchor distT="0" distB="0" distL="114300" distR="114300" simplePos="0" relativeHeight="251685888" behindDoc="0" locked="0" layoutInCell="1" allowOverlap="1" wp14:anchorId="04EBEF03" wp14:editId="6A3D0B79">
                       <wp:simplePos x="0" y="0"/>
                       <wp:positionH relativeFrom="column">
                         <wp:posOffset>87630</wp:posOffset>
@@ -2159,11 +2273,11 @@
                 </mc:Choice>
                 <mc:Fallback>
                   <w:pict>
-                    <v:shapetype id="_x0000_t202" coordsize="21600,21600" o:spt="202" path="m,l,21600r21600,l21600,xe">
+                    <v:shapetype w14:anchorId="04EBEF03" id="_x0000_t202" coordsize="21600,21600" o:spt="202" path="m,l,21600r21600,l21600,xe">
                       <v:stroke joinstyle="miter"/>
                       <v:path gradientshapeok="t" o:connecttype="rect"/>
                     </v:shapetype>
-                    <v:shape id="Cuadro de texto 7" o:spid="_x0000_s1026" type="#_x0000_t202" style="position:absolute;margin-left:6.9pt;margin-top:1.65pt;width:1in;height:21.6pt;z-index:251664384;visibility:visible;mso-wrap-style:none;mso-width-percent:0;mso-height-percent:0;mso-wrap-distance-left:9pt;mso-wrap-distance-top:0;mso-wrap-distance-right:9pt;mso-wrap-distance-bottom:0;mso-position-horizontal:absolute;mso-position-horizontal-relative:text;mso-position-vertical:absolute;mso-position-vertical-relative:text;mso-width-percent:0;mso-height-percent:0;mso-width-relative:margin;mso-height-relative:margin;v-text-anchor:top" o:gfxdata="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" fillcolor="white [3201]" stroked="f" strokeweight=".5pt">
+                    <v:shape id="Cuadro de texto 7" o:spid="_x0000_s1026" type="#_x0000_t202" style="position:absolute;margin-left:6.9pt;margin-top:1.65pt;width:1in;height:21.6pt;z-index:251685888;visibility:visible;mso-wrap-style:none;mso-width-percent:0;mso-height-percent:0;mso-wrap-distance-left:9pt;mso-wrap-distance-top:0;mso-wrap-distance-right:9pt;mso-wrap-distance-bottom:0;mso-position-horizontal:absolute;mso-position-horizontal-relative:text;mso-position-vertical:absolute;mso-position-vertical-relative:text;mso-width-percent:0;mso-height-percent:0;mso-width-relative:margin;mso-height-relative:margin;v-text-anchor:top" o:gfxdata="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" fillcolor="white [3201]" stroked="f" strokeweight=".5pt">
                       <v:textbox>
                         <w:txbxContent>
                           <w:p>
@@ -2191,7 +2305,7 @@
         </w:tc>
         <w:tc>
           <w:tcPr>
-            <w:tcW w:w="2207" w:type="dxa"/>
+            <w:tcW w:w="2135" w:type="dxa"/>
             <w:vAlign w:val="center"/>
           </w:tcPr>
           <w:p>
@@ -2206,7 +2320,6 @@
               <w:rPr>
                 <w:rFonts w:ascii="Arial" w:hAnsi="Arial" w:cs="Arial"/>
               </w:rPr>
-              <w:lastRenderedPageBreak/>
               <w:t>E</w:t>
             </w:r>
             <w:r>
@@ -2225,11 +2338,159 @@
         </w:tc>
         <w:tc>
           <w:tcPr>
-            <w:tcW w:w="2207" w:type="dxa"/>
-            <w:vAlign w:val="center"/>
+            <w:tcW w:w="2140" w:type="dxa"/>
           </w:tcPr>
           <w:p>
             <w:pPr>
+              <w:jc w:val="both"/>
+              <w:rPr>
+                <w:rFonts w:ascii="Arial" w:hAnsi="Arial" w:cs="Arial"/>
+              </w:rPr>
+            </w:pPr>
+          </w:p>
+          <w:p>
+            <w:pPr>
+              <w:jc w:val="both"/>
+              <w:rPr>
+                <w:rFonts w:ascii="Arial" w:hAnsi="Arial" w:cs="Arial"/>
+              </w:rPr>
+            </w:pPr>
+            <w:r>
+              <w:rPr>
+                <w:rFonts w:ascii="Arial" w:hAnsi="Arial" w:cs="Arial"/>
+              </w:rPr>
+              <w:t xml:space="preserve"> </w:t>
+            </w:r>
+          </w:p>
+          <w:p>
+            <w:pPr>
+              <w:jc w:val="both"/>
+              <w:rPr>
+                <w:rFonts w:ascii="Arial" w:hAnsi="Arial" w:cs="Arial"/>
+              </w:rPr>
+            </w:pPr>
+          </w:p>
+          <w:p>
+            <w:pPr>
+              <w:jc w:val="both"/>
+              <w:rPr>
+                <w:rFonts w:ascii="Arial" w:hAnsi="Arial" w:cs="Arial"/>
+              </w:rPr>
+            </w:pPr>
+          </w:p>
+          <w:p>
+            <w:pPr>
+              <w:jc w:val="both"/>
+              <w:rPr>
+                <w:rFonts w:ascii="Arial" w:hAnsi="Arial" w:cs="Arial"/>
+              </w:rPr>
+            </w:pPr>
+          </w:p>
+          <w:p>
+            <w:pPr>
+              <w:jc w:val="both"/>
+              <w:rPr>
+                <w:rFonts w:ascii="Arial" w:hAnsi="Arial" w:cs="Arial"/>
+              </w:rPr>
+            </w:pPr>
+          </w:p>
+          <w:p>
+            <w:pPr>
+              <w:jc w:val="both"/>
+              <w:rPr>
+                <w:rFonts w:ascii="Arial" w:hAnsi="Arial" w:cs="Arial"/>
+              </w:rPr>
+            </w:pPr>
+          </w:p>
+          <w:p>
+            <w:pPr>
+              <w:jc w:val="both"/>
+              <w:rPr>
+                <w:rFonts w:ascii="Arial" w:hAnsi="Arial" w:cs="Arial"/>
+              </w:rPr>
+            </w:pPr>
+          </w:p>
+          <w:p>
+            <w:pPr>
+              <w:jc w:val="both"/>
+              <w:rPr>
+                <w:rFonts w:ascii="Arial" w:hAnsi="Arial" w:cs="Arial"/>
+              </w:rPr>
+            </w:pPr>
+          </w:p>
+          <w:p>
+            <w:pPr>
+              <w:jc w:val="both"/>
+              <w:rPr>
+                <w:rFonts w:ascii="Arial" w:hAnsi="Arial" w:cs="Arial"/>
+              </w:rPr>
+            </w:pPr>
+          </w:p>
+          <w:p>
+            <w:pPr>
+              <w:jc w:val="both"/>
+              <w:rPr>
+                <w:rFonts w:ascii="Arial" w:hAnsi="Arial" w:cs="Arial"/>
+              </w:rPr>
+            </w:pPr>
+            <w:r>
+              <w:rPr>
+                <w:rFonts w:ascii="Arial" w:hAnsi="Arial" w:cs="Arial"/>
+              </w:rPr>
+              <w:t>Escenario de</w:t>
+            </w:r>
+          </w:p>
+          <w:p>
+            <w:pPr>
+              <w:jc w:val="both"/>
+              <w:rPr>
+                <w:rFonts w:ascii="Arial" w:hAnsi="Arial" w:cs="Arial"/>
+              </w:rPr>
+            </w:pPr>
+            <w:r>
+              <w:rPr>
+                <w:rFonts w:ascii="Arial" w:hAnsi="Arial" w:cs="Arial"/>
+              </w:rPr>
+              <w:t>negocios</w:t>
+            </w:r>
+          </w:p>
+          <w:p>
+            <w:pPr>
+              <w:jc w:val="both"/>
+              <w:rPr>
+                <w:rFonts w:ascii="Arial" w:hAnsi="Arial" w:cs="Arial"/>
+              </w:rPr>
+            </w:pPr>
+            <w:r>
+              <w:rPr>
+                <w:rFonts w:ascii="Arial" w:hAnsi="Arial" w:cs="Arial"/>
+              </w:rPr>
+              <w:t>Escenario de</w:t>
+            </w:r>
+          </w:p>
+          <w:p>
+            <w:pPr>
+              <w:jc w:val="both"/>
+              <w:rPr>
+                <w:rFonts w:ascii="Arial" w:hAnsi="Arial" w:cs="Arial"/>
+              </w:rPr>
+            </w:pPr>
+            <w:r>
+              <w:rPr>
+                <w:rFonts w:ascii="Arial" w:hAnsi="Arial" w:cs="Arial"/>
+              </w:rPr>
+              <w:t>D</w:t>
+            </w:r>
+            <w:r>
+              <w:rPr>
+                <w:rFonts w:ascii="Arial" w:hAnsi="Arial" w:cs="Arial"/>
+              </w:rPr>
+              <w:t>iseño</w:t>
+            </w:r>
+          </w:p>
+          <w:p>
+            <w:pPr>
+              <w:jc w:val="both"/>
               <w:rPr>
                 <w:rStyle w:val="Referenciasutil"/>
                 <w:rFonts w:ascii="Arial" w:hAnsi="Arial" w:cs="Arial"/>
@@ -2240,15 +2501,402 @@
         </w:tc>
         <w:tc>
           <w:tcPr>
-            <w:tcW w:w="2207" w:type="dxa"/>
-            <w:vAlign w:val="center"/>
+            <w:tcW w:w="2418" w:type="dxa"/>
           </w:tcPr>
           <w:p>
             <w:pPr>
+              <w:jc w:val="both"/>
+              <w:rPr>
+                <w:rFonts w:ascii="Arial" w:hAnsi="Arial" w:cs="Arial"/>
+              </w:rPr>
+            </w:pPr>
+            <w:proofErr w:type="spellStart"/>
+            <w:r>
+              <w:rPr>
+                <w:rFonts w:ascii="Arial" w:hAnsi="Arial" w:cs="Arial"/>
+              </w:rPr>
+              <w:t>CU_AdminUsuarios</w:t>
+            </w:r>
+            <w:proofErr w:type="spellEnd"/>
+          </w:p>
+          <w:p>
+            <w:pPr>
+              <w:jc w:val="both"/>
+              <w:rPr>
+                <w:rFonts w:ascii="Arial" w:hAnsi="Arial" w:cs="Arial"/>
+              </w:rPr>
+            </w:pPr>
+            <w:proofErr w:type="spellStart"/>
+            <w:r>
+              <w:rPr>
+                <w:rFonts w:ascii="Arial" w:hAnsi="Arial" w:cs="Arial"/>
+              </w:rPr>
+              <w:t>CU_AdminAlumnos</w:t>
+            </w:r>
+            <w:proofErr w:type="spellEnd"/>
+          </w:p>
+          <w:p>
+            <w:pPr>
+              <w:jc w:val="both"/>
+              <w:rPr>
+                <w:rFonts w:ascii="Arial" w:hAnsi="Arial" w:cs="Arial"/>
+              </w:rPr>
+            </w:pPr>
+            <w:proofErr w:type="spellStart"/>
+            <w:r>
+              <w:rPr>
+                <w:rFonts w:ascii="Arial" w:hAnsi="Arial" w:cs="Arial"/>
+              </w:rPr>
+              <w:t>CU_AdminLabs</w:t>
+            </w:r>
+            <w:proofErr w:type="spellEnd"/>
+          </w:p>
+          <w:p>
+            <w:pPr>
+              <w:jc w:val="both"/>
+              <w:rPr>
+                <w:rFonts w:ascii="Arial" w:hAnsi="Arial" w:cs="Arial"/>
+              </w:rPr>
+            </w:pPr>
+            <w:proofErr w:type="spellStart"/>
+            <w:r>
+              <w:rPr>
+                <w:rFonts w:ascii="Arial" w:hAnsi="Arial" w:cs="Arial"/>
+              </w:rPr>
+              <w:t>CU_AdminDocentes</w:t>
+            </w:r>
+            <w:proofErr w:type="spellEnd"/>
+          </w:p>
+          <w:p>
+            <w:pPr>
+              <w:jc w:val="both"/>
+              <w:rPr>
+                <w:rFonts w:ascii="Arial" w:hAnsi="Arial" w:cs="Arial"/>
+              </w:rPr>
+            </w:pPr>
+          </w:p>
+          <w:p>
+            <w:pPr>
+              <w:jc w:val="both"/>
+              <w:rPr>
+                <w:rFonts w:ascii="Arial" w:hAnsi="Arial" w:cs="Arial"/>
+              </w:rPr>
+            </w:pPr>
+            <w:proofErr w:type="spellStart"/>
+            <w:r>
+              <w:rPr>
+                <w:rFonts w:ascii="Arial" w:hAnsi="Arial" w:cs="Arial"/>
+              </w:rPr>
+              <w:t>C</w:t>
+            </w:r>
+            <w:r>
+              <w:rPr>
+                <w:rFonts w:ascii="Arial" w:hAnsi="Arial" w:cs="Arial"/>
+              </w:rPr>
+              <w:t>U_I</w:t>
+            </w:r>
+            <w:r>
+              <w:rPr>
+                <w:rFonts w:ascii="Arial" w:hAnsi="Arial" w:cs="Arial"/>
+              </w:rPr>
+              <w:t>nforme</w:t>
+            </w:r>
+            <w:r>
+              <w:rPr>
+                <w:rFonts w:ascii="Arial" w:hAnsi="Arial" w:cs="Arial"/>
+              </w:rPr>
+              <w:t>Carrera</w:t>
+            </w:r>
+            <w:proofErr w:type="spellEnd"/>
+          </w:p>
+          <w:p>
+            <w:pPr>
+              <w:jc w:val="both"/>
+              <w:rPr>
+                <w:rFonts w:ascii="Arial" w:hAnsi="Arial" w:cs="Arial"/>
+              </w:rPr>
+            </w:pPr>
+            <w:proofErr w:type="spellStart"/>
+            <w:r>
+              <w:rPr>
+                <w:rFonts w:ascii="Arial" w:hAnsi="Arial" w:cs="Arial"/>
+              </w:rPr>
+              <w:t>CU_InformeGrupo</w:t>
+            </w:r>
+            <w:proofErr w:type="spellEnd"/>
+          </w:p>
+          <w:p>
+            <w:pPr>
+              <w:jc w:val="both"/>
+              <w:rPr>
+                <w:rFonts w:ascii="Arial" w:hAnsi="Arial" w:cs="Arial"/>
+              </w:rPr>
+            </w:pPr>
+            <w:proofErr w:type="spellStart"/>
+            <w:r>
+              <w:rPr>
+                <w:rFonts w:ascii="Arial" w:hAnsi="Arial" w:cs="Arial"/>
+              </w:rPr>
+              <w:t>CU_InformeAlumno</w:t>
+            </w:r>
+            <w:proofErr w:type="spellEnd"/>
+          </w:p>
+          <w:p>
+            <w:pPr>
+              <w:jc w:val="both"/>
+              <w:rPr>
+                <w:rFonts w:ascii="Arial" w:hAnsi="Arial" w:cs="Arial"/>
+              </w:rPr>
+            </w:pPr>
+            <w:proofErr w:type="spellStart"/>
+            <w:r>
+              <w:rPr>
+                <w:rFonts w:ascii="Arial" w:hAnsi="Arial" w:cs="Arial"/>
+              </w:rPr>
+              <w:t>CU_InformeEquipo</w:t>
+            </w:r>
+            <w:proofErr w:type="spellEnd"/>
+          </w:p>
+          <w:p>
+            <w:pPr>
+              <w:jc w:val="both"/>
+              <w:rPr>
+                <w:rFonts w:ascii="Arial" w:hAnsi="Arial" w:cs="Arial"/>
+              </w:rPr>
+            </w:pPr>
+            <w:proofErr w:type="spellStart"/>
+            <w:r>
+              <w:rPr>
+                <w:rFonts w:ascii="Arial" w:hAnsi="Arial" w:cs="Arial"/>
+              </w:rPr>
+              <w:t>CU_InformeLab</w:t>
+            </w:r>
+            <w:proofErr w:type="spellEnd"/>
+            <w:r>
+              <w:rPr>
+                <w:rFonts w:ascii="Arial" w:hAnsi="Arial" w:cs="Arial"/>
+              </w:rPr>
+              <w:t xml:space="preserve"> </w:t>
+            </w:r>
+          </w:p>
+          <w:p>
+            <w:pPr>
+              <w:jc w:val="both"/>
+              <w:rPr>
+                <w:rFonts w:ascii="Arial" w:hAnsi="Arial" w:cs="Arial"/>
+              </w:rPr>
+            </w:pPr>
+          </w:p>
+          <w:p>
+            <w:pPr>
+              <w:jc w:val="both"/>
+              <w:rPr>
+                <w:rFonts w:ascii="Arial" w:hAnsi="Arial" w:cs="Arial"/>
+              </w:rPr>
+            </w:pPr>
+            <w:proofErr w:type="spellStart"/>
+            <w:r>
+              <w:rPr>
+                <w:rFonts w:ascii="Arial" w:hAnsi="Arial" w:cs="Arial"/>
+              </w:rPr>
+              <w:t>CU_ListarI</w:t>
+            </w:r>
+            <w:r>
+              <w:rPr>
+                <w:rFonts w:ascii="Arial" w:hAnsi="Arial" w:cs="Arial"/>
+              </w:rPr>
+              <w:t>ncidencias</w:t>
+            </w:r>
+            <w:proofErr w:type="spellEnd"/>
+            <w:r>
+              <w:rPr>
+                <w:rFonts w:ascii="Arial" w:hAnsi="Arial" w:cs="Arial"/>
+              </w:rPr>
+              <w:t xml:space="preserve"> </w:t>
+            </w:r>
+            <w:proofErr w:type="spellStart"/>
+            <w:r>
+              <w:rPr>
+                <w:rFonts w:ascii="Arial" w:hAnsi="Arial" w:cs="Arial"/>
+              </w:rPr>
+              <w:t>CU_ModificarInc</w:t>
+            </w:r>
+            <w:proofErr w:type="spellEnd"/>
+          </w:p>
+          <w:p>
+            <w:pPr>
+              <w:jc w:val="both"/>
+              <w:rPr>
+                <w:rFonts w:ascii="Arial" w:hAnsi="Arial" w:cs="Arial"/>
+              </w:rPr>
+            </w:pPr>
+            <w:proofErr w:type="spellStart"/>
+            <w:r>
+              <w:rPr>
+                <w:rFonts w:ascii="Arial" w:hAnsi="Arial" w:cs="Arial"/>
+              </w:rPr>
+              <w:t>CU_RegistraInc</w:t>
+            </w:r>
+            <w:proofErr w:type="spellEnd"/>
+          </w:p>
+          <w:p>
+            <w:pPr>
+              <w:jc w:val="both"/>
+              <w:rPr>
+                <w:rFonts w:ascii="Arial" w:hAnsi="Arial" w:cs="Arial"/>
+              </w:rPr>
+            </w:pPr>
+          </w:p>
+          <w:p>
+            <w:pPr>
+              <w:jc w:val="both"/>
+              <w:rPr>
+                <w:rFonts w:ascii="Arial" w:hAnsi="Arial" w:cs="Arial"/>
+              </w:rPr>
+            </w:pPr>
+            <w:proofErr w:type="spellStart"/>
+            <w:r>
+              <w:rPr>
+                <w:rFonts w:ascii="Arial" w:hAnsi="Arial" w:cs="Arial"/>
+              </w:rPr>
+              <w:t>CU_RegistraAcceso</w:t>
+            </w:r>
+            <w:proofErr w:type="spellEnd"/>
+          </w:p>
+          <w:p>
+            <w:pPr>
+              <w:jc w:val="both"/>
+              <w:rPr>
+                <w:rFonts w:ascii="Arial" w:hAnsi="Arial" w:cs="Arial"/>
+              </w:rPr>
+            </w:pPr>
+          </w:p>
+          <w:p>
+            <w:pPr>
+              <w:jc w:val="both"/>
+              <w:rPr>
+                <w:rFonts w:ascii="Arial" w:hAnsi="Arial" w:cs="Arial"/>
+              </w:rPr>
+            </w:pPr>
+            <w:proofErr w:type="spellStart"/>
+            <w:r>
+              <w:rPr>
+                <w:rFonts w:ascii="Arial" w:hAnsi="Arial" w:cs="Arial"/>
+              </w:rPr>
+              <w:t>CU_</w:t>
+            </w:r>
+            <w:r>
+              <w:rPr>
+                <w:rFonts w:ascii="Arial" w:hAnsi="Arial" w:cs="Arial"/>
+              </w:rPr>
+              <w:t>Apartar</w:t>
+            </w:r>
+            <w:r>
+              <w:rPr>
+                <w:rFonts w:ascii="Arial" w:hAnsi="Arial" w:cs="Arial"/>
+              </w:rPr>
+              <w:t>S</w:t>
+            </w:r>
+            <w:r>
+              <w:rPr>
+                <w:rFonts w:ascii="Arial" w:hAnsi="Arial" w:cs="Arial"/>
+              </w:rPr>
+              <w:t>ala</w:t>
+            </w:r>
+            <w:proofErr w:type="spellEnd"/>
+          </w:p>
+          <w:p>
+            <w:pPr>
+              <w:jc w:val="both"/>
+              <w:rPr>
+                <w:rFonts w:ascii="Arial" w:hAnsi="Arial" w:cs="Arial"/>
+              </w:rPr>
+            </w:pPr>
+          </w:p>
+          <w:p>
+            <w:pPr>
+              <w:jc w:val="both"/>
+              <w:rPr>
+                <w:rFonts w:ascii="Arial" w:hAnsi="Arial" w:cs="Arial"/>
+              </w:rPr>
+            </w:pPr>
+            <w:proofErr w:type="spellStart"/>
+            <w:r>
+              <w:rPr>
+                <w:rFonts w:ascii="Arial" w:hAnsi="Arial" w:cs="Arial"/>
+              </w:rPr>
+              <w:t>CU_</w:t>
+            </w:r>
+            <w:r>
+              <w:rPr>
+                <w:rFonts w:ascii="Arial" w:hAnsi="Arial" w:cs="Arial"/>
+              </w:rPr>
+              <w:t>Apartar</w:t>
+            </w:r>
+            <w:r>
+              <w:rPr>
+                <w:rFonts w:ascii="Arial" w:hAnsi="Arial" w:cs="Arial"/>
+              </w:rPr>
+              <w:t>E</w:t>
+            </w:r>
+            <w:r>
+              <w:rPr>
+                <w:rFonts w:ascii="Arial" w:hAnsi="Arial" w:cs="Arial"/>
+              </w:rPr>
+              <w:t>quipo</w:t>
+            </w:r>
+            <w:proofErr w:type="spellEnd"/>
+          </w:p>
+          <w:p>
+            <w:pPr>
+              <w:jc w:val="both"/>
+              <w:rPr>
+                <w:rFonts w:ascii="Arial" w:hAnsi="Arial" w:cs="Arial"/>
+              </w:rPr>
+            </w:pPr>
+          </w:p>
+          <w:p>
+            <w:pPr>
+              <w:jc w:val="both"/>
+              <w:rPr>
+                <w:rFonts w:ascii="Arial" w:hAnsi="Arial" w:cs="Arial"/>
+              </w:rPr>
+            </w:pPr>
+            <w:proofErr w:type="spellStart"/>
+            <w:r>
+              <w:rPr>
+                <w:rFonts w:ascii="Arial" w:hAnsi="Arial" w:cs="Arial"/>
+              </w:rPr>
+              <w:t>CU_</w:t>
+            </w:r>
+            <w:r>
+              <w:rPr>
+                <w:rFonts w:ascii="Arial" w:hAnsi="Arial" w:cs="Arial"/>
+              </w:rPr>
+              <w:t>Ver</w:t>
+            </w:r>
+            <w:r>
+              <w:rPr>
+                <w:rFonts w:ascii="Arial" w:hAnsi="Arial" w:cs="Arial"/>
+              </w:rPr>
+              <w:t>M</w:t>
+            </w:r>
+            <w:r>
+              <w:rPr>
+                <w:rFonts w:ascii="Arial" w:hAnsi="Arial" w:cs="Arial"/>
+              </w:rPr>
+              <w:t>antto</w:t>
+            </w:r>
+            <w:proofErr w:type="spellEnd"/>
+          </w:p>
+          <w:p>
+            <w:pPr>
+              <w:jc w:val="both"/>
               <w:rPr>
                 <w:rStyle w:val="Referenciasutil"/>
                 <w:rFonts w:ascii="Arial" w:hAnsi="Arial" w:cs="Arial"/>
-                <w:b/>
+                <w:smallCaps w:val="0"/>
+                <w:color w:val="auto"/>
               </w:rPr>
             </w:pPr>
           </w:p>
@@ -2260,7 +2908,7 @@
         </w:trPr>
         <w:tc>
           <w:tcPr>
-            <w:tcW w:w="2207" w:type="dxa"/>
+            <w:tcW w:w="2135" w:type="dxa"/>
             <w:vAlign w:val="center"/>
           </w:tcPr>
           <w:p>
@@ -2298,7 +2946,7 @@
               <mc:AlternateContent>
                 <mc:Choice Requires="wps">
                   <w:drawing>
-                    <wp:anchor distT="0" distB="0" distL="114300" distR="114300" simplePos="0" relativeHeight="251667456" behindDoc="0" locked="0" layoutInCell="1" allowOverlap="1" wp14:anchorId="06A60DA3" wp14:editId="2B65DFFC">
+                    <wp:anchor distT="0" distB="0" distL="114300" distR="114300" simplePos="0" relativeHeight="251703296" behindDoc="0" locked="0" layoutInCell="1" allowOverlap="1" wp14:anchorId="42EE0270" wp14:editId="3FE06897">
                       <wp:simplePos x="0" y="0"/>
                       <wp:positionH relativeFrom="column">
                         <wp:posOffset>144780</wp:posOffset>
@@ -2374,7 +3022,7 @@
                 </mc:Choice>
                 <mc:Fallback>
                   <w:pict>
-                    <v:shape w14:anchorId="06A60DA3" id="Cuadro de texto 14" o:spid="_x0000_s1027" type="#_x0000_t202" style="position:absolute;margin-left:11.4pt;margin-top:73.5pt;width:1in;height:21.6pt;z-index:251667456;visibility:visible;mso-wrap-style:none;mso-width-percent:0;mso-height-percent:0;mso-wrap-distance-left:9pt;mso-wrap-distance-top:0;mso-wrap-distance-right:9pt;mso-wrap-distance-bottom:0;mso-position-horizontal:absolute;mso-position-horizontal-relative:text;mso-position-vertical:absolute;mso-position-vertical-relative:text;mso-width-percent:0;mso-height-percent:0;mso-width-relative:margin;mso-height-relative:margin;v-text-anchor:top" o:gfxdata="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" fillcolor="white [3201]" stroked="f" strokeweight=".5pt">
+                    <v:shape w14:anchorId="42EE0270" id="Cuadro de texto 14" o:spid="_x0000_s1027" type="#_x0000_t202" style="position:absolute;margin-left:11.4pt;margin-top:73.5pt;width:1in;height:21.6pt;z-index:251703296;visibility:visible;mso-wrap-style:none;mso-width-percent:0;mso-height-percent:0;mso-wrap-distance-left:9pt;mso-wrap-distance-top:0;mso-wrap-distance-right:9pt;mso-wrap-distance-bottom:0;mso-position-horizontal:absolute;mso-position-horizontal-relative:text;mso-position-vertical:absolute;mso-position-vertical-relative:text;mso-width-percent:0;mso-height-percent:0;mso-width-relative:margin;mso-height-relative:margin;v-text-anchor:top" o:gfxdata="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" fillcolor="white [3201]" stroked="f" strokeweight=".5pt">
                       <v:textbox>
                         <w:txbxContent>
                           <w:p>
@@ -2401,7 +3049,7 @@
               <mc:AlternateContent>
                 <mc:Choice Requires="wpg">
                   <w:drawing>
-                    <wp:anchor distT="0" distB="0" distL="114300" distR="114300" simplePos="0" relativeHeight="251666432" behindDoc="0" locked="0" layoutInCell="1" allowOverlap="1" wp14:anchorId="54AB2012" wp14:editId="43FA379E">
+                    <wp:anchor distT="0" distB="0" distL="114300" distR="114300" simplePos="0" relativeHeight="251702272" behindDoc="0" locked="0" layoutInCell="1" allowOverlap="1" wp14:anchorId="1F1943E5" wp14:editId="274E7645">
                       <wp:simplePos x="0" y="0"/>
                       <wp:positionH relativeFrom="column">
                         <wp:posOffset>435610</wp:posOffset>
@@ -2593,20 +3241,20 @@
                 </mc:Choice>
                 <mc:Fallback>
                   <w:pict>
-                    <v:group w14:anchorId="5B72CFFF" id="Grupo 8" o:spid="_x0000_s1026" style="position:absolute;margin-left:34.3pt;margin-top:2.6pt;width:29.4pt;height:67.8pt;z-index:251666432;mso-width-relative:margin;mso-height-relative:margin" coordsize="4724,10210" o:gfxdata="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">
-                      <v:oval id="Elipse 9" o:spid="_x0000_s1027" style="position:absolute;width:4724;height:3657;visibility:visible;mso-wrap-style:square;v-text-anchor:middle" o:gfxdata="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" filled="f" strokecolor="#7030a0" strokeweight="1pt">
+                    <v:group w14:anchorId="47A47329" id="Grupo 8" o:spid="_x0000_s1026" style="position:absolute;margin-left:34.3pt;margin-top:2.6pt;width:29.4pt;height:67.8pt;z-index:251702272;mso-width-relative:margin;mso-height-relative:margin" coordsize="4724,10210" o:gfxdata="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">
+                      <v:oval id="Elipse 9" o:spid="_x0000_s1027" style="position:absolute;width:4724;height:3657;visibility:visible;mso-wrap-style:square;v-text-anchor:middle" o:gfxdata="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" filled="f" strokecolor="#7030a0" strokeweight="1pt">
                         <v:stroke joinstyle="miter"/>
                       </v:oval>
-                      <v:line id="Conector recto 10" o:spid="_x0000_s1028" style="position:absolute;visibility:visible;mso-wrap-style:square" from="2514,3657" to="2514,7620" o:connectortype="straight" o:gfxdata="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" strokecolor="black [3200]" strokeweight="1.5pt">
+                      <v:line id="Conector recto 10" o:spid="_x0000_s1028" style="position:absolute;visibility:visible;mso-wrap-style:square" from="2514,3657" to="2514,7620" o:connectortype="straight" o:gfxdata="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" strokecolor="black [3200]" strokeweight="1.5pt">
                         <v:stroke joinstyle="miter"/>
                       </v:line>
-                      <v:line id="Conector recto 11" o:spid="_x0000_s1029" style="position:absolute;flip:x;visibility:visible;mso-wrap-style:square" from="381,7620" to="2514,10210" o:connectortype="straight" o:gfxdata="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" strokecolor="black [3200]" strokeweight="1.5pt">
+                      <v:line id="Conector recto 11" o:spid="_x0000_s1029" style="position:absolute;flip:x;visibility:visible;mso-wrap-style:square" from="381,7620" to="2514,10210" o:connectortype="straight" o:gfxdata="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" strokecolor="black [3200]" strokeweight="1.5pt">
                         <v:stroke joinstyle="miter"/>
                       </v:line>
-                      <v:line id="Conector recto 12" o:spid="_x0000_s1030" style="position:absolute;visibility:visible;mso-wrap-style:square" from="2514,7620" to="4724,10210" o:connectortype="straight" o:gfxdata="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" strokecolor="black [3200]" strokeweight="1.5pt">
+                      <v:line id="Conector recto 12" o:spid="_x0000_s1030" style="position:absolute;visibility:visible;mso-wrap-style:square" from="2514,7620" to="4724,10210" o:connectortype="straight" o:gfxdata="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" strokecolor="black [3200]" strokeweight="1.5pt">
                         <v:stroke joinstyle="miter"/>
                       </v:line>
-                      <v:line id="Conector recto 13" o:spid="_x0000_s1031" style="position:absolute;flip:y;visibility:visible;mso-wrap-style:square" from="381,5029" to="4724,5105" o:connectortype="straight" o:gfxdata="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" strokecolor="black [3200]" strokeweight="1.5pt">
+                      <v:line id="Conector recto 13" o:spid="_x0000_s1031" style="position:absolute;flip:y;visibility:visible;mso-wrap-style:square" from="381,5029" to="4724,5105" o:connectortype="straight" o:gfxdata="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" strokecolor="black [3200]" strokeweight="1.5pt">
                         <v:stroke joinstyle="miter"/>
                       </v:line>
                     </v:group>
@@ -2714,7 +3362,7 @@
         </w:tc>
         <w:tc>
           <w:tcPr>
-            <w:tcW w:w="2207" w:type="dxa"/>
+            <w:tcW w:w="2135" w:type="dxa"/>
             <w:vAlign w:val="center"/>
           </w:tcPr>
           <w:p>
@@ -2736,19 +3384,7 @@
               <w:rPr>
                 <w:rFonts w:ascii="Arial" w:hAnsi="Arial" w:cs="Arial"/>
               </w:rPr>
-              <w:t>Usuario encargado de la verificación de salas y equipos de cómputo</w:t>
-            </w:r>
-            <w:r>
-              <w:rPr>
-                <w:rFonts w:ascii="Arial" w:hAnsi="Arial" w:cs="Arial"/>
-              </w:rPr>
-              <w:t xml:space="preserve">. </w:t>
-            </w:r>
-            <w:r>
-              <w:rPr>
-                <w:rFonts w:ascii="Arial" w:hAnsi="Arial" w:cs="Arial"/>
-              </w:rPr>
-              <w:t>Y reporta al administrador.</w:t>
+              <w:t>Usuario encargado de la verificación de salas y equipos de cómputo. Y reporta al administrador.</w:t>
             </w:r>
           </w:p>
           <w:p>
@@ -2761,26 +3397,438 @@
         </w:tc>
         <w:tc>
           <w:tcPr>
-            <w:tcW w:w="2207" w:type="dxa"/>
-            <w:vAlign w:val="center"/>
+            <w:tcW w:w="2140" w:type="dxa"/>
           </w:tcPr>
           <w:p>
             <w:pPr>
+              <w:jc w:val="both"/>
+              <w:rPr>
+                <w:rFonts w:ascii="Arial" w:hAnsi="Arial" w:cs="Arial"/>
+              </w:rPr>
+            </w:pPr>
+          </w:p>
+          <w:p>
+            <w:pPr>
+              <w:jc w:val="both"/>
+              <w:rPr>
+                <w:rFonts w:ascii="Arial" w:hAnsi="Arial" w:cs="Arial"/>
+              </w:rPr>
+            </w:pPr>
+          </w:p>
+          <w:p>
+            <w:pPr>
+              <w:jc w:val="both"/>
+              <w:rPr>
+                <w:rFonts w:ascii="Arial" w:hAnsi="Arial" w:cs="Arial"/>
+              </w:rPr>
+            </w:pPr>
+          </w:p>
+          <w:p>
+            <w:pPr>
+              <w:jc w:val="both"/>
+              <w:rPr>
+                <w:rFonts w:ascii="Arial" w:hAnsi="Arial" w:cs="Arial"/>
+              </w:rPr>
+            </w:pPr>
+          </w:p>
+          <w:p>
+            <w:pPr>
+              <w:jc w:val="both"/>
+              <w:rPr>
+                <w:rFonts w:ascii="Arial" w:hAnsi="Arial" w:cs="Arial"/>
+              </w:rPr>
+            </w:pPr>
+          </w:p>
+          <w:p>
+            <w:pPr>
+              <w:jc w:val="both"/>
+              <w:rPr>
+                <w:rFonts w:ascii="Arial" w:hAnsi="Arial" w:cs="Arial"/>
+              </w:rPr>
+            </w:pPr>
+          </w:p>
+          <w:p>
+            <w:pPr>
+              <w:jc w:val="both"/>
+              <w:rPr>
+                <w:rFonts w:ascii="Arial" w:hAnsi="Arial" w:cs="Arial"/>
+              </w:rPr>
+            </w:pPr>
+          </w:p>
+          <w:p>
+            <w:pPr>
+              <w:jc w:val="both"/>
+              <w:rPr>
+                <w:rFonts w:ascii="Arial" w:hAnsi="Arial" w:cs="Arial"/>
+              </w:rPr>
+            </w:pPr>
+          </w:p>
+          <w:p>
+            <w:pPr>
+              <w:jc w:val="both"/>
+              <w:rPr>
+                <w:rFonts w:ascii="Arial" w:hAnsi="Arial" w:cs="Arial"/>
+              </w:rPr>
+            </w:pPr>
+          </w:p>
+          <w:p>
+            <w:pPr>
+              <w:jc w:val="both"/>
+              <w:rPr>
+                <w:rFonts w:ascii="Arial" w:hAnsi="Arial" w:cs="Arial"/>
+              </w:rPr>
+            </w:pPr>
+            <w:r>
+              <w:rPr>
+                <w:rFonts w:ascii="Arial" w:hAnsi="Arial" w:cs="Arial"/>
+              </w:rPr>
+              <w:t>Escenario de</w:t>
+            </w:r>
+          </w:p>
+          <w:p>
+            <w:pPr>
+              <w:jc w:val="both"/>
+              <w:rPr>
+                <w:rFonts w:ascii="Arial" w:hAnsi="Arial" w:cs="Arial"/>
+              </w:rPr>
+            </w:pPr>
+            <w:r>
+              <w:rPr>
+                <w:rFonts w:ascii="Arial" w:hAnsi="Arial" w:cs="Arial"/>
+              </w:rPr>
+              <w:t>negocios</w:t>
+            </w:r>
+          </w:p>
+          <w:p>
+            <w:pPr>
+              <w:jc w:val="both"/>
+              <w:rPr>
+                <w:rFonts w:ascii="Arial" w:hAnsi="Arial" w:cs="Arial"/>
+              </w:rPr>
+            </w:pPr>
+            <w:r>
+              <w:rPr>
+                <w:rFonts w:ascii="Arial" w:hAnsi="Arial" w:cs="Arial"/>
+              </w:rPr>
+              <w:t>Escenario de</w:t>
+            </w:r>
+          </w:p>
+          <w:p>
+            <w:pPr>
+              <w:jc w:val="both"/>
               <w:rPr>
                 <w:rStyle w:val="Referenciasutil"/>
                 <w:rFonts w:ascii="Arial" w:hAnsi="Arial" w:cs="Arial"/>
                 <w:b/>
               </w:rPr>
             </w:pPr>
+            <w:r>
+              <w:rPr>
+                <w:rFonts w:ascii="Arial" w:hAnsi="Arial" w:cs="Arial"/>
+              </w:rPr>
+              <w:t>diseño</w:t>
+            </w:r>
+            <w:r>
+              <w:rPr>
+                <w:rStyle w:val="Referenciasutil"/>
+                <w:rFonts w:ascii="Arial" w:hAnsi="Arial" w:cs="Arial"/>
+                <w:b/>
+              </w:rPr>
+              <w:t xml:space="preserve"> </w:t>
+            </w:r>
           </w:p>
         </w:tc>
         <w:tc>
           <w:tcPr>
-            <w:tcW w:w="2207" w:type="dxa"/>
-            <w:vAlign w:val="center"/>
+            <w:tcW w:w="2418" w:type="dxa"/>
           </w:tcPr>
           <w:p>
             <w:pPr>
+              <w:jc w:val="both"/>
+              <w:rPr>
+                <w:rFonts w:ascii="Arial" w:hAnsi="Arial" w:cs="Arial"/>
+              </w:rPr>
+            </w:pPr>
+            <w:proofErr w:type="spellStart"/>
+            <w:r>
+              <w:rPr>
+                <w:rFonts w:ascii="Arial" w:hAnsi="Arial" w:cs="Arial"/>
+              </w:rPr>
+              <w:t>CU_InformeCarrera</w:t>
+            </w:r>
+            <w:proofErr w:type="spellEnd"/>
+          </w:p>
+          <w:p>
+            <w:pPr>
+              <w:jc w:val="both"/>
+              <w:rPr>
+                <w:rFonts w:ascii="Arial" w:hAnsi="Arial" w:cs="Arial"/>
+              </w:rPr>
+            </w:pPr>
+            <w:proofErr w:type="spellStart"/>
+            <w:r>
+              <w:rPr>
+                <w:rFonts w:ascii="Arial" w:hAnsi="Arial" w:cs="Arial"/>
+              </w:rPr>
+              <w:t>CU_InformeGrupo</w:t>
+            </w:r>
+            <w:proofErr w:type="spellEnd"/>
+          </w:p>
+          <w:p>
+            <w:pPr>
+              <w:jc w:val="both"/>
+              <w:rPr>
+                <w:rFonts w:ascii="Arial" w:hAnsi="Arial" w:cs="Arial"/>
+              </w:rPr>
+            </w:pPr>
+            <w:proofErr w:type="spellStart"/>
+            <w:r>
+              <w:rPr>
+                <w:rFonts w:ascii="Arial" w:hAnsi="Arial" w:cs="Arial"/>
+              </w:rPr>
+              <w:t>CU_InformeAlumno</w:t>
+            </w:r>
+            <w:proofErr w:type="spellEnd"/>
+          </w:p>
+          <w:p>
+            <w:pPr>
+              <w:jc w:val="both"/>
+              <w:rPr>
+                <w:rFonts w:ascii="Arial" w:hAnsi="Arial" w:cs="Arial"/>
+              </w:rPr>
+            </w:pPr>
+            <w:proofErr w:type="spellStart"/>
+            <w:r>
+              <w:rPr>
+                <w:rFonts w:ascii="Arial" w:hAnsi="Arial" w:cs="Arial"/>
+              </w:rPr>
+              <w:t>CU_InformeEquipo</w:t>
+            </w:r>
+            <w:proofErr w:type="spellEnd"/>
+          </w:p>
+          <w:p>
+            <w:pPr>
+              <w:jc w:val="both"/>
+              <w:rPr>
+                <w:rFonts w:ascii="Arial" w:hAnsi="Arial" w:cs="Arial"/>
+              </w:rPr>
+            </w:pPr>
+            <w:proofErr w:type="spellStart"/>
+            <w:r>
+              <w:rPr>
+                <w:rFonts w:ascii="Arial" w:hAnsi="Arial" w:cs="Arial"/>
+              </w:rPr>
+              <w:t>CU_InformeLab</w:t>
+            </w:r>
+            <w:proofErr w:type="spellEnd"/>
+            <w:r>
+              <w:rPr>
+                <w:rFonts w:ascii="Arial" w:hAnsi="Arial" w:cs="Arial"/>
+              </w:rPr>
+              <w:t xml:space="preserve"> </w:t>
+            </w:r>
+          </w:p>
+          <w:p>
+            <w:pPr>
+              <w:jc w:val="both"/>
+              <w:rPr>
+                <w:rFonts w:ascii="Arial" w:hAnsi="Arial" w:cs="Arial"/>
+              </w:rPr>
+            </w:pPr>
+          </w:p>
+          <w:p>
+            <w:pPr>
+              <w:jc w:val="both"/>
+              <w:rPr>
+                <w:rFonts w:ascii="Arial" w:hAnsi="Arial" w:cs="Arial"/>
+              </w:rPr>
+            </w:pPr>
+            <w:proofErr w:type="spellStart"/>
+            <w:r>
+              <w:rPr>
+                <w:rFonts w:ascii="Arial" w:hAnsi="Arial" w:cs="Arial"/>
+              </w:rPr>
+              <w:t>CU_ListarIncidencias</w:t>
+            </w:r>
+            <w:proofErr w:type="spellEnd"/>
+            <w:r>
+              <w:rPr>
+                <w:rFonts w:ascii="Arial" w:hAnsi="Arial" w:cs="Arial"/>
+              </w:rPr>
+              <w:t xml:space="preserve"> </w:t>
+            </w:r>
+          </w:p>
+          <w:p>
+            <w:pPr>
+              <w:jc w:val="both"/>
+              <w:rPr>
+                <w:rFonts w:ascii="Arial" w:hAnsi="Arial" w:cs="Arial"/>
+              </w:rPr>
+            </w:pPr>
+          </w:p>
+          <w:p>
+            <w:pPr>
+              <w:jc w:val="both"/>
+              <w:rPr>
+                <w:rFonts w:ascii="Arial" w:hAnsi="Arial" w:cs="Arial"/>
+              </w:rPr>
+            </w:pPr>
+          </w:p>
+          <w:p>
+            <w:pPr>
+              <w:jc w:val="both"/>
+              <w:rPr>
+                <w:rFonts w:ascii="Arial" w:hAnsi="Arial" w:cs="Arial"/>
+              </w:rPr>
+            </w:pPr>
+            <w:proofErr w:type="spellStart"/>
+            <w:r>
+              <w:rPr>
+                <w:rFonts w:ascii="Arial" w:hAnsi="Arial" w:cs="Arial"/>
+              </w:rPr>
+              <w:t>CU_ModificarInc</w:t>
+            </w:r>
+            <w:proofErr w:type="spellEnd"/>
+          </w:p>
+          <w:p>
+            <w:pPr>
+              <w:jc w:val="both"/>
+              <w:rPr>
+                <w:rFonts w:ascii="Arial" w:hAnsi="Arial" w:cs="Arial"/>
+              </w:rPr>
+            </w:pPr>
+            <w:proofErr w:type="spellStart"/>
+            <w:r>
+              <w:rPr>
+                <w:rFonts w:ascii="Arial" w:hAnsi="Arial" w:cs="Arial"/>
+              </w:rPr>
+              <w:t>CU_RegistraInc</w:t>
+            </w:r>
+            <w:proofErr w:type="spellEnd"/>
+          </w:p>
+          <w:p>
+            <w:pPr>
+              <w:jc w:val="both"/>
+              <w:rPr>
+                <w:rFonts w:ascii="Arial" w:hAnsi="Arial" w:cs="Arial"/>
+              </w:rPr>
+            </w:pPr>
+          </w:p>
+          <w:p>
+            <w:pPr>
+              <w:jc w:val="both"/>
+              <w:rPr>
+                <w:rFonts w:ascii="Arial" w:hAnsi="Arial" w:cs="Arial"/>
+              </w:rPr>
+            </w:pPr>
+          </w:p>
+          <w:p>
+            <w:pPr>
+              <w:jc w:val="both"/>
+              <w:rPr>
+                <w:rFonts w:ascii="Arial" w:hAnsi="Arial" w:cs="Arial"/>
+              </w:rPr>
+            </w:pPr>
+            <w:proofErr w:type="spellStart"/>
+            <w:r>
+              <w:rPr>
+                <w:rFonts w:ascii="Arial" w:hAnsi="Arial" w:cs="Arial"/>
+              </w:rPr>
+              <w:t>CU_RegistraAcceso</w:t>
+            </w:r>
+            <w:proofErr w:type="spellEnd"/>
+          </w:p>
+          <w:p>
+            <w:pPr>
+              <w:jc w:val="both"/>
+              <w:rPr>
+                <w:rFonts w:ascii="Arial" w:hAnsi="Arial" w:cs="Arial"/>
+              </w:rPr>
+            </w:pPr>
+          </w:p>
+          <w:p>
+            <w:pPr>
+              <w:jc w:val="both"/>
+              <w:rPr>
+                <w:rFonts w:ascii="Arial" w:hAnsi="Arial" w:cs="Arial"/>
+              </w:rPr>
+            </w:pPr>
+            <w:proofErr w:type="spellStart"/>
+            <w:r>
+              <w:rPr>
+                <w:rFonts w:ascii="Arial" w:hAnsi="Arial" w:cs="Arial"/>
+              </w:rPr>
+              <w:t>CU_ApartarSala</w:t>
+            </w:r>
+            <w:proofErr w:type="spellEnd"/>
+          </w:p>
+          <w:p>
+            <w:pPr>
+              <w:jc w:val="both"/>
+              <w:rPr>
+                <w:rFonts w:ascii="Arial" w:hAnsi="Arial" w:cs="Arial"/>
+              </w:rPr>
+            </w:pPr>
+          </w:p>
+          <w:p>
+            <w:pPr>
+              <w:jc w:val="both"/>
+              <w:rPr>
+                <w:rFonts w:ascii="Arial" w:hAnsi="Arial" w:cs="Arial"/>
+              </w:rPr>
+            </w:pPr>
+            <w:proofErr w:type="spellStart"/>
+            <w:r>
+              <w:rPr>
+                <w:rFonts w:ascii="Arial" w:hAnsi="Arial" w:cs="Arial"/>
+              </w:rPr>
+              <w:t>CU_CancelaSala</w:t>
+            </w:r>
+            <w:proofErr w:type="spellEnd"/>
+          </w:p>
+          <w:p>
+            <w:pPr>
+              <w:jc w:val="both"/>
+              <w:rPr>
+                <w:rFonts w:ascii="Arial" w:hAnsi="Arial" w:cs="Arial"/>
+              </w:rPr>
+            </w:pPr>
+          </w:p>
+          <w:p>
+            <w:pPr>
+              <w:jc w:val="both"/>
+              <w:rPr>
+                <w:rFonts w:ascii="Arial" w:hAnsi="Arial" w:cs="Arial"/>
+              </w:rPr>
+            </w:pPr>
+            <w:proofErr w:type="spellStart"/>
+            <w:r>
+              <w:rPr>
+                <w:rFonts w:ascii="Arial" w:hAnsi="Arial" w:cs="Arial"/>
+              </w:rPr>
+              <w:t>CU_ApartarEquipo</w:t>
+            </w:r>
+            <w:proofErr w:type="spellEnd"/>
+          </w:p>
+          <w:p>
+            <w:pPr>
+              <w:jc w:val="both"/>
+              <w:rPr>
+                <w:rFonts w:ascii="Arial" w:hAnsi="Arial" w:cs="Arial"/>
+              </w:rPr>
+            </w:pPr>
+            <w:proofErr w:type="spellStart"/>
+            <w:r>
+              <w:rPr>
+                <w:rFonts w:ascii="Arial" w:hAnsi="Arial" w:cs="Arial"/>
+              </w:rPr>
+              <w:t>CU_VerMantto</w:t>
+            </w:r>
+            <w:proofErr w:type="spellEnd"/>
+          </w:p>
+          <w:p>
+            <w:pPr>
+              <w:jc w:val="both"/>
               <w:rPr>
                 <w:rStyle w:val="Referenciasutil"/>
                 <w:rFonts w:ascii="Arial" w:hAnsi="Arial" w:cs="Arial"/>
@@ -2796,7 +3844,7 @@
         </w:trPr>
         <w:tc>
           <w:tcPr>
-            <w:tcW w:w="2207" w:type="dxa"/>
+            <w:tcW w:w="2135" w:type="dxa"/>
             <w:vAlign w:val="center"/>
           </w:tcPr>
           <w:p>
@@ -2810,9 +3858,7 @@
                 <w:lang w:eastAsia="es-MX"/>
               </w:rPr>
             </w:pPr>
-          </w:p>
-          <w:p>
-            <w:pPr>
+            <w:r>
               <w:rPr>
                 <w:rFonts w:ascii="Arial" w:hAnsi="Arial" w:cs="Arial"/>
                 <w:b/>
@@ -2821,31 +3867,21 @@
                 <w:color w:val="5A5A5A" w:themeColor="text1" w:themeTint="A5"/>
                 <w:lang w:eastAsia="es-MX"/>
               </w:rPr>
-            </w:pPr>
-            <w:r>
-              <w:rPr>
-                <w:rFonts w:ascii="Arial" w:hAnsi="Arial" w:cs="Arial"/>
-                <w:b/>
-                <w:smallCaps/>
-                <w:noProof/>
-                <w:color w:val="5A5A5A" w:themeColor="text1" w:themeTint="A5"/>
-                <w:lang w:eastAsia="es-MX"/>
-              </w:rPr>
               <mc:AlternateContent>
                 <mc:Choice Requires="wpg">
                   <w:drawing>
-                    <wp:anchor distT="0" distB="0" distL="114300" distR="114300" simplePos="0" relativeHeight="251669504" behindDoc="0" locked="0" layoutInCell="1" allowOverlap="1" wp14:anchorId="600A249D" wp14:editId="002B8031">
+                    <wp:anchor distT="0" distB="0" distL="114300" distR="114300" simplePos="0" relativeHeight="251709440" behindDoc="0" locked="0" layoutInCell="1" allowOverlap="1" wp14:anchorId="7392B396" wp14:editId="5E0076FA">
                       <wp:simplePos x="0" y="0"/>
                       <wp:positionH relativeFrom="column">
-                        <wp:posOffset>434340</wp:posOffset>
+                        <wp:posOffset>439420</wp:posOffset>
                       </wp:positionH>
                       <wp:positionV relativeFrom="paragraph">
-                        <wp:posOffset>137795</wp:posOffset>
+                        <wp:posOffset>109855</wp:posOffset>
                       </wp:positionV>
-                      <wp:extent cx="373380" cy="861060"/>
-                      <wp:effectExtent l="0" t="0" r="45720" b="34290"/>
+                      <wp:extent cx="388620" cy="830580"/>
+                      <wp:effectExtent l="0" t="0" r="30480" b="45720"/>
                       <wp:wrapNone/>
-                      <wp:docPr id="22" name="Grupo 22"/>
+                      <wp:docPr id="15" name="Grupo 15"/>
                       <wp:cNvGraphicFramePr/>
                       <a:graphic xmlns:a="http://schemas.openxmlformats.org/drawingml/2006/main">
                         <a:graphicData uri="http://schemas.microsoft.com/office/word/2010/wordprocessingGroup">
@@ -2854,13 +3890,13 @@
                             <wpg:grpSpPr>
                               <a:xfrm>
                                 <a:off x="0" y="0"/>
-                                <a:ext cx="373380" cy="861060"/>
+                                <a:ext cx="388620" cy="830580"/>
                                 <a:chOff x="0" y="0"/>
                                 <a:chExt cx="472440" cy="1021080"/>
                               </a:xfrm>
                             </wpg:grpSpPr>
                             <wps:wsp>
-                              <wps:cNvPr id="23" name="Elipse 23"/>
+                              <wps:cNvPr id="16" name="Elipse 16"/>
                               <wps:cNvSpPr/>
                               <wps:spPr>
                                 <a:xfrm>
@@ -2901,7 +3937,7 @@
                               </wps:bodyPr>
                             </wps:wsp>
                             <wps:wsp>
-                              <wps:cNvPr id="24" name="Conector recto 24"/>
+                              <wps:cNvPr id="17" name="Conector recto 17"/>
                               <wps:cNvCnPr/>
                               <wps:spPr>
                                 <a:xfrm>
@@ -2929,7 +3965,7 @@
                               <wps:bodyPr/>
                             </wps:wsp>
                             <wps:wsp>
-                              <wps:cNvPr id="25" name="Conector recto 25"/>
+                              <wps:cNvPr id="18" name="Conector recto 18"/>
                               <wps:cNvCnPr/>
                               <wps:spPr>
                                 <a:xfrm flipH="1">
@@ -2957,7 +3993,7 @@
                               <wps:bodyPr/>
                             </wps:wsp>
                             <wps:wsp>
-                              <wps:cNvPr id="26" name="Conector recto 26"/>
+                              <wps:cNvPr id="19" name="Conector recto 19"/>
                               <wps:cNvCnPr/>
                               <wps:spPr>
                                 <a:xfrm>
@@ -2985,7 +4021,7 @@
                               <wps:bodyPr/>
                             </wps:wsp>
                             <wps:wsp>
-                              <wps:cNvPr id="27" name="Conector recto 27"/>
+                              <wps:cNvPr id="20" name="Conector recto 20"/>
                               <wps:cNvCnPr/>
                               <wps:spPr>
                                 <a:xfrm flipV="1">
@@ -3026,20 +4062,20 @@
                 </mc:Choice>
                 <mc:Fallback>
                   <w:pict>
-                    <v:group w14:anchorId="059C635A" id="Grupo 22" o:spid="_x0000_s1026" style="position:absolute;margin-left:34.2pt;margin-top:10.85pt;width:29.4pt;height:67.8pt;z-index:251669504;mso-width-relative:margin;mso-height-relative:margin" coordsize="4724,10210" o:gfxdata="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">
-                      <v:oval id="Elipse 23" o:spid="_x0000_s1027" style="position:absolute;width:4724;height:3657;visibility:visible;mso-wrap-style:square;v-text-anchor:middle" o:gfxdata="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" filled="f" strokecolor="#7030a0" strokeweight="1pt">
+                    <v:group w14:anchorId="5FFA48EB" id="Grupo 15" o:spid="_x0000_s1026" style="position:absolute;margin-left:34.6pt;margin-top:8.65pt;width:30.6pt;height:65.4pt;z-index:251709440;mso-width-relative:margin;mso-height-relative:margin" coordsize="4724,10210" o:gfxdata="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">
+                      <v:oval id="Elipse 16" o:spid="_x0000_s1027" style="position:absolute;width:4724;height:3657;visibility:visible;mso-wrap-style:square;v-text-anchor:middle" o:gfxdata="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" filled="f" strokecolor="#7030a0" strokeweight="1pt">
                         <v:stroke joinstyle="miter"/>
                       </v:oval>
-                      <v:line id="Conector recto 24" o:spid="_x0000_s1028" style="position:absolute;visibility:visible;mso-wrap-style:square" from="2514,3657" to="2514,7620" o:connectortype="straight" o:gfxdata="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" strokecolor="black [3200]" strokeweight="1.5pt">
+                      <v:line id="Conector recto 17" o:spid="_x0000_s1028" style="position:absolute;visibility:visible;mso-wrap-style:square" from="2514,3657" to="2514,7620" o:connectortype="straight" o:gfxdata="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" strokecolor="black [3200]" strokeweight="1.5pt">
                         <v:stroke joinstyle="miter"/>
                       </v:line>
-                      <v:line id="Conector recto 25" o:spid="_x0000_s1029" style="position:absolute;flip:x;visibility:visible;mso-wrap-style:square" from="381,7620" to="2514,10210" o:connectortype="straight" o:gfxdata="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" strokecolor="black [3200]" strokeweight="1.5pt">
+                      <v:line id="Conector recto 18" o:spid="_x0000_s1029" style="position:absolute;flip:x;visibility:visible;mso-wrap-style:square" from="381,7620" to="2514,10210" o:connectortype="straight" o:gfxdata="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" strokecolor="black [3200]" strokeweight="1.5pt">
                         <v:stroke joinstyle="miter"/>
                       </v:line>
-                      <v:line id="Conector recto 26" o:spid="_x0000_s1030" style="position:absolute;visibility:visible;mso-wrap-style:square" from="2514,7620" to="4724,10210" o:connectortype="straight" o:gfxdata="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" strokecolor="black [3200]" strokeweight="1.5pt">
+                      <v:line id="Conector recto 19" o:spid="_x0000_s1030" style="position:absolute;visibility:visible;mso-wrap-style:square" from="2514,7620" to="4724,10210" o:connectortype="straight" o:gfxdata="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" strokecolor="black [3200]" strokeweight="1.5pt">
                         <v:stroke joinstyle="miter"/>
                       </v:line>
-                      <v:line id="Conector recto 27" o:spid="_x0000_s1031" style="position:absolute;flip:y;visibility:visible;mso-wrap-style:square" from="381,5029" to="4724,5105" o:connectortype="straight" o:gfxdata="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" strokecolor="black [3200]" strokeweight="1.5pt">
+                      <v:line id="Conector recto 20" o:spid="_x0000_s1031" style="position:absolute;flip:y;visibility:visible;mso-wrap-style:square" from="381,5029" to="4724,5105" o:connectortype="straight" o:gfxdata="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" strokecolor="black [3200]" strokeweight="1.5pt">
                         <v:stroke joinstyle="miter"/>
                       </v:line>
                     </v:group>
@@ -3047,7 +4083,9 @@
                 </mc:Fallback>
               </mc:AlternateContent>
             </w:r>
-            <w:r>
+          </w:p>
+          <w:p>
+            <w:pPr>
               <w:rPr>
                 <w:rFonts w:ascii="Arial" w:hAnsi="Arial" w:cs="Arial"/>
                 <w:b/>
@@ -3056,100 +4094,7 @@
                 <w:color w:val="5A5A5A" w:themeColor="text1" w:themeTint="A5"/>
                 <w:lang w:eastAsia="es-MX"/>
               </w:rPr>
-              <mc:AlternateContent>
-                <mc:Choice Requires="wps">
-                  <w:drawing>
-                    <wp:anchor distT="0" distB="0" distL="114300" distR="114300" simplePos="0" relativeHeight="251670528" behindDoc="0" locked="0" layoutInCell="1" allowOverlap="1" wp14:anchorId="2BE5263E" wp14:editId="10F8E0FB">
-                      <wp:simplePos x="0" y="0"/>
-                      <wp:positionH relativeFrom="column">
-                        <wp:posOffset>294640</wp:posOffset>
-                      </wp:positionH>
-                      <wp:positionV relativeFrom="paragraph">
-                        <wp:posOffset>1030605</wp:posOffset>
-                      </wp:positionV>
-                      <wp:extent cx="914400" cy="274320"/>
-                      <wp:effectExtent l="0" t="0" r="3810" b="0"/>
-                      <wp:wrapNone/>
-                      <wp:docPr id="28" name="Cuadro de texto 28"/>
-                      <wp:cNvGraphicFramePr/>
-                      <a:graphic xmlns:a="http://schemas.openxmlformats.org/drawingml/2006/main">
-                        <a:graphicData uri="http://schemas.microsoft.com/office/word/2010/wordprocessingShape">
-                          <wps:wsp>
-                            <wps:cNvSpPr txBox="1"/>
-                            <wps:spPr>
-                              <a:xfrm>
-                                <a:off x="0" y="0"/>
-                                <a:ext cx="914400" cy="274320"/>
-                              </a:xfrm>
-                              <a:prstGeom prst="rect">
-                                <a:avLst/>
-                              </a:prstGeom>
-                              <a:solidFill>
-                                <a:schemeClr val="lt1"/>
-                              </a:solidFill>
-                              <a:ln w="6350">
-                                <a:noFill/>
-                              </a:ln>
-                              <a:effectLst/>
-                            </wps:spPr>
-                            <wps:style>
-                              <a:lnRef idx="0">
-                                <a:schemeClr val="accent1"/>
-                              </a:lnRef>
-                              <a:fillRef idx="0">
-                                <a:schemeClr val="accent1"/>
-                              </a:fillRef>
-                              <a:effectRef idx="0">
-                                <a:schemeClr val="accent1"/>
-                              </a:effectRef>
-                              <a:fontRef idx="minor">
-                                <a:schemeClr val="dk1"/>
-                              </a:fontRef>
-                            </wps:style>
-                            <wps:txbx>
-                              <w:txbxContent>
-                                <w:p>
-                                  <w:r>
-                                    <w:t>Auxiliar</w:t>
-                                  </w:r>
-                                </w:p>
-                              </w:txbxContent>
-                            </wps:txbx>
-                            <wps:bodyPr rot="0" spcFirstLastPara="0" vertOverflow="overflow" horzOverflow="overflow" vert="horz" wrap="none" lIns="91440" tIns="45720" rIns="91440" bIns="45720" numCol="1" spcCol="0" rtlCol="0" fromWordArt="0" anchor="t" anchorCtr="0" forceAA="0" compatLnSpc="1">
-                              <a:prstTxWarp prst="textNoShape">
-                                <a:avLst/>
-                              </a:prstTxWarp>
-                              <a:noAutofit/>
-                            </wps:bodyPr>
-                          </wps:wsp>
-                        </a:graphicData>
-                      </a:graphic>
-                      <wp14:sizeRelH relativeFrom="margin">
-                        <wp14:pctWidth>0</wp14:pctWidth>
-                      </wp14:sizeRelH>
-                      <wp14:sizeRelV relativeFrom="margin">
-                        <wp14:pctHeight>0</wp14:pctHeight>
-                      </wp14:sizeRelV>
-                    </wp:anchor>
-                  </w:drawing>
-                </mc:Choice>
-                <mc:Fallback>
-                  <w:pict>
-                    <v:shape w14:anchorId="2BE5263E" id="Cuadro de texto 28" o:spid="_x0000_s1028" type="#_x0000_t202" style="position:absolute;margin-left:23.2pt;margin-top:81.15pt;width:1in;height:21.6pt;z-index:251670528;visibility:visible;mso-wrap-style:none;mso-width-percent:0;mso-height-percent:0;mso-wrap-distance-left:9pt;mso-wrap-distance-top:0;mso-wrap-distance-right:9pt;mso-wrap-distance-bottom:0;mso-position-horizontal:absolute;mso-position-horizontal-relative:text;mso-position-vertical:absolute;mso-position-vertical-relative:text;mso-width-percent:0;mso-height-percent:0;mso-width-relative:margin;mso-height-relative:margin;v-text-anchor:top" o:gfxdata="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" fillcolor="white [3201]" stroked="f" strokeweight=".5pt">
-                      <v:textbox>
-                        <w:txbxContent>
-                          <w:p>
-                            <w:r>
-                              <w:t>Auxiliar</w:t>
-                            </w:r>
-                          </w:p>
-                        </w:txbxContent>
-                      </v:textbox>
-                    </v:shape>
-                  </w:pict>
-                </mc:Fallback>
-              </mc:AlternateContent>
-            </w:r>
+            </w:pPr>
           </w:p>
           <w:p>
             <w:pPr>
@@ -3210,9 +4155,7 @@
                 <w:lang w:eastAsia="es-MX"/>
               </w:rPr>
             </w:pPr>
-          </w:p>
-          <w:p>
-            <w:pPr>
+            <w:r>
               <w:rPr>
                 <w:rFonts w:ascii="Arial" w:hAnsi="Arial" w:cs="Arial"/>
                 <w:b/>
@@ -3221,426 +4164,10 @@
                 <w:color w:val="5A5A5A" w:themeColor="text1" w:themeTint="A5"/>
                 <w:lang w:eastAsia="es-MX"/>
               </w:rPr>
-            </w:pPr>
-          </w:p>
-          <w:p>
-            <w:pPr>
-              <w:rPr>
-                <w:rFonts w:ascii="Arial" w:hAnsi="Arial" w:cs="Arial"/>
-                <w:b/>
-                <w:smallCaps/>
-                <w:noProof/>
-                <w:color w:val="5A5A5A" w:themeColor="text1" w:themeTint="A5"/>
-                <w:lang w:eastAsia="es-MX"/>
-              </w:rPr>
-            </w:pPr>
-          </w:p>
-          <w:p>
-            <w:pPr>
-              <w:rPr>
-                <w:rFonts w:ascii="Arial" w:hAnsi="Arial" w:cs="Arial"/>
-                <w:b/>
-                <w:smallCaps/>
-                <w:noProof/>
-                <w:color w:val="5A5A5A" w:themeColor="text1" w:themeTint="A5"/>
-                <w:lang w:eastAsia="es-MX"/>
-              </w:rPr>
-            </w:pPr>
-          </w:p>
-          <w:p>
-            <w:pPr>
-              <w:rPr>
-                <w:rFonts w:ascii="Arial" w:hAnsi="Arial" w:cs="Arial"/>
-                <w:b/>
-                <w:smallCaps/>
-                <w:noProof/>
-                <w:color w:val="5A5A5A" w:themeColor="text1" w:themeTint="A5"/>
-                <w:lang w:eastAsia="es-MX"/>
-              </w:rPr>
-            </w:pPr>
-          </w:p>
-        </w:tc>
-        <w:tc>
-          <w:tcPr>
-            <w:tcW w:w="2207" w:type="dxa"/>
-            <w:vAlign w:val="center"/>
-          </w:tcPr>
-          <w:p>
-            <w:pPr>
-              <w:jc w:val="center"/>
-              <w:rPr>
-                <w:rFonts w:ascii="Arial" w:hAnsi="Arial" w:cs="Arial"/>
-              </w:rPr>
-            </w:pPr>
-            <w:r>
-              <w:rPr>
-                <w:rFonts w:ascii="Arial" w:hAnsi="Arial" w:cs="Arial"/>
-              </w:rPr>
-              <w:t>Usuario encargado de la verificación de salas y equipos de cómputo. Reporta al Laboratorista.</w:t>
-            </w:r>
-          </w:p>
-        </w:tc>
-        <w:tc>
-          <w:tcPr>
-            <w:tcW w:w="2207" w:type="dxa"/>
-            <w:vAlign w:val="center"/>
-          </w:tcPr>
-          <w:p>
-            <w:pPr>
-              <w:rPr>
-                <w:rStyle w:val="Referenciasutil"/>
-                <w:rFonts w:ascii="Arial" w:hAnsi="Arial" w:cs="Arial"/>
-                <w:b/>
-              </w:rPr>
-            </w:pPr>
-          </w:p>
-        </w:tc>
-        <w:tc>
-          <w:tcPr>
-            <w:tcW w:w="2207" w:type="dxa"/>
-            <w:vAlign w:val="center"/>
-          </w:tcPr>
-          <w:p>
-            <w:pPr>
-              <w:rPr>
-                <w:rStyle w:val="Referenciasutil"/>
-                <w:rFonts w:ascii="Arial" w:hAnsi="Arial" w:cs="Arial"/>
-                <w:b/>
-              </w:rPr>
-            </w:pPr>
-          </w:p>
-        </w:tc>
-      </w:tr>
-      <w:tr>
-        <w:trPr>
-          <w:jc w:val="center"/>
-        </w:trPr>
-        <w:tc>
-          <w:tcPr>
-            <w:tcW w:w="2207" w:type="dxa"/>
-            <w:vAlign w:val="center"/>
-          </w:tcPr>
-          <w:p>
-            <w:pPr>
-              <w:rPr>
-                <w:rFonts w:ascii="Arial" w:hAnsi="Arial" w:cs="Arial"/>
-                <w:b/>
-                <w:smallCaps/>
-                <w:noProof/>
-                <w:color w:val="5A5A5A" w:themeColor="text1" w:themeTint="A5"/>
-                <w:lang w:eastAsia="es-MX"/>
-              </w:rPr>
-            </w:pPr>
-            <w:r>
-              <w:rPr>
-                <w:rFonts w:ascii="Arial" w:hAnsi="Arial" w:cs="Arial"/>
-                <w:b/>
-                <w:smallCaps/>
-                <w:noProof/>
-                <w:color w:val="5A5A5A" w:themeColor="text1" w:themeTint="A5"/>
-                <w:lang w:eastAsia="es-MX"/>
-              </w:rPr>
-              <mc:AlternateContent>
-                <mc:Choice Requires="wpg">
-                  <w:drawing>
-                    <wp:anchor distT="0" distB="0" distL="114300" distR="114300" simplePos="0" relativeHeight="251672576" behindDoc="0" locked="0" layoutInCell="1" allowOverlap="1" wp14:anchorId="600A249D" wp14:editId="002B8031">
-                      <wp:simplePos x="0" y="0"/>
-                      <wp:positionH relativeFrom="column">
-                        <wp:posOffset>439420</wp:posOffset>
-                      </wp:positionH>
-                      <wp:positionV relativeFrom="paragraph">
-                        <wp:posOffset>109855</wp:posOffset>
-                      </wp:positionV>
-                      <wp:extent cx="388620" cy="830580"/>
-                      <wp:effectExtent l="0" t="0" r="30480" b="45720"/>
-                      <wp:wrapNone/>
-                      <wp:docPr id="29" name="Grupo 29"/>
-                      <wp:cNvGraphicFramePr/>
-                      <a:graphic xmlns:a="http://schemas.openxmlformats.org/drawingml/2006/main">
-                        <a:graphicData uri="http://schemas.microsoft.com/office/word/2010/wordprocessingGroup">
-                          <wpg:wgp>
-                            <wpg:cNvGrpSpPr/>
-                            <wpg:grpSpPr>
-                              <a:xfrm>
-                                <a:off x="0" y="0"/>
-                                <a:ext cx="388620" cy="830580"/>
-                                <a:chOff x="0" y="0"/>
-                                <a:chExt cx="472440" cy="1021080"/>
-                              </a:xfrm>
-                            </wpg:grpSpPr>
-                            <wps:wsp>
-                              <wps:cNvPr id="30" name="Elipse 30"/>
-                              <wps:cNvSpPr/>
-                              <wps:spPr>
-                                <a:xfrm>
-                                  <a:off x="0" y="0"/>
-                                  <a:ext cx="472440" cy="365760"/>
-                                </a:xfrm>
-                                <a:prstGeom prst="ellipse">
-                                  <a:avLst/>
-                                </a:prstGeom>
-                                <a:noFill/>
-                                <a:ln>
-                                  <a:solidFill>
-                                    <a:srgbClr val="7030A0"/>
-                                  </a:solidFill>
-                                </a:ln>
-                              </wps:spPr>
-                              <wps:style>
-                                <a:lnRef idx="2">
-                                  <a:schemeClr val="accent1">
-                                    <a:shade val="50000"/>
-                                  </a:schemeClr>
-                                </a:lnRef>
-                                <a:fillRef idx="1">
-                                  <a:schemeClr val="accent1"/>
-                                </a:fillRef>
-                                <a:effectRef idx="0">
-                                  <a:schemeClr val="accent1"/>
-                                </a:effectRef>
-                                <a:fontRef idx="minor">
-                                  <a:schemeClr val="lt1"/>
-                                </a:fontRef>
-                              </wps:style>
-                              <wps:bodyPr rot="0" spcFirstLastPara="0" vertOverflow="overflow" horzOverflow="overflow" vert="horz" wrap="square" lIns="91440" tIns="45720" rIns="91440" bIns="45720" numCol="1" spcCol="0" rtlCol="0" fromWordArt="0" anchor="ctr" anchorCtr="0" forceAA="0" compatLnSpc="1">
-                                <a:prstTxWarp prst="textNoShape">
-                                  <a:avLst/>
-                                </a:prstTxWarp>
-                                <a:noAutofit/>
-                              </wps:bodyPr>
-                            </wps:wsp>
-                            <wps:wsp>
-                              <wps:cNvPr id="31" name="Conector recto 31"/>
-                              <wps:cNvCnPr/>
-                              <wps:spPr>
-                                <a:xfrm>
-                                  <a:off x="251460" y="365760"/>
-                                  <a:ext cx="0" cy="396240"/>
-                                </a:xfrm>
-                                <a:prstGeom prst="line">
-                                  <a:avLst/>
-                                </a:prstGeom>
-                              </wps:spPr>
-                              <wps:style>
-                                <a:lnRef idx="3">
-                                  <a:schemeClr val="dk1"/>
-                                </a:lnRef>
-                                <a:fillRef idx="0">
-                                  <a:schemeClr val="dk1"/>
-                                </a:fillRef>
-                                <a:effectRef idx="2">
-                                  <a:schemeClr val="dk1"/>
-                                </a:effectRef>
-                                <a:fontRef idx="minor">
-                                  <a:schemeClr val="tx1"/>
-                                </a:fontRef>
-                              </wps:style>
-                              <wps:bodyPr/>
-                            </wps:wsp>
-                            <wps:wsp>
-                              <wps:cNvPr id="32" name="Conector recto 32"/>
-                              <wps:cNvCnPr/>
-                              <wps:spPr>
-                                <a:xfrm flipH="1">
-                                  <a:off x="38100" y="762000"/>
-                                  <a:ext cx="213360" cy="259080"/>
-                                </a:xfrm>
-                                <a:prstGeom prst="line">
-                                  <a:avLst/>
-                                </a:prstGeom>
-                              </wps:spPr>
-                              <wps:style>
-                                <a:lnRef idx="3">
-                                  <a:schemeClr val="dk1"/>
-                                </a:lnRef>
-                                <a:fillRef idx="0">
-                                  <a:schemeClr val="dk1"/>
-                                </a:fillRef>
-                                <a:effectRef idx="2">
-                                  <a:schemeClr val="dk1"/>
-                                </a:effectRef>
-                                <a:fontRef idx="minor">
-                                  <a:schemeClr val="tx1"/>
-                                </a:fontRef>
-                              </wps:style>
-                              <wps:bodyPr/>
-                            </wps:wsp>
-                            <wps:wsp>
-                              <wps:cNvPr id="33" name="Conector recto 33"/>
-                              <wps:cNvCnPr/>
-                              <wps:spPr>
-                                <a:xfrm>
-                                  <a:off x="251460" y="762000"/>
-                                  <a:ext cx="220980" cy="259080"/>
-                                </a:xfrm>
-                                <a:prstGeom prst="line">
-                                  <a:avLst/>
-                                </a:prstGeom>
-                              </wps:spPr>
-                              <wps:style>
-                                <a:lnRef idx="3">
-                                  <a:schemeClr val="dk1"/>
-                                </a:lnRef>
-                                <a:fillRef idx="0">
-                                  <a:schemeClr val="dk1"/>
-                                </a:fillRef>
-                                <a:effectRef idx="2">
-                                  <a:schemeClr val="dk1"/>
-                                </a:effectRef>
-                                <a:fontRef idx="minor">
-                                  <a:schemeClr val="tx1"/>
-                                </a:fontRef>
-                              </wps:style>
-                              <wps:bodyPr/>
-                            </wps:wsp>
-                            <wps:wsp>
-                              <wps:cNvPr id="34" name="Conector recto 34"/>
-                              <wps:cNvCnPr/>
-                              <wps:spPr>
-                                <a:xfrm flipV="1">
-                                  <a:off x="38100" y="502920"/>
-                                  <a:ext cx="434340" cy="7620"/>
-                                </a:xfrm>
-                                <a:prstGeom prst="line">
-                                  <a:avLst/>
-                                </a:prstGeom>
-                              </wps:spPr>
-                              <wps:style>
-                                <a:lnRef idx="3">
-                                  <a:schemeClr val="dk1"/>
-                                </a:lnRef>
-                                <a:fillRef idx="0">
-                                  <a:schemeClr val="dk1"/>
-                                </a:fillRef>
-                                <a:effectRef idx="2">
-                                  <a:schemeClr val="dk1"/>
-                                </a:effectRef>
-                                <a:fontRef idx="minor">
-                                  <a:schemeClr val="tx1"/>
-                                </a:fontRef>
-                              </wps:style>
-                              <wps:bodyPr/>
-                            </wps:wsp>
-                          </wpg:wgp>
-                        </a:graphicData>
-                      </a:graphic>
-                      <wp14:sizeRelH relativeFrom="margin">
-                        <wp14:pctWidth>0</wp14:pctWidth>
-                      </wp14:sizeRelH>
-                      <wp14:sizeRelV relativeFrom="margin">
-                        <wp14:pctHeight>0</wp14:pctHeight>
-                      </wp14:sizeRelV>
-                    </wp:anchor>
-                  </w:drawing>
-                </mc:Choice>
-                <mc:Fallback>
-                  <w:pict>
-                    <v:group w14:anchorId="07612C3A" id="Grupo 29" o:spid="_x0000_s1026" style="position:absolute;margin-left:34.6pt;margin-top:8.65pt;width:30.6pt;height:65.4pt;z-index:251672576;mso-width-relative:margin;mso-height-relative:margin" coordsize="4724,10210" o:gfxdata="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">
-                      <v:oval id="Elipse 30" o:spid="_x0000_s1027" style="position:absolute;width:4724;height:3657;visibility:visible;mso-wrap-style:square;v-text-anchor:middle" o:gfxdata="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" filled="f" strokecolor="#7030a0" strokeweight="1pt">
-                        <v:stroke joinstyle="miter"/>
-                      </v:oval>
-                      <v:line id="Conector recto 31" o:spid="_x0000_s1028" style="position:absolute;visibility:visible;mso-wrap-style:square" from="2514,3657" to="2514,7620" o:connectortype="straight" o:gfxdata="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" strokecolor="black [3200]" strokeweight="1.5pt">
-                        <v:stroke joinstyle="miter"/>
-                      </v:line>
-                      <v:line id="Conector recto 32" o:spid="_x0000_s1029" style="position:absolute;flip:x;visibility:visible;mso-wrap-style:square" from="381,7620" to="2514,10210" o:connectortype="straight" o:gfxdata="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" strokecolor="black [3200]" strokeweight="1.5pt">
-                        <v:stroke joinstyle="miter"/>
-                      </v:line>
-                      <v:line id="Conector recto 33" o:spid="_x0000_s1030" style="position:absolute;visibility:visible;mso-wrap-style:square" from="2514,7620" to="4724,10210" o:connectortype="straight" o:gfxdata="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" strokecolor="black [3200]" strokeweight="1.5pt">
-                        <v:stroke joinstyle="miter"/>
-                      </v:line>
-                      <v:line id="Conector recto 34" o:spid="_x0000_s1031" style="position:absolute;flip:y;visibility:visible;mso-wrap-style:square" from="381,5029" to="4724,5105" o:connectortype="straight" o:gfxdata="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" strokecolor="black [3200]" strokeweight="1.5pt">
-                        <v:stroke joinstyle="miter"/>
-                      </v:line>
-                    </v:group>
-                  </w:pict>
-                </mc:Fallback>
-              </mc:AlternateContent>
-            </w:r>
-          </w:p>
-          <w:p>
-            <w:pPr>
-              <w:rPr>
-                <w:rFonts w:ascii="Arial" w:hAnsi="Arial" w:cs="Arial"/>
-                <w:b/>
-                <w:smallCaps/>
-                <w:noProof/>
-                <w:color w:val="5A5A5A" w:themeColor="text1" w:themeTint="A5"/>
-                <w:lang w:eastAsia="es-MX"/>
-              </w:rPr>
-            </w:pPr>
-          </w:p>
-          <w:p>
-            <w:pPr>
-              <w:rPr>
-                <w:rFonts w:ascii="Arial" w:hAnsi="Arial" w:cs="Arial"/>
-                <w:b/>
-                <w:smallCaps/>
-                <w:noProof/>
-                <w:color w:val="5A5A5A" w:themeColor="text1" w:themeTint="A5"/>
-                <w:lang w:eastAsia="es-MX"/>
-              </w:rPr>
-            </w:pPr>
-          </w:p>
-          <w:p>
-            <w:pPr>
-              <w:rPr>
-                <w:rFonts w:ascii="Arial" w:hAnsi="Arial" w:cs="Arial"/>
-                <w:b/>
-                <w:smallCaps/>
-                <w:noProof/>
-                <w:color w:val="5A5A5A" w:themeColor="text1" w:themeTint="A5"/>
-                <w:lang w:eastAsia="es-MX"/>
-              </w:rPr>
-            </w:pPr>
-          </w:p>
-          <w:p>
-            <w:pPr>
-              <w:rPr>
-                <w:rFonts w:ascii="Arial" w:hAnsi="Arial" w:cs="Arial"/>
-                <w:b/>
-                <w:smallCaps/>
-                <w:noProof/>
-                <w:color w:val="5A5A5A" w:themeColor="text1" w:themeTint="A5"/>
-                <w:lang w:eastAsia="es-MX"/>
-              </w:rPr>
-            </w:pPr>
-          </w:p>
-          <w:p>
-            <w:pPr>
-              <w:rPr>
-                <w:rFonts w:ascii="Arial" w:hAnsi="Arial" w:cs="Arial"/>
-                <w:b/>
-                <w:smallCaps/>
-                <w:noProof/>
-                <w:color w:val="5A5A5A" w:themeColor="text1" w:themeTint="A5"/>
-                <w:lang w:eastAsia="es-MX"/>
-              </w:rPr>
-            </w:pPr>
-          </w:p>
-          <w:p>
-            <w:pPr>
-              <w:rPr>
-                <w:rFonts w:ascii="Arial" w:hAnsi="Arial" w:cs="Arial"/>
-                <w:b/>
-                <w:smallCaps/>
-                <w:noProof/>
-                <w:color w:val="5A5A5A" w:themeColor="text1" w:themeTint="A5"/>
-                <w:lang w:eastAsia="es-MX"/>
-              </w:rPr>
-            </w:pPr>
-            <w:r>
-              <w:rPr>
-                <w:rFonts w:ascii="Arial" w:hAnsi="Arial" w:cs="Arial"/>
-                <w:b/>
-                <w:smallCaps/>
-                <w:noProof/>
-                <w:color w:val="5A5A5A" w:themeColor="text1" w:themeTint="A5"/>
-                <w:lang w:eastAsia="es-MX"/>
-              </w:rPr>
               <mc:AlternateContent>
                 <mc:Choice Requires="wps">
                   <w:drawing>
-                    <wp:anchor distT="0" distB="0" distL="114300" distR="114300" simplePos="0" relativeHeight="251673600" behindDoc="0" locked="0" layoutInCell="1" allowOverlap="1" wp14:anchorId="2BE5263E" wp14:editId="10F8E0FB">
+                    <wp:anchor distT="0" distB="0" distL="114300" distR="114300" simplePos="0" relativeHeight="251710464" behindDoc="0" locked="0" layoutInCell="1" allowOverlap="1" wp14:anchorId="52E14DD4" wp14:editId="2873A545">
                       <wp:simplePos x="0" y="0"/>
                       <wp:positionH relativeFrom="column">
                         <wp:posOffset>194310</wp:posOffset>
@@ -3651,7 +4178,7 @@
                       <wp:extent cx="914400" cy="632460"/>
                       <wp:effectExtent l="0" t="0" r="0" b="0"/>
                       <wp:wrapNone/>
-                      <wp:docPr id="35" name="Cuadro de texto 35"/>
+                      <wp:docPr id="21" name="Cuadro de texto 21"/>
                       <wp:cNvGraphicFramePr/>
                       <a:graphic xmlns:a="http://schemas.openxmlformats.org/drawingml/2006/main">
                         <a:graphicData uri="http://schemas.microsoft.com/office/word/2010/wordprocessingShape">
@@ -3703,11 +4230,9 @@
                                     <w:spacing w:after="0"/>
                                     <w:jc w:val="center"/>
                                   </w:pPr>
-                                  <w:proofErr w:type="gramStart"/>
                                   <w:r>
                                     <w:t>de</w:t>
                                   </w:r>
-                                  <w:proofErr w:type="gramEnd"/>
                                 </w:p>
                                 <w:p>
                                   <w:pPr>
@@ -3740,7 +4265,7 @@
                 </mc:Choice>
                 <mc:Fallback>
                   <w:pict>
-                    <v:shape w14:anchorId="2BE5263E" id="Cuadro de texto 35" o:spid="_x0000_s1029" type="#_x0000_t202" style="position:absolute;margin-left:15.3pt;margin-top:8.8pt;width:1in;height:49.8pt;z-index:251673600;visibility:visible;mso-wrap-style:none;mso-width-percent:0;mso-height-percent:0;mso-wrap-distance-left:9pt;mso-wrap-distance-top:0;mso-wrap-distance-right:9pt;mso-wrap-distance-bottom:0;mso-position-horizontal:absolute;mso-position-horizontal-relative:text;mso-position-vertical:absolute;mso-position-vertical-relative:text;mso-width-percent:0;mso-height-percent:0;mso-width-relative:margin;mso-height-relative:margin;v-text-anchor:top" o:gfxdata="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" fillcolor="white [3201]" stroked="f" strokeweight=".5pt">
+                    <v:shape w14:anchorId="52E14DD4" id="Cuadro de texto 21" o:spid="_x0000_s1028" type="#_x0000_t202" style="position:absolute;margin-left:15.3pt;margin-top:8.8pt;width:1in;height:49.8pt;z-index:251710464;visibility:visible;mso-wrap-style:none;mso-width-percent:0;mso-height-percent:0;mso-wrap-distance-left:9pt;mso-wrap-distance-top:0;mso-wrap-distance-right:9pt;mso-wrap-distance-bottom:0;mso-position-horizontal:absolute;mso-position-horizontal-relative:text;mso-position-vertical:absolute;mso-position-vertical-relative:text;mso-width-percent:0;mso-height-percent:0;mso-width-relative:margin;mso-height-relative:margin;v-text-anchor:top" o:gfxdata="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" fillcolor="white [3201]" stroked="f" strokeweight=".5pt">
                       <v:textbox>
                         <w:txbxContent>
                           <w:p>
@@ -3757,11 +4282,9 @@
                               <w:spacing w:after="0"/>
                               <w:jc w:val="center"/>
                             </w:pPr>
-                            <w:proofErr w:type="gramStart"/>
                             <w:r>
                               <w:t>de</w:t>
                             </w:r>
-                            <w:proofErr w:type="gramEnd"/>
                           </w:p>
                           <w:p>
                             <w:pPr>
@@ -3831,7 +4354,7 @@
         </w:tc>
         <w:tc>
           <w:tcPr>
-            <w:tcW w:w="2207" w:type="dxa"/>
+            <w:tcW w:w="2135" w:type="dxa"/>
             <w:vAlign w:val="center"/>
           </w:tcPr>
           <w:p>
@@ -3845,44 +4368,196 @@
               <w:rPr>
                 <w:rFonts w:ascii="Arial" w:hAnsi="Arial" w:cs="Arial"/>
               </w:rPr>
-              <w:t xml:space="preserve">Usuario </w:t>
-            </w:r>
-            <w:r>
-              <w:rPr>
-                <w:rFonts w:ascii="Arial" w:hAnsi="Arial" w:cs="Arial"/>
-              </w:rPr>
-              <w:t>que puede</w:t>
-            </w:r>
-            <w:r>
-              <w:rPr>
-                <w:rFonts w:ascii="Arial" w:hAnsi="Arial" w:cs="Arial"/>
-              </w:rPr>
-              <w:t xml:space="preserve"> apartar y/o liberar, una, varias o todas las salas de cómputo.</w:t>
+              <w:lastRenderedPageBreak/>
+              <w:t xml:space="preserve">Usuario que puede apartar y/o liberar, </w:t>
+            </w:r>
+            <w:r>
+              <w:rPr>
+                <w:rFonts w:ascii="Arial" w:hAnsi="Arial" w:cs="Arial"/>
+              </w:rPr>
+              <w:lastRenderedPageBreak/>
+              <w:t>una, varias o todas las salas de cómputo.</w:t>
             </w:r>
           </w:p>
         </w:tc>
         <w:tc>
           <w:tcPr>
-            <w:tcW w:w="2207" w:type="dxa"/>
-            <w:vAlign w:val="center"/>
+            <w:tcW w:w="2140" w:type="dxa"/>
           </w:tcPr>
           <w:p>
             <w:pPr>
+              <w:jc w:val="both"/>
+              <w:rPr>
+                <w:rFonts w:ascii="Arial" w:hAnsi="Arial" w:cs="Arial"/>
+              </w:rPr>
+            </w:pPr>
+            <w:r>
+              <w:rPr>
+                <w:rFonts w:ascii="Arial" w:hAnsi="Arial" w:cs="Arial"/>
+              </w:rPr>
+              <w:lastRenderedPageBreak/>
+              <w:t>Escenario de</w:t>
+            </w:r>
+          </w:p>
+          <w:p>
+            <w:pPr>
+              <w:jc w:val="both"/>
+              <w:rPr>
+                <w:rFonts w:ascii="Arial" w:hAnsi="Arial" w:cs="Arial"/>
+              </w:rPr>
+            </w:pPr>
+            <w:r>
+              <w:rPr>
+                <w:rFonts w:ascii="Arial" w:hAnsi="Arial" w:cs="Arial"/>
+              </w:rPr>
+              <w:t>negocios</w:t>
+            </w:r>
+          </w:p>
+          <w:p>
+            <w:pPr>
+              <w:jc w:val="both"/>
+              <w:rPr>
+                <w:rFonts w:ascii="Arial" w:hAnsi="Arial" w:cs="Arial"/>
+              </w:rPr>
+            </w:pPr>
+            <w:r>
+              <w:rPr>
+                <w:rFonts w:ascii="Arial" w:hAnsi="Arial" w:cs="Arial"/>
+              </w:rPr>
+              <w:lastRenderedPageBreak/>
+              <w:t>Escenario de</w:t>
+            </w:r>
+          </w:p>
+          <w:p>
+            <w:pPr>
+              <w:jc w:val="both"/>
               <w:rPr>
                 <w:rStyle w:val="Referenciasutil"/>
                 <w:rFonts w:ascii="Arial" w:hAnsi="Arial" w:cs="Arial"/>
                 <w:b/>
               </w:rPr>
             </w:pPr>
+            <w:r>
+              <w:rPr>
+                <w:rFonts w:ascii="Arial" w:hAnsi="Arial" w:cs="Arial"/>
+              </w:rPr>
+              <w:t>diseño</w:t>
+            </w:r>
+            <w:r>
+              <w:rPr>
+                <w:rStyle w:val="Referenciasutil"/>
+                <w:rFonts w:ascii="Arial" w:hAnsi="Arial" w:cs="Arial"/>
+                <w:b/>
+              </w:rPr>
+              <w:t xml:space="preserve"> </w:t>
+            </w:r>
           </w:p>
         </w:tc>
         <w:tc>
           <w:tcPr>
-            <w:tcW w:w="2207" w:type="dxa"/>
-            <w:vAlign w:val="center"/>
+            <w:tcW w:w="2418" w:type="dxa"/>
           </w:tcPr>
           <w:p>
             <w:pPr>
+              <w:jc w:val="both"/>
+              <w:rPr>
+                <w:rFonts w:ascii="Arial" w:hAnsi="Arial" w:cs="Arial"/>
+              </w:rPr>
+            </w:pPr>
+            <w:proofErr w:type="spellStart"/>
+            <w:r>
+              <w:rPr>
+                <w:rFonts w:ascii="Arial" w:hAnsi="Arial" w:cs="Arial"/>
+              </w:rPr>
+              <w:lastRenderedPageBreak/>
+              <w:t>CU_VerEstadisticas</w:t>
+            </w:r>
+            <w:proofErr w:type="spellEnd"/>
+          </w:p>
+          <w:p>
+            <w:pPr>
+              <w:jc w:val="both"/>
+              <w:rPr>
+                <w:rFonts w:ascii="Arial" w:hAnsi="Arial" w:cs="Arial"/>
+              </w:rPr>
+            </w:pPr>
+          </w:p>
+          <w:p>
+            <w:pPr>
+              <w:jc w:val="both"/>
+              <w:rPr>
+                <w:rFonts w:ascii="Arial" w:hAnsi="Arial" w:cs="Arial"/>
+              </w:rPr>
+            </w:pPr>
+            <w:proofErr w:type="spellStart"/>
+            <w:r>
+              <w:rPr>
+                <w:rFonts w:ascii="Arial" w:hAnsi="Arial" w:cs="Arial"/>
+              </w:rPr>
+              <w:lastRenderedPageBreak/>
+              <w:t>CU_InformeUso</w:t>
+            </w:r>
+            <w:proofErr w:type="spellEnd"/>
+          </w:p>
+          <w:p>
+            <w:pPr>
+              <w:jc w:val="both"/>
+              <w:rPr>
+                <w:rFonts w:ascii="Arial" w:hAnsi="Arial" w:cs="Arial"/>
+              </w:rPr>
+            </w:pPr>
+          </w:p>
+          <w:p>
+            <w:pPr>
+              <w:jc w:val="both"/>
+              <w:rPr>
+                <w:rFonts w:ascii="Arial" w:hAnsi="Arial" w:cs="Arial"/>
+              </w:rPr>
+            </w:pPr>
+            <w:proofErr w:type="spellStart"/>
+            <w:r>
+              <w:rPr>
+                <w:rFonts w:ascii="Arial" w:hAnsi="Arial" w:cs="Arial"/>
+              </w:rPr>
+              <w:t>CU_ListarUsoGrupo</w:t>
+            </w:r>
+            <w:proofErr w:type="spellEnd"/>
+          </w:p>
+          <w:p>
+            <w:pPr>
+              <w:jc w:val="both"/>
+              <w:rPr>
+                <w:rFonts w:ascii="Arial" w:hAnsi="Arial" w:cs="Arial"/>
+              </w:rPr>
+            </w:pPr>
+          </w:p>
+          <w:p>
+            <w:pPr>
+              <w:jc w:val="both"/>
+              <w:rPr>
+                <w:rFonts w:ascii="Arial" w:hAnsi="Arial" w:cs="Arial"/>
+              </w:rPr>
+            </w:pPr>
+            <w:proofErr w:type="spellStart"/>
+            <w:r>
+              <w:rPr>
+                <w:rFonts w:ascii="Arial" w:hAnsi="Arial" w:cs="Arial"/>
+              </w:rPr>
+              <w:t>CU_ApartarSala</w:t>
+            </w:r>
+            <w:proofErr w:type="spellEnd"/>
+          </w:p>
+          <w:p>
+            <w:pPr>
+              <w:jc w:val="both"/>
+              <w:rPr>
+                <w:rFonts w:ascii="Arial" w:hAnsi="Arial" w:cs="Arial"/>
+              </w:rPr>
+            </w:pPr>
+          </w:p>
+          <w:p>
+            <w:pPr>
+              <w:jc w:val="both"/>
               <w:rPr>
                 <w:rStyle w:val="Referenciasutil"/>
                 <w:rFonts w:ascii="Arial" w:hAnsi="Arial" w:cs="Arial"/>
@@ -3898,7 +4573,7 @@
         </w:trPr>
         <w:tc>
           <w:tcPr>
-            <w:tcW w:w="2207" w:type="dxa"/>
+            <w:tcW w:w="2135" w:type="dxa"/>
             <w:vAlign w:val="center"/>
           </w:tcPr>
           <w:p>
@@ -3936,7 +4611,7 @@
               <mc:AlternateContent>
                 <mc:Choice Requires="wpg">
                   <w:drawing>
-                    <wp:anchor distT="0" distB="0" distL="114300" distR="114300" simplePos="0" relativeHeight="251675648" behindDoc="0" locked="0" layoutInCell="1" allowOverlap="1" wp14:anchorId="600A249D" wp14:editId="002B8031">
+                    <wp:anchor distT="0" distB="0" distL="114300" distR="114300" simplePos="0" relativeHeight="251718656" behindDoc="0" locked="0" layoutInCell="1" allowOverlap="1" wp14:anchorId="5F992F77" wp14:editId="12BEDE2C">
                       <wp:simplePos x="0" y="0"/>
                       <wp:positionH relativeFrom="column">
                         <wp:posOffset>443230</wp:posOffset>
@@ -3947,7 +4622,7 @@
                       <wp:extent cx="373380" cy="861060"/>
                       <wp:effectExtent l="0" t="0" r="45720" b="34290"/>
                       <wp:wrapNone/>
-                      <wp:docPr id="36" name="Grupo 36"/>
+                      <wp:docPr id="57" name="Grupo 57"/>
                       <wp:cNvGraphicFramePr/>
                       <a:graphic xmlns:a="http://schemas.openxmlformats.org/drawingml/2006/main">
                         <a:graphicData uri="http://schemas.microsoft.com/office/word/2010/wordprocessingGroup">
@@ -3962,7 +4637,7 @@
                               </a:xfrm>
                             </wpg:grpSpPr>
                             <wps:wsp>
-                              <wps:cNvPr id="37" name="Elipse 37"/>
+                              <wps:cNvPr id="58" name="Elipse 58"/>
                               <wps:cNvSpPr/>
                               <wps:spPr>
                                 <a:xfrm>
@@ -4003,7 +4678,7 @@
                               </wps:bodyPr>
                             </wps:wsp>
                             <wps:wsp>
-                              <wps:cNvPr id="38" name="Conector recto 38"/>
+                              <wps:cNvPr id="59" name="Conector recto 59"/>
                               <wps:cNvCnPr/>
                               <wps:spPr>
                                 <a:xfrm>
@@ -4031,7 +4706,7 @@
                               <wps:bodyPr/>
                             </wps:wsp>
                             <wps:wsp>
-                              <wps:cNvPr id="39" name="Conector recto 39"/>
+                              <wps:cNvPr id="60" name="Conector recto 60"/>
                               <wps:cNvCnPr/>
                               <wps:spPr>
                                 <a:xfrm flipH="1">
@@ -4059,7 +4734,7 @@
                               <wps:bodyPr/>
                             </wps:wsp>
                             <wps:wsp>
-                              <wps:cNvPr id="40" name="Conector recto 40"/>
+                              <wps:cNvPr id="61" name="Conector recto 61"/>
                               <wps:cNvCnPr/>
                               <wps:spPr>
                                 <a:xfrm>
@@ -4087,7 +4762,7 @@
                               <wps:bodyPr/>
                             </wps:wsp>
                             <wps:wsp>
-                              <wps:cNvPr id="41" name="Conector recto 41"/>
+                              <wps:cNvPr id="62" name="Conector recto 62"/>
                               <wps:cNvCnPr/>
                               <wps:spPr>
                                 <a:xfrm flipV="1">
@@ -4128,20 +4803,20 @@
                 </mc:Choice>
                 <mc:Fallback>
                   <w:pict>
-                    <v:group w14:anchorId="3B0A9779" id="Grupo 36" o:spid="_x0000_s1026" style="position:absolute;margin-left:34.9pt;margin-top:0;width:29.4pt;height:67.8pt;z-index:251675648;mso-width-relative:margin;mso-height-relative:margin" coordsize="4724,10210" o:gfxdata="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">
-                      <v:oval id="Elipse 37" o:spid="_x0000_s1027" style="position:absolute;width:4724;height:3657;visibility:visible;mso-wrap-style:square;v-text-anchor:middle" o:gfxdata="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" filled="f" strokecolor="#7030a0" strokeweight="1pt">
+                    <v:group w14:anchorId="1D5FD24A" id="Grupo 57" o:spid="_x0000_s1026" style="position:absolute;margin-left:34.9pt;margin-top:0;width:29.4pt;height:67.8pt;z-index:251718656;mso-width-relative:margin;mso-height-relative:margin" coordsize="4724,10210" o:gfxdata="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">
+                      <v:oval id="Elipse 58" o:spid="_x0000_s1027" style="position:absolute;width:4724;height:3657;visibility:visible;mso-wrap-style:square;v-text-anchor:middle" o:gfxdata="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" filled="f" strokecolor="#7030a0" strokeweight="1pt">
                         <v:stroke joinstyle="miter"/>
                       </v:oval>
-                      <v:line id="Conector recto 38" o:spid="_x0000_s1028" style="position:absolute;visibility:visible;mso-wrap-style:square" from="2514,3657" to="2514,7620" o:connectortype="straight" o:gfxdata="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" strokecolor="black [3200]" strokeweight="1.5pt">
+                      <v:line id="Conector recto 59" o:spid="_x0000_s1028" style="position:absolute;visibility:visible;mso-wrap-style:square" from="2514,3657" to="2514,7620" o:connectortype="straight" o:gfxdata="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" strokecolor="black [3200]" strokeweight="1.5pt">
                         <v:stroke joinstyle="miter"/>
                       </v:line>
-                      <v:line id="Conector recto 39" o:spid="_x0000_s1029" style="position:absolute;flip:x;visibility:visible;mso-wrap-style:square" from="381,7620" to="2514,10210" o:connectortype="straight" o:gfxdata="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" strokecolor="black [3200]" strokeweight="1.5pt">
+                      <v:line id="Conector recto 60" o:spid="_x0000_s1029" style="position:absolute;flip:x;visibility:visible;mso-wrap-style:square" from="381,7620" to="2514,10210" o:connectortype="straight" o:gfxdata="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" strokecolor="black [3200]" strokeweight="1.5pt">
                         <v:stroke joinstyle="miter"/>
                       </v:line>
-                      <v:line id="Conector recto 40" o:spid="_x0000_s1030" style="position:absolute;visibility:visible;mso-wrap-style:square" from="2514,7620" to="4724,10210" o:connectortype="straight" o:gfxdata="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" strokecolor="black [3200]" strokeweight="1.5pt">
+                      <v:line id="Conector recto 61" o:spid="_x0000_s1030" style="position:absolute;visibility:visible;mso-wrap-style:square" from="2514,7620" to="4724,10210" o:connectortype="straight" o:gfxdata="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" strokecolor="black [3200]" strokeweight="1.5pt">
                         <v:stroke joinstyle="miter"/>
                       </v:line>
-                      <v:line id="Conector recto 41" o:spid="_x0000_s1031" style="position:absolute;flip:y;visibility:visible;mso-wrap-style:square" from="381,5029" to="4724,5105" o:connectortype="straight" o:gfxdata="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" strokecolor="black [3200]" strokeweight="1.5pt">
+                      <v:line id="Conector recto 62" o:spid="_x0000_s1031" style="position:absolute;flip:y;visibility:visible;mso-wrap-style:square" from="381,5029" to="4724,5105" o:connectortype="straight" o:gfxdata="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" strokecolor="black [3200]" strokeweight="1.5pt">
                         <v:stroke joinstyle="miter"/>
                       </v:line>
                     </v:group>
@@ -4221,7 +4896,7 @@
               <mc:AlternateContent>
                 <mc:Choice Requires="wps">
                   <w:drawing>
-                    <wp:anchor distT="0" distB="0" distL="114300" distR="114300" simplePos="0" relativeHeight="251676672" behindDoc="0" locked="0" layoutInCell="1" allowOverlap="1" wp14:anchorId="2BE5263E" wp14:editId="10F8E0FB">
+                    <wp:anchor distT="0" distB="0" distL="114300" distR="114300" simplePos="0" relativeHeight="251719680" behindDoc="0" locked="0" layoutInCell="1" allowOverlap="1" wp14:anchorId="3F5DEDB7" wp14:editId="11755402">
                       <wp:simplePos x="0" y="0"/>
                       <wp:positionH relativeFrom="column">
                         <wp:posOffset>311150</wp:posOffset>
@@ -4232,7 +4907,7 @@
                       <wp:extent cx="914400" cy="274320"/>
                       <wp:effectExtent l="0" t="0" r="3810" b="0"/>
                       <wp:wrapNone/>
-                      <wp:docPr id="42" name="Cuadro de texto 42"/>
+                      <wp:docPr id="63" name="Cuadro de texto 63"/>
                       <wp:cNvGraphicFramePr/>
                       <a:graphic xmlns:a="http://schemas.openxmlformats.org/drawingml/2006/main">
                         <a:graphicData uri="http://schemas.microsoft.com/office/word/2010/wordprocessingShape">
@@ -4297,7 +4972,7 @@
                 </mc:Choice>
                 <mc:Fallback>
                   <w:pict>
-                    <v:shape w14:anchorId="2BE5263E" id="Cuadro de texto 42" o:spid="_x0000_s1030" type="#_x0000_t202" style="position:absolute;margin-left:24.5pt;margin-top:7.1pt;width:1in;height:21.6pt;z-index:251676672;visibility:visible;mso-wrap-style:none;mso-width-percent:0;mso-height-percent:0;mso-wrap-distance-left:9pt;mso-wrap-distance-top:0;mso-wrap-distance-right:9pt;mso-wrap-distance-bottom:0;mso-position-horizontal:absolute;mso-position-horizontal-relative:text;mso-position-vertical:absolute;mso-position-vertical-relative:text;mso-width-percent:0;mso-height-percent:0;mso-width-relative:margin;mso-height-relative:margin;v-text-anchor:top" o:gfxdata="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" fillcolor="white [3201]" stroked="f" strokeweight=".5pt">
+                    <v:shape w14:anchorId="3F5DEDB7" id="Cuadro de texto 63" o:spid="_x0000_s1029" type="#_x0000_t202" style="position:absolute;margin-left:24.5pt;margin-top:7.1pt;width:1in;height:21.6pt;z-index:251719680;visibility:visible;mso-wrap-style:none;mso-width-percent:0;mso-height-percent:0;mso-wrap-distance-left:9pt;mso-wrap-distance-top:0;mso-wrap-distance-right:9pt;mso-wrap-distance-bottom:0;mso-position-horizontal:absolute;mso-position-horizontal-relative:text;mso-position-vertical:absolute;mso-position-vertical-relative:text;mso-width-percent:0;mso-height-percent:0;mso-width-relative:margin;mso-height-relative:margin;v-text-anchor:top" o:gfxdata="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" fillcolor="white [3201]" stroked="f" strokeweight=".5pt">
                       <v:textbox>
                         <w:txbxContent>
                           <w:p>
@@ -4340,7 +5015,7 @@
         </w:tc>
         <w:tc>
           <w:tcPr>
-            <w:tcW w:w="2207" w:type="dxa"/>
+            <w:tcW w:w="2135" w:type="dxa"/>
             <w:vAlign w:val="center"/>
           </w:tcPr>
           <w:p>
@@ -4354,56 +5029,302 @@
               <w:rPr>
                 <w:rFonts w:ascii="Arial" w:hAnsi="Arial" w:cs="Arial"/>
               </w:rPr>
-              <w:t xml:space="preserve">Usuario </w:t>
-            </w:r>
-            <w:r>
-              <w:rPr>
-                <w:rFonts w:ascii="Arial" w:hAnsi="Arial" w:cs="Arial"/>
-              </w:rPr>
-              <w:t>que puede</w:t>
-            </w:r>
-            <w:r>
-              <w:rPr>
-                <w:rFonts w:ascii="Arial" w:hAnsi="Arial" w:cs="Arial"/>
-              </w:rPr>
-              <w:t xml:space="preserve"> apartar y/o liberar una sala de cómputo</w:t>
-            </w:r>
-            <w:r>
-              <w:rPr>
-                <w:rFonts w:ascii="Arial" w:hAnsi="Arial" w:cs="Arial"/>
-              </w:rPr>
-              <w:t xml:space="preserve"> o un equipo de cómputo.</w:t>
+              <w:t>Usuario que puede apartar y/o liberar una sala de cómputo o un equipo de cómputo.</w:t>
             </w:r>
           </w:p>
         </w:tc>
         <w:tc>
           <w:tcPr>
-            <w:tcW w:w="2207" w:type="dxa"/>
-            <w:vAlign w:val="center"/>
+            <w:tcW w:w="2140" w:type="dxa"/>
           </w:tcPr>
           <w:p>
             <w:pPr>
+              <w:jc w:val="both"/>
+              <w:rPr>
+                <w:rFonts w:ascii="Arial" w:hAnsi="Arial" w:cs="Arial"/>
+              </w:rPr>
+            </w:pPr>
+          </w:p>
+          <w:p>
+            <w:pPr>
+              <w:jc w:val="both"/>
+              <w:rPr>
+                <w:rFonts w:ascii="Arial" w:hAnsi="Arial" w:cs="Arial"/>
+              </w:rPr>
+            </w:pPr>
+          </w:p>
+          <w:p>
+            <w:pPr>
+              <w:jc w:val="both"/>
+              <w:rPr>
+                <w:rFonts w:ascii="Arial" w:hAnsi="Arial" w:cs="Arial"/>
+              </w:rPr>
+            </w:pPr>
+          </w:p>
+          <w:p>
+            <w:pPr>
+              <w:jc w:val="both"/>
+              <w:rPr>
+                <w:rFonts w:ascii="Arial" w:hAnsi="Arial" w:cs="Arial"/>
+              </w:rPr>
+            </w:pPr>
+          </w:p>
+          <w:p>
+            <w:pPr>
+              <w:jc w:val="both"/>
+              <w:rPr>
+                <w:rFonts w:ascii="Arial" w:hAnsi="Arial" w:cs="Arial"/>
+              </w:rPr>
+            </w:pPr>
+          </w:p>
+          <w:p>
+            <w:pPr>
+              <w:jc w:val="both"/>
+              <w:rPr>
+                <w:rFonts w:ascii="Arial" w:hAnsi="Arial" w:cs="Arial"/>
+              </w:rPr>
+            </w:pPr>
+            <w:r>
+              <w:rPr>
+                <w:rFonts w:ascii="Arial" w:hAnsi="Arial" w:cs="Arial"/>
+              </w:rPr>
+              <w:t>Escenario de</w:t>
+            </w:r>
+          </w:p>
+          <w:p>
+            <w:pPr>
+              <w:jc w:val="both"/>
+              <w:rPr>
+                <w:rFonts w:ascii="Arial" w:hAnsi="Arial" w:cs="Arial"/>
+              </w:rPr>
+            </w:pPr>
+            <w:r>
+              <w:rPr>
+                <w:rFonts w:ascii="Arial" w:hAnsi="Arial" w:cs="Arial"/>
+              </w:rPr>
+              <w:t>negocios</w:t>
+            </w:r>
+          </w:p>
+          <w:p>
+            <w:pPr>
+              <w:jc w:val="both"/>
+              <w:rPr>
+                <w:rFonts w:ascii="Arial" w:hAnsi="Arial" w:cs="Arial"/>
+              </w:rPr>
+            </w:pPr>
+            <w:r>
+              <w:rPr>
+                <w:rFonts w:ascii="Arial" w:hAnsi="Arial" w:cs="Arial"/>
+              </w:rPr>
+              <w:t>Escenario de</w:t>
+            </w:r>
+          </w:p>
+          <w:p>
+            <w:pPr>
+              <w:jc w:val="both"/>
               <w:rPr>
                 <w:rStyle w:val="Referenciasutil"/>
                 <w:rFonts w:ascii="Arial" w:hAnsi="Arial" w:cs="Arial"/>
                 <w:b/>
               </w:rPr>
             </w:pPr>
+            <w:r>
+              <w:rPr>
+                <w:rFonts w:ascii="Arial" w:hAnsi="Arial" w:cs="Arial"/>
+              </w:rPr>
+              <w:t>diseño</w:t>
+            </w:r>
+            <w:r>
+              <w:rPr>
+                <w:rFonts w:ascii="Arial" w:hAnsi="Arial" w:cs="Arial"/>
+              </w:rPr>
+              <w:t xml:space="preserve"> </w:t>
+            </w:r>
           </w:p>
         </w:tc>
         <w:tc>
           <w:tcPr>
-            <w:tcW w:w="2207" w:type="dxa"/>
-            <w:vAlign w:val="center"/>
+            <w:tcW w:w="2418" w:type="dxa"/>
           </w:tcPr>
           <w:p>
             <w:pPr>
+              <w:jc w:val="both"/>
+              <w:rPr>
+                <w:rFonts w:ascii="Arial" w:hAnsi="Arial" w:cs="Arial"/>
+              </w:rPr>
+            </w:pPr>
+            <w:proofErr w:type="spellStart"/>
+            <w:r>
+              <w:rPr>
+                <w:rFonts w:ascii="Arial" w:hAnsi="Arial" w:cs="Arial"/>
+              </w:rPr>
+              <w:t>CU_DisponibilidadLAb</w:t>
+            </w:r>
+            <w:proofErr w:type="spellEnd"/>
+          </w:p>
+          <w:p>
+            <w:pPr>
+              <w:jc w:val="both"/>
+              <w:rPr>
+                <w:rFonts w:ascii="Arial" w:hAnsi="Arial" w:cs="Arial"/>
+              </w:rPr>
+            </w:pPr>
+          </w:p>
+          <w:p>
+            <w:pPr>
+              <w:jc w:val="both"/>
+              <w:rPr>
+                <w:rFonts w:ascii="Arial" w:hAnsi="Arial" w:cs="Arial"/>
+              </w:rPr>
+            </w:pPr>
+            <w:proofErr w:type="spellStart"/>
+            <w:r>
+              <w:rPr>
+                <w:rFonts w:ascii="Arial" w:hAnsi="Arial" w:cs="Arial"/>
+              </w:rPr>
+              <w:t>CU_DetallesEquipo</w:t>
+            </w:r>
+            <w:proofErr w:type="spellEnd"/>
+          </w:p>
+          <w:p>
+            <w:pPr>
+              <w:jc w:val="both"/>
+              <w:rPr>
+                <w:rFonts w:ascii="Arial" w:hAnsi="Arial" w:cs="Arial"/>
+              </w:rPr>
+            </w:pPr>
+          </w:p>
+          <w:p>
+            <w:pPr>
+              <w:jc w:val="both"/>
+              <w:rPr>
+                <w:rFonts w:ascii="Arial" w:hAnsi="Arial" w:cs="Arial"/>
+              </w:rPr>
+            </w:pPr>
+            <w:proofErr w:type="spellStart"/>
+            <w:r>
+              <w:rPr>
+                <w:rFonts w:ascii="Arial" w:hAnsi="Arial" w:cs="Arial"/>
+              </w:rPr>
+              <w:t>CU_ListaEventos</w:t>
+            </w:r>
+            <w:proofErr w:type="spellEnd"/>
+          </w:p>
+          <w:p>
+            <w:pPr>
+              <w:jc w:val="both"/>
+              <w:rPr>
+                <w:rFonts w:ascii="Arial" w:hAnsi="Arial" w:cs="Arial"/>
+              </w:rPr>
+            </w:pPr>
+          </w:p>
+          <w:p>
+            <w:pPr>
+              <w:jc w:val="both"/>
+              <w:rPr>
+                <w:rFonts w:ascii="Arial" w:hAnsi="Arial" w:cs="Arial"/>
+              </w:rPr>
+            </w:pPr>
+            <w:r>
+              <w:rPr>
+                <w:rFonts w:ascii="Arial" w:hAnsi="Arial" w:cs="Arial"/>
+              </w:rPr>
+              <w:t>CU_</w:t>
+            </w:r>
+            <w:r>
+              <w:rPr>
+                <w:rFonts w:ascii="Arial" w:hAnsi="Arial" w:cs="Arial"/>
+              </w:rPr>
+              <w:t xml:space="preserve"> </w:t>
+            </w:r>
+            <w:proofErr w:type="spellStart"/>
+            <w:r>
+              <w:rPr>
+                <w:rFonts w:ascii="Arial" w:hAnsi="Arial" w:cs="Arial"/>
+              </w:rPr>
+              <w:t>InformeUso</w:t>
+            </w:r>
+            <w:proofErr w:type="spellEnd"/>
+          </w:p>
+          <w:p>
+            <w:pPr>
+              <w:jc w:val="both"/>
+              <w:rPr>
+                <w:rFonts w:ascii="Arial" w:hAnsi="Arial" w:cs="Arial"/>
+              </w:rPr>
+            </w:pPr>
+          </w:p>
+          <w:p>
+            <w:pPr>
+              <w:jc w:val="both"/>
+              <w:rPr>
+                <w:rFonts w:ascii="Arial" w:hAnsi="Arial" w:cs="Arial"/>
+              </w:rPr>
+            </w:pPr>
+            <w:r>
+              <w:rPr>
+                <w:rFonts w:ascii="Arial" w:hAnsi="Arial" w:cs="Arial"/>
+              </w:rPr>
+              <w:t xml:space="preserve">CU_ </w:t>
+            </w:r>
+            <w:proofErr w:type="spellStart"/>
+            <w:r>
+              <w:rPr>
+                <w:rFonts w:ascii="Arial" w:hAnsi="Arial" w:cs="Arial"/>
+              </w:rPr>
+              <w:t>ApartarSala</w:t>
+            </w:r>
+            <w:proofErr w:type="spellEnd"/>
+          </w:p>
+          <w:p>
+            <w:pPr>
+              <w:jc w:val="both"/>
+              <w:rPr>
+                <w:rFonts w:ascii="Arial" w:hAnsi="Arial" w:cs="Arial"/>
+              </w:rPr>
+            </w:pPr>
+          </w:p>
+          <w:p>
+            <w:pPr>
+              <w:jc w:val="both"/>
+              <w:rPr>
+                <w:rFonts w:ascii="Arial" w:hAnsi="Arial" w:cs="Arial"/>
+              </w:rPr>
+            </w:pPr>
+            <w:proofErr w:type="spellStart"/>
+            <w:r>
+              <w:rPr>
+                <w:rFonts w:ascii="Arial" w:hAnsi="Arial" w:cs="Arial"/>
+              </w:rPr>
+              <w:t>CU_ApartarEquipo</w:t>
+            </w:r>
+            <w:proofErr w:type="spellEnd"/>
+          </w:p>
+          <w:p>
+            <w:pPr>
+              <w:jc w:val="both"/>
+              <w:rPr>
+                <w:rFonts w:ascii="Arial" w:hAnsi="Arial" w:cs="Arial"/>
+              </w:rPr>
+            </w:pPr>
+          </w:p>
+          <w:p>
+            <w:pPr>
+              <w:jc w:val="both"/>
               <w:rPr>
                 <w:rStyle w:val="Referenciasutil"/>
                 <w:rFonts w:ascii="Arial" w:hAnsi="Arial" w:cs="Arial"/>
                 <w:b/>
               </w:rPr>
             </w:pPr>
+            <w:proofErr w:type="spellStart"/>
+            <w:r>
+              <w:rPr>
+                <w:rFonts w:ascii="Arial" w:hAnsi="Arial" w:cs="Arial"/>
+              </w:rPr>
+              <w:t>CU_RegistraAcceso</w:t>
+            </w:r>
+            <w:proofErr w:type="spellEnd"/>
           </w:p>
         </w:tc>
       </w:tr>
@@ -4413,7 +5334,7 @@
         </w:trPr>
         <w:tc>
           <w:tcPr>
-            <w:tcW w:w="2207" w:type="dxa"/>
+            <w:tcW w:w="2135" w:type="dxa"/>
             <w:vAlign w:val="center"/>
           </w:tcPr>
           <w:p>
@@ -4451,7 +5372,7 @@
               <mc:AlternateContent>
                 <mc:Choice Requires="wpg">
                   <w:drawing>
-                    <wp:anchor distT="0" distB="0" distL="114300" distR="114300" simplePos="0" relativeHeight="251678720" behindDoc="0" locked="0" layoutInCell="1" allowOverlap="1" wp14:anchorId="600A249D" wp14:editId="002B8031">
+                    <wp:anchor distT="0" distB="0" distL="114300" distR="114300" simplePos="0" relativeHeight="251720704" behindDoc="0" locked="0" layoutInCell="1" allowOverlap="1" wp14:anchorId="4900A2A3" wp14:editId="386C1DE8">
                       <wp:simplePos x="0" y="0"/>
                       <wp:positionH relativeFrom="column">
                         <wp:posOffset>450850</wp:posOffset>
@@ -4462,7 +5383,7 @@
                       <wp:extent cx="373380" cy="861060"/>
                       <wp:effectExtent l="0" t="0" r="45720" b="34290"/>
                       <wp:wrapNone/>
-                      <wp:docPr id="43" name="Grupo 43"/>
+                      <wp:docPr id="64" name="Grupo 64"/>
                       <wp:cNvGraphicFramePr/>
                       <a:graphic xmlns:a="http://schemas.openxmlformats.org/drawingml/2006/main">
                         <a:graphicData uri="http://schemas.microsoft.com/office/word/2010/wordprocessingGroup">
@@ -4477,7 +5398,7 @@
                               </a:xfrm>
                             </wpg:grpSpPr>
                             <wps:wsp>
-                              <wps:cNvPr id="44" name="Elipse 44"/>
+                              <wps:cNvPr id="65" name="Elipse 65"/>
                               <wps:cNvSpPr/>
                               <wps:spPr>
                                 <a:xfrm>
@@ -4518,7 +5439,7 @@
                               </wps:bodyPr>
                             </wps:wsp>
                             <wps:wsp>
-                              <wps:cNvPr id="45" name="Conector recto 45"/>
+                              <wps:cNvPr id="66" name="Conector recto 66"/>
                               <wps:cNvCnPr/>
                               <wps:spPr>
                                 <a:xfrm>
@@ -4546,7 +5467,7 @@
                               <wps:bodyPr/>
                             </wps:wsp>
                             <wps:wsp>
-                              <wps:cNvPr id="46" name="Conector recto 46"/>
+                              <wps:cNvPr id="67" name="Conector recto 67"/>
                               <wps:cNvCnPr/>
                               <wps:spPr>
                                 <a:xfrm flipH="1">
@@ -4574,7 +5495,7 @@
                               <wps:bodyPr/>
                             </wps:wsp>
                             <wps:wsp>
-                              <wps:cNvPr id="47" name="Conector recto 47"/>
+                              <wps:cNvPr id="68" name="Conector recto 68"/>
                               <wps:cNvCnPr/>
                               <wps:spPr>
                                 <a:xfrm>
@@ -4602,7 +5523,7 @@
                               <wps:bodyPr/>
                             </wps:wsp>
                             <wps:wsp>
-                              <wps:cNvPr id="48" name="Conector recto 48"/>
+                              <wps:cNvPr id="69" name="Conector recto 69"/>
                               <wps:cNvCnPr/>
                               <wps:spPr>
                                 <a:xfrm flipV="1">
@@ -4643,20 +5564,20 @@
                 </mc:Choice>
                 <mc:Fallback>
                   <w:pict>
-                    <v:group w14:anchorId="31385881" id="Grupo 43" o:spid="_x0000_s1026" style="position:absolute;margin-left:35.5pt;margin-top:0;width:29.4pt;height:67.8pt;z-index:251678720;mso-width-relative:margin;mso-height-relative:margin" coordsize="4724,10210" o:gfxdata="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">
-                      <v:oval id="Elipse 44" o:spid="_x0000_s1027" style="position:absolute;width:4724;height:3657;visibility:visible;mso-wrap-style:square;v-text-anchor:middle" o:gfxdata="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" filled="f" strokecolor="#7030a0" strokeweight="1pt">
+                    <v:group w14:anchorId="5188C911" id="Grupo 64" o:spid="_x0000_s1026" style="position:absolute;margin-left:35.5pt;margin-top:0;width:29.4pt;height:67.8pt;z-index:251720704;mso-width-relative:margin;mso-height-relative:margin" coordsize="4724,10210" o:gfxdata="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">
+                      <v:oval id="Elipse 65" o:spid="_x0000_s1027" style="position:absolute;width:4724;height:3657;visibility:visible;mso-wrap-style:square;v-text-anchor:middle" o:gfxdata="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" filled="f" strokecolor="#7030a0" strokeweight="1pt">
                         <v:stroke joinstyle="miter"/>
                       </v:oval>
-                      <v:line id="Conector recto 45" o:spid="_x0000_s1028" style="position:absolute;visibility:visible;mso-wrap-style:square" from="2514,3657" to="2514,7620" o:connectortype="straight" o:gfxdata="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" strokecolor="black [3200]" strokeweight="1.5pt">
+                      <v:line id="Conector recto 66" o:spid="_x0000_s1028" style="position:absolute;visibility:visible;mso-wrap-style:square" from="2514,3657" to="2514,7620" o:connectortype="straight" o:gfxdata="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" strokecolor="black [3200]" strokeweight="1.5pt">
                         <v:stroke joinstyle="miter"/>
                       </v:line>
-                      <v:line id="Conector recto 46" o:spid="_x0000_s1029" style="position:absolute;flip:x;visibility:visible;mso-wrap-style:square" from="381,7620" to="2514,10210" o:connectortype="straight" o:gfxdata="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" strokecolor="black [3200]" strokeweight="1.5pt">
+                      <v:line id="Conector recto 67" o:spid="_x0000_s1029" style="position:absolute;flip:x;visibility:visible;mso-wrap-style:square" from="381,7620" to="2514,10210" o:connectortype="straight" o:gfxdata="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" strokecolor="black [3200]" strokeweight="1.5pt">
                         <v:stroke joinstyle="miter"/>
                       </v:line>
-                      <v:line id="Conector recto 47" o:spid="_x0000_s1030" style="position:absolute;visibility:visible;mso-wrap-style:square" from="2514,7620" to="4724,10210" o:connectortype="straight" o:gfxdata="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" strokecolor="black [3200]" strokeweight="1.5pt">
+                      <v:line id="Conector recto 68" o:spid="_x0000_s1030" style="position:absolute;visibility:visible;mso-wrap-style:square" from="2514,7620" to="4724,10210" o:connectortype="straight" o:gfxdata="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" strokecolor="black [3200]" strokeweight="1.5pt">
                         <v:stroke joinstyle="miter"/>
                       </v:line>
-                      <v:line id="Conector recto 48" o:spid="_x0000_s1031" style="position:absolute;flip:y;visibility:visible;mso-wrap-style:square" from="381,5029" to="4724,5105" o:connectortype="straight" o:gfxdata="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" strokecolor="black [3200]" strokeweight="1.5pt">
+                      <v:line id="Conector recto 69" o:spid="_x0000_s1031" style="position:absolute;flip:y;visibility:visible;mso-wrap-style:square" from="381,5029" to="4724,5105" o:connectortype="straight" o:gfxdata="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" strokecolor="black [3200]" strokeweight="1.5pt">
                         <v:stroke joinstyle="miter"/>
                       </v:line>
                     </v:group>
@@ -4736,7 +5657,7 @@
               <mc:AlternateContent>
                 <mc:Choice Requires="wps">
                   <w:drawing>
-                    <wp:anchor distT="0" distB="0" distL="114300" distR="114300" simplePos="0" relativeHeight="251679744" behindDoc="0" locked="0" layoutInCell="1" allowOverlap="1" wp14:anchorId="2BE5263E" wp14:editId="10F8E0FB">
+                    <wp:anchor distT="0" distB="0" distL="114300" distR="114300" simplePos="0" relativeHeight="251721728" behindDoc="0" locked="0" layoutInCell="1" allowOverlap="1" wp14:anchorId="26C42D31" wp14:editId="4F067775">
                       <wp:simplePos x="0" y="0"/>
                       <wp:positionH relativeFrom="column">
                         <wp:posOffset>292735</wp:posOffset>
@@ -4747,7 +5668,7 @@
                       <wp:extent cx="914400" cy="274320"/>
                       <wp:effectExtent l="0" t="0" r="3810" b="0"/>
                       <wp:wrapNone/>
-                      <wp:docPr id="49" name="Cuadro de texto 49"/>
+                      <wp:docPr id="70" name="Cuadro de texto 70"/>
                       <wp:cNvGraphicFramePr/>
                       <a:graphic xmlns:a="http://schemas.openxmlformats.org/drawingml/2006/main">
                         <a:graphicData uri="http://schemas.microsoft.com/office/word/2010/wordprocessingShape">
@@ -4812,7 +5733,7 @@
                 </mc:Choice>
                 <mc:Fallback>
                   <w:pict>
-                    <v:shape w14:anchorId="2BE5263E" id="Cuadro de texto 49" o:spid="_x0000_s1031" type="#_x0000_t202" style="position:absolute;margin-left:23.05pt;margin-top:7.45pt;width:1in;height:21.6pt;z-index:251679744;visibility:visible;mso-wrap-style:none;mso-width-percent:0;mso-height-percent:0;mso-wrap-distance-left:9pt;mso-wrap-distance-top:0;mso-wrap-distance-right:9pt;mso-wrap-distance-bottom:0;mso-position-horizontal:absolute;mso-position-horizontal-relative:text;mso-position-vertical:absolute;mso-position-vertical-relative:text;mso-width-percent:0;mso-height-percent:0;mso-width-relative:margin;mso-height-relative:margin;v-text-anchor:top" o:gfxdata="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" fillcolor="white [3201]" stroked="f" strokeweight=".5pt">
+                    <v:shape w14:anchorId="26C42D31" id="Cuadro de texto 70" o:spid="_x0000_s1030" type="#_x0000_t202" style="position:absolute;margin-left:23.05pt;margin-top:7.45pt;width:1in;height:21.6pt;z-index:251721728;visibility:visible;mso-wrap-style:none;mso-width-percent:0;mso-height-percent:0;mso-wrap-distance-left:9pt;mso-wrap-distance-top:0;mso-wrap-distance-right:9pt;mso-wrap-distance-bottom:0;mso-position-horizontal:absolute;mso-position-horizontal-relative:text;mso-position-vertical:absolute;mso-position-vertical-relative:text;mso-width-percent:0;mso-height-percent:0;mso-width-relative:margin;mso-height-relative:margin;v-text-anchor:top" o:gfxdata="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" fillcolor="white [3201]" stroked="f" strokeweight=".5pt">
                       <v:textbox>
                         <w:txbxContent>
                           <w:p>
@@ -4867,7 +5788,7 @@
         </w:tc>
         <w:tc>
           <w:tcPr>
-            <w:tcW w:w="2207" w:type="dxa"/>
+            <w:tcW w:w="2135" w:type="dxa"/>
             <w:vAlign w:val="center"/>
           </w:tcPr>
           <w:p>
@@ -4881,530 +5802,184 @@
               <w:rPr>
                 <w:rFonts w:ascii="Arial" w:hAnsi="Arial" w:cs="Arial"/>
               </w:rPr>
-              <w:lastRenderedPageBreak/>
               <w:t>Usuario que puede apartar y/o liberar un equipo de cómputo.</w:t>
             </w:r>
           </w:p>
         </w:tc>
         <w:tc>
           <w:tcPr>
-            <w:tcW w:w="2207" w:type="dxa"/>
-            <w:vAlign w:val="center"/>
+            <w:tcW w:w="2140" w:type="dxa"/>
           </w:tcPr>
           <w:p>
             <w:pPr>
+              <w:jc w:val="both"/>
+              <w:rPr>
+                <w:rFonts w:ascii="Arial" w:hAnsi="Arial" w:cs="Arial"/>
+              </w:rPr>
+            </w:pPr>
+          </w:p>
+          <w:p>
+            <w:pPr>
+              <w:jc w:val="both"/>
+              <w:rPr>
+                <w:rFonts w:ascii="Arial" w:hAnsi="Arial" w:cs="Arial"/>
+              </w:rPr>
+            </w:pPr>
+          </w:p>
+          <w:p>
+            <w:pPr>
+              <w:jc w:val="both"/>
+              <w:rPr>
+                <w:rFonts w:ascii="Arial" w:hAnsi="Arial" w:cs="Arial"/>
+              </w:rPr>
+            </w:pPr>
+          </w:p>
+          <w:p>
+            <w:pPr>
+              <w:jc w:val="both"/>
+              <w:rPr>
+                <w:rFonts w:ascii="Arial" w:hAnsi="Arial" w:cs="Arial"/>
+              </w:rPr>
+            </w:pPr>
+            <w:bookmarkStart w:id="0" w:name="_GoBack"/>
+            <w:bookmarkEnd w:id="0"/>
+            <w:r>
+              <w:rPr>
+                <w:rFonts w:ascii="Arial" w:hAnsi="Arial" w:cs="Arial"/>
+              </w:rPr>
+              <w:t>Escenario de</w:t>
+            </w:r>
+          </w:p>
+          <w:p>
+            <w:pPr>
+              <w:jc w:val="both"/>
+              <w:rPr>
+                <w:rFonts w:ascii="Arial" w:hAnsi="Arial" w:cs="Arial"/>
+              </w:rPr>
+            </w:pPr>
+            <w:r>
+              <w:rPr>
+                <w:rFonts w:ascii="Arial" w:hAnsi="Arial" w:cs="Arial"/>
+              </w:rPr>
+              <w:t>negocios</w:t>
+            </w:r>
+          </w:p>
+          <w:p>
+            <w:pPr>
+              <w:jc w:val="both"/>
+              <w:rPr>
+                <w:rFonts w:ascii="Arial" w:hAnsi="Arial" w:cs="Arial"/>
+              </w:rPr>
+            </w:pPr>
+            <w:r>
+              <w:rPr>
+                <w:rFonts w:ascii="Arial" w:hAnsi="Arial" w:cs="Arial"/>
+              </w:rPr>
+              <w:t>Escenario de</w:t>
+            </w:r>
+          </w:p>
+          <w:p>
+            <w:pPr>
+              <w:jc w:val="both"/>
               <w:rPr>
                 <w:rStyle w:val="Referenciasutil"/>
                 <w:rFonts w:ascii="Arial" w:hAnsi="Arial" w:cs="Arial"/>
                 <w:b/>
               </w:rPr>
             </w:pPr>
+            <w:r>
+              <w:rPr>
+                <w:rFonts w:ascii="Arial" w:hAnsi="Arial" w:cs="Arial"/>
+              </w:rPr>
+              <w:t>diseño</w:t>
+            </w:r>
           </w:p>
         </w:tc>
         <w:tc>
           <w:tcPr>
-            <w:tcW w:w="2207" w:type="dxa"/>
-            <w:vAlign w:val="center"/>
+            <w:tcW w:w="2418" w:type="dxa"/>
           </w:tcPr>
           <w:p>
             <w:pPr>
-              <w:rPr>
-                <w:rStyle w:val="Referenciasutil"/>
-                <w:rFonts w:ascii="Arial" w:hAnsi="Arial" w:cs="Arial"/>
-                <w:b/>
-              </w:rPr>
-            </w:pPr>
-          </w:p>
-        </w:tc>
-      </w:tr>
-      <w:tr>
-        <w:trPr>
-          <w:jc w:val="center"/>
-        </w:trPr>
-        <w:tc>
-          <w:tcPr>
-            <w:tcW w:w="2207" w:type="dxa"/>
-            <w:vAlign w:val="center"/>
-          </w:tcPr>
-          <w:p>
-            <w:pPr>
-              <w:rPr>
-                <w:rFonts w:ascii="Arial" w:hAnsi="Arial" w:cs="Arial"/>
-                <w:b/>
-                <w:smallCaps/>
-                <w:noProof/>
-                <w:color w:val="5A5A5A" w:themeColor="text1" w:themeTint="A5"/>
-                <w:lang w:eastAsia="es-MX"/>
-              </w:rPr>
-            </w:pPr>
-          </w:p>
-          <w:p>
-            <w:pPr>
-              <w:rPr>
-                <w:rFonts w:ascii="Arial" w:hAnsi="Arial" w:cs="Arial"/>
-                <w:b/>
-                <w:smallCaps/>
-                <w:noProof/>
-                <w:color w:val="5A5A5A" w:themeColor="text1" w:themeTint="A5"/>
-                <w:lang w:eastAsia="es-MX"/>
-              </w:rPr>
-            </w:pPr>
-            <w:r>
-              <w:rPr>
-                <w:rFonts w:ascii="Arial" w:hAnsi="Arial" w:cs="Arial"/>
-                <w:b/>
-                <w:smallCaps/>
-                <w:noProof/>
-                <w:color w:val="5A5A5A" w:themeColor="text1" w:themeTint="A5"/>
-                <w:lang w:eastAsia="es-MX"/>
-              </w:rPr>
-              <mc:AlternateContent>
-                <mc:Choice Requires="wpg">
-                  <w:drawing>
-                    <wp:anchor distT="0" distB="0" distL="114300" distR="114300" simplePos="0" relativeHeight="251681792" behindDoc="0" locked="0" layoutInCell="1" allowOverlap="1" wp14:anchorId="600A249D" wp14:editId="002B8031">
-                      <wp:simplePos x="0" y="0"/>
-                      <wp:positionH relativeFrom="column">
-                        <wp:posOffset>397510</wp:posOffset>
-                      </wp:positionH>
-                      <wp:positionV relativeFrom="paragraph">
-                        <wp:posOffset>1270</wp:posOffset>
-                      </wp:positionV>
-                      <wp:extent cx="373380" cy="861060"/>
-                      <wp:effectExtent l="0" t="0" r="45720" b="34290"/>
-                      <wp:wrapNone/>
-                      <wp:docPr id="50" name="Grupo 50"/>
-                      <wp:cNvGraphicFramePr/>
-                      <a:graphic xmlns:a="http://schemas.openxmlformats.org/drawingml/2006/main">
-                        <a:graphicData uri="http://schemas.microsoft.com/office/word/2010/wordprocessingGroup">
-                          <wpg:wgp>
-                            <wpg:cNvGrpSpPr/>
-                            <wpg:grpSpPr>
-                              <a:xfrm>
-                                <a:off x="0" y="0"/>
-                                <a:ext cx="373380" cy="861060"/>
-                                <a:chOff x="0" y="0"/>
-                                <a:chExt cx="472440" cy="1021080"/>
-                              </a:xfrm>
-                            </wpg:grpSpPr>
-                            <wps:wsp>
-                              <wps:cNvPr id="51" name="Elipse 51"/>
-                              <wps:cNvSpPr/>
-                              <wps:spPr>
-                                <a:xfrm>
-                                  <a:off x="0" y="0"/>
-                                  <a:ext cx="472440" cy="365760"/>
-                                </a:xfrm>
-                                <a:prstGeom prst="ellipse">
-                                  <a:avLst/>
-                                </a:prstGeom>
-                                <a:noFill/>
-                                <a:ln>
-                                  <a:solidFill>
-                                    <a:srgbClr val="7030A0"/>
-                                  </a:solidFill>
-                                </a:ln>
-                              </wps:spPr>
-                              <wps:style>
-                                <a:lnRef idx="2">
-                                  <a:schemeClr val="accent1">
-                                    <a:shade val="50000"/>
-                                  </a:schemeClr>
-                                </a:lnRef>
-                                <a:fillRef idx="1">
-                                  <a:schemeClr val="accent1"/>
-                                </a:fillRef>
-                                <a:effectRef idx="0">
-                                  <a:schemeClr val="accent1"/>
-                                </a:effectRef>
-                                <a:fontRef idx="minor">
-                                  <a:schemeClr val="lt1"/>
-                                </a:fontRef>
-                              </wps:style>
-                              <wps:bodyPr rot="0" spcFirstLastPara="0" vertOverflow="overflow" horzOverflow="overflow" vert="horz" wrap="square" lIns="91440" tIns="45720" rIns="91440" bIns="45720" numCol="1" spcCol="0" rtlCol="0" fromWordArt="0" anchor="ctr" anchorCtr="0" forceAA="0" compatLnSpc="1">
-                                <a:prstTxWarp prst="textNoShape">
-                                  <a:avLst/>
-                                </a:prstTxWarp>
-                                <a:noAutofit/>
-                              </wps:bodyPr>
-                            </wps:wsp>
-                            <wps:wsp>
-                              <wps:cNvPr id="52" name="Conector recto 52"/>
-                              <wps:cNvCnPr/>
-                              <wps:spPr>
-                                <a:xfrm>
-                                  <a:off x="251460" y="365760"/>
-                                  <a:ext cx="0" cy="396240"/>
-                                </a:xfrm>
-                                <a:prstGeom prst="line">
-                                  <a:avLst/>
-                                </a:prstGeom>
-                              </wps:spPr>
-                              <wps:style>
-                                <a:lnRef idx="3">
-                                  <a:schemeClr val="dk1"/>
-                                </a:lnRef>
-                                <a:fillRef idx="0">
-                                  <a:schemeClr val="dk1"/>
-                                </a:fillRef>
-                                <a:effectRef idx="2">
-                                  <a:schemeClr val="dk1"/>
-                                </a:effectRef>
-                                <a:fontRef idx="minor">
-                                  <a:schemeClr val="tx1"/>
-                                </a:fontRef>
-                              </wps:style>
-                              <wps:bodyPr/>
-                            </wps:wsp>
-                            <wps:wsp>
-                              <wps:cNvPr id="53" name="Conector recto 53"/>
-                              <wps:cNvCnPr/>
-                              <wps:spPr>
-                                <a:xfrm flipH="1">
-                                  <a:off x="38100" y="762000"/>
-                                  <a:ext cx="213360" cy="259080"/>
-                                </a:xfrm>
-                                <a:prstGeom prst="line">
-                                  <a:avLst/>
-                                </a:prstGeom>
-                              </wps:spPr>
-                              <wps:style>
-                                <a:lnRef idx="3">
-                                  <a:schemeClr val="dk1"/>
-                                </a:lnRef>
-                                <a:fillRef idx="0">
-                                  <a:schemeClr val="dk1"/>
-                                </a:fillRef>
-                                <a:effectRef idx="2">
-                                  <a:schemeClr val="dk1"/>
-                                </a:effectRef>
-                                <a:fontRef idx="minor">
-                                  <a:schemeClr val="tx1"/>
-                                </a:fontRef>
-                              </wps:style>
-                              <wps:bodyPr/>
-                            </wps:wsp>
-                            <wps:wsp>
-                              <wps:cNvPr id="54" name="Conector recto 54"/>
-                              <wps:cNvCnPr/>
-                              <wps:spPr>
-                                <a:xfrm>
-                                  <a:off x="251460" y="762000"/>
-                                  <a:ext cx="220980" cy="259080"/>
-                                </a:xfrm>
-                                <a:prstGeom prst="line">
-                                  <a:avLst/>
-                                </a:prstGeom>
-                              </wps:spPr>
-                              <wps:style>
-                                <a:lnRef idx="3">
-                                  <a:schemeClr val="dk1"/>
-                                </a:lnRef>
-                                <a:fillRef idx="0">
-                                  <a:schemeClr val="dk1"/>
-                                </a:fillRef>
-                                <a:effectRef idx="2">
-                                  <a:schemeClr val="dk1"/>
-                                </a:effectRef>
-                                <a:fontRef idx="minor">
-                                  <a:schemeClr val="tx1"/>
-                                </a:fontRef>
-                              </wps:style>
-                              <wps:bodyPr/>
-                            </wps:wsp>
-                            <wps:wsp>
-                              <wps:cNvPr id="55" name="Conector recto 55"/>
-                              <wps:cNvCnPr/>
-                              <wps:spPr>
-                                <a:xfrm flipV="1">
-                                  <a:off x="38100" y="502920"/>
-                                  <a:ext cx="434340" cy="7620"/>
-                                </a:xfrm>
-                                <a:prstGeom prst="line">
-                                  <a:avLst/>
-                                </a:prstGeom>
-                              </wps:spPr>
-                              <wps:style>
-                                <a:lnRef idx="3">
-                                  <a:schemeClr val="dk1"/>
-                                </a:lnRef>
-                                <a:fillRef idx="0">
-                                  <a:schemeClr val="dk1"/>
-                                </a:fillRef>
-                                <a:effectRef idx="2">
-                                  <a:schemeClr val="dk1"/>
-                                </a:effectRef>
-                                <a:fontRef idx="minor">
-                                  <a:schemeClr val="tx1"/>
-                                </a:fontRef>
-                              </wps:style>
-                              <wps:bodyPr/>
-                            </wps:wsp>
-                          </wpg:wgp>
-                        </a:graphicData>
-                      </a:graphic>
-                      <wp14:sizeRelH relativeFrom="margin">
-                        <wp14:pctWidth>0</wp14:pctWidth>
-                      </wp14:sizeRelH>
-                      <wp14:sizeRelV relativeFrom="margin">
-                        <wp14:pctHeight>0</wp14:pctHeight>
-                      </wp14:sizeRelV>
-                    </wp:anchor>
-                  </w:drawing>
-                </mc:Choice>
-                <mc:Fallback>
-                  <w:pict>
-                    <v:group w14:anchorId="582446FF" id="Grupo 50" o:spid="_x0000_s1026" style="position:absolute;margin-left:31.3pt;margin-top:.1pt;width:29.4pt;height:67.8pt;z-index:251681792;mso-width-relative:margin;mso-height-relative:margin" coordsize="4724,10210" o:gfxdata="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">
-                      <v:oval id="Elipse 51" o:spid="_x0000_s1027" style="position:absolute;width:4724;height:3657;visibility:visible;mso-wrap-style:square;v-text-anchor:middle" o:gfxdata="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" filled="f" strokecolor="#7030a0" strokeweight="1pt">
-                        <v:stroke joinstyle="miter"/>
-                      </v:oval>
-                      <v:line id="Conector recto 52" o:spid="_x0000_s1028" style="position:absolute;visibility:visible;mso-wrap-style:square" from="2514,3657" to="2514,7620" o:connectortype="straight" o:gfxdata="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" strokecolor="black [3200]" strokeweight="1.5pt">
-                        <v:stroke joinstyle="miter"/>
-                      </v:line>
-                      <v:line id="Conector recto 53" o:spid="_x0000_s1029" style="position:absolute;flip:x;visibility:visible;mso-wrap-style:square" from="381,7620" to="2514,10210" o:connectortype="straight" o:gfxdata="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" strokecolor="black [3200]" strokeweight="1.5pt">
-                        <v:stroke joinstyle="miter"/>
-                      </v:line>
-                      <v:line id="Conector recto 54" o:spid="_x0000_s1030" style="position:absolute;visibility:visible;mso-wrap-style:square" from="2514,7620" to="4724,10210" o:connectortype="straight" o:gfxdata="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" strokecolor="black [3200]" strokeweight="1.5pt">
-                        <v:stroke joinstyle="miter"/>
-                      </v:line>
-                      <v:line id="Conector recto 55" o:spid="_x0000_s1031" style="position:absolute;flip:y;visibility:visible;mso-wrap-style:square" from="381,5029" to="4724,5105" o:connectortype="straight" o:gfxdata="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" strokecolor="black [3200]" strokeweight="1.5pt">
-                        <v:stroke joinstyle="miter"/>
-                      </v:line>
-                    </v:group>
-                  </w:pict>
-                </mc:Fallback>
-              </mc:AlternateContent>
-            </w:r>
-          </w:p>
-          <w:p>
-            <w:pPr>
-              <w:rPr>
-                <w:rFonts w:ascii="Arial" w:hAnsi="Arial" w:cs="Arial"/>
-                <w:b/>
-                <w:smallCaps/>
-                <w:noProof/>
-                <w:color w:val="5A5A5A" w:themeColor="text1" w:themeTint="A5"/>
-                <w:lang w:eastAsia="es-MX"/>
-              </w:rPr>
-            </w:pPr>
-          </w:p>
-          <w:p>
-            <w:pPr>
-              <w:rPr>
-                <w:rFonts w:ascii="Arial" w:hAnsi="Arial" w:cs="Arial"/>
-                <w:b/>
-                <w:smallCaps/>
-                <w:noProof/>
-                <w:color w:val="5A5A5A" w:themeColor="text1" w:themeTint="A5"/>
-                <w:lang w:eastAsia="es-MX"/>
-              </w:rPr>
-            </w:pPr>
-          </w:p>
-          <w:p>
-            <w:pPr>
-              <w:rPr>
-                <w:rFonts w:ascii="Arial" w:hAnsi="Arial" w:cs="Arial"/>
-                <w:b/>
-                <w:smallCaps/>
-                <w:noProof/>
-                <w:color w:val="5A5A5A" w:themeColor="text1" w:themeTint="A5"/>
-                <w:lang w:eastAsia="es-MX"/>
-              </w:rPr>
-            </w:pPr>
-          </w:p>
-          <w:p>
-            <w:pPr>
-              <w:rPr>
-                <w:rFonts w:ascii="Arial" w:hAnsi="Arial" w:cs="Arial"/>
-                <w:b/>
-                <w:smallCaps/>
-                <w:noProof/>
-                <w:color w:val="5A5A5A" w:themeColor="text1" w:themeTint="A5"/>
-                <w:lang w:eastAsia="es-MX"/>
-              </w:rPr>
-            </w:pPr>
-          </w:p>
-          <w:p>
-            <w:pPr>
-              <w:rPr>
-                <w:rFonts w:ascii="Arial" w:hAnsi="Arial" w:cs="Arial"/>
-                <w:b/>
-                <w:smallCaps/>
-                <w:noProof/>
-                <w:color w:val="5A5A5A" w:themeColor="text1" w:themeTint="A5"/>
-                <w:lang w:eastAsia="es-MX"/>
-              </w:rPr>
-            </w:pPr>
-            <w:r>
-              <w:rPr>
-                <w:rFonts w:ascii="Arial" w:hAnsi="Arial" w:cs="Arial"/>
-                <w:b/>
-                <w:smallCaps/>
-                <w:noProof/>
-                <w:color w:val="5A5A5A" w:themeColor="text1" w:themeTint="A5"/>
-                <w:lang w:eastAsia="es-MX"/>
-              </w:rPr>
-              <mc:AlternateContent>
-                <mc:Choice Requires="wps">
-                  <w:drawing>
-                    <wp:anchor distT="0" distB="0" distL="114300" distR="114300" simplePos="0" relativeHeight="251682816" behindDoc="0" locked="0" layoutInCell="1" allowOverlap="1" wp14:anchorId="2BE5263E" wp14:editId="10F8E0FB">
-                      <wp:simplePos x="0" y="0"/>
-                      <wp:positionH relativeFrom="column">
-                        <wp:posOffset>21590</wp:posOffset>
-                      </wp:positionH>
-                      <wp:positionV relativeFrom="paragraph">
-                        <wp:posOffset>93980</wp:posOffset>
-                      </wp:positionV>
-                      <wp:extent cx="914400" cy="274320"/>
-                      <wp:effectExtent l="0" t="0" r="3810" b="0"/>
-                      <wp:wrapNone/>
-                      <wp:docPr id="56" name="Cuadro de texto 56"/>
-                      <wp:cNvGraphicFramePr/>
-                      <a:graphic xmlns:a="http://schemas.openxmlformats.org/drawingml/2006/main">
-                        <a:graphicData uri="http://schemas.microsoft.com/office/word/2010/wordprocessingShape">
-                          <wps:wsp>
-                            <wps:cNvSpPr txBox="1"/>
-                            <wps:spPr>
-                              <a:xfrm>
-                                <a:off x="0" y="0"/>
-                                <a:ext cx="914400" cy="274320"/>
-                              </a:xfrm>
-                              <a:prstGeom prst="rect">
-                                <a:avLst/>
-                              </a:prstGeom>
-                              <a:solidFill>
-                                <a:schemeClr val="lt1"/>
-                              </a:solidFill>
-                              <a:ln w="6350">
-                                <a:noFill/>
-                              </a:ln>
-                              <a:effectLst/>
-                            </wps:spPr>
-                            <wps:style>
-                              <a:lnRef idx="0">
-                                <a:schemeClr val="accent1"/>
-                              </a:lnRef>
-                              <a:fillRef idx="0">
-                                <a:schemeClr val="accent1"/>
-                              </a:fillRef>
-                              <a:effectRef idx="0">
-                                <a:schemeClr val="accent1"/>
-                              </a:effectRef>
-                              <a:fontRef idx="minor">
-                                <a:schemeClr val="dk1"/>
-                              </a:fontRef>
-                            </wps:style>
-                            <wps:txbx>
-                              <w:txbxContent>
-                                <w:p>
-                                  <w:r>
-                                    <w:t>Control de Pagos</w:t>
-                                  </w:r>
-                                </w:p>
-                              </w:txbxContent>
-                            </wps:txbx>
-                            <wps:bodyPr rot="0" spcFirstLastPara="0" vertOverflow="overflow" horzOverflow="overflow" vert="horz" wrap="none" lIns="91440" tIns="45720" rIns="91440" bIns="45720" numCol="1" spcCol="0" rtlCol="0" fromWordArt="0" anchor="t" anchorCtr="0" forceAA="0" compatLnSpc="1">
-                              <a:prstTxWarp prst="textNoShape">
-                                <a:avLst/>
-                              </a:prstTxWarp>
-                              <a:noAutofit/>
-                            </wps:bodyPr>
-                          </wps:wsp>
-                        </a:graphicData>
-                      </a:graphic>
-                      <wp14:sizeRelH relativeFrom="margin">
-                        <wp14:pctWidth>0</wp14:pctWidth>
-                      </wp14:sizeRelH>
-                      <wp14:sizeRelV relativeFrom="margin">
-                        <wp14:pctHeight>0</wp14:pctHeight>
-                      </wp14:sizeRelV>
-                    </wp:anchor>
-                  </w:drawing>
-                </mc:Choice>
-                <mc:Fallback>
-                  <w:pict>
-                    <v:shape w14:anchorId="2BE5263E" id="Cuadro de texto 56" o:spid="_x0000_s1032" type="#_x0000_t202" style="position:absolute;margin-left:1.7pt;margin-top:7.4pt;width:1in;height:21.6pt;z-index:251682816;visibility:visible;mso-wrap-style:none;mso-width-percent:0;mso-height-percent:0;mso-wrap-distance-left:9pt;mso-wrap-distance-top:0;mso-wrap-distance-right:9pt;mso-wrap-distance-bottom:0;mso-position-horizontal:absolute;mso-position-horizontal-relative:text;mso-position-vertical:absolute;mso-position-vertical-relative:text;mso-width-percent:0;mso-height-percent:0;mso-width-relative:margin;mso-height-relative:margin;v-text-anchor:top" o:gfxdata="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" fillcolor="white [3201]" stroked="f" strokeweight=".5pt">
-                      <v:textbox>
-                        <w:txbxContent>
-                          <w:p>
-                            <w:r>
-                              <w:t>Control de Pagos</w:t>
-                            </w:r>
-                          </w:p>
-                        </w:txbxContent>
-                      </v:textbox>
-                    </v:shape>
-                  </w:pict>
-                </mc:Fallback>
-              </mc:AlternateContent>
-            </w:r>
-          </w:p>
-          <w:p>
-            <w:pPr>
-              <w:rPr>
-                <w:rFonts w:ascii="Arial" w:hAnsi="Arial" w:cs="Arial"/>
-                <w:b/>
-                <w:smallCaps/>
-                <w:noProof/>
-                <w:color w:val="5A5A5A" w:themeColor="text1" w:themeTint="A5"/>
-                <w:lang w:eastAsia="es-MX"/>
-              </w:rPr>
-            </w:pPr>
-          </w:p>
-          <w:p>
-            <w:pPr>
-              <w:rPr>
-                <w:rFonts w:ascii="Arial" w:hAnsi="Arial" w:cs="Arial"/>
-                <w:b/>
-                <w:smallCaps/>
-                <w:noProof/>
-                <w:color w:val="5A5A5A" w:themeColor="text1" w:themeTint="A5"/>
-                <w:lang w:eastAsia="es-MX"/>
-              </w:rPr>
-            </w:pPr>
-          </w:p>
-        </w:tc>
-        <w:tc>
-          <w:tcPr>
-            <w:tcW w:w="2207" w:type="dxa"/>
-            <w:vAlign w:val="center"/>
-          </w:tcPr>
-          <w:p>
-            <w:pPr>
-              <w:jc w:val="center"/>
-              <w:rPr>
-                <w:rFonts w:ascii="Arial" w:hAnsi="Arial" w:cs="Arial"/>
-              </w:rPr>
-            </w:pPr>
-            <w:r>
-              <w:rPr>
-                <w:rFonts w:ascii="Arial" w:hAnsi="Arial" w:cs="Arial"/>
-              </w:rPr>
-              <w:t>Usuario encargado de recibir el efectivo y generar dinero electrónico.</w:t>
-            </w:r>
-          </w:p>
-        </w:tc>
-        <w:tc>
-          <w:tcPr>
-            <w:tcW w:w="2207" w:type="dxa"/>
-            <w:vAlign w:val="center"/>
-          </w:tcPr>
-          <w:p>
-            <w:pPr>
-              <w:rPr>
-                <w:rStyle w:val="Referenciasutil"/>
-                <w:rFonts w:ascii="Arial" w:hAnsi="Arial" w:cs="Arial"/>
-                <w:b/>
-              </w:rPr>
-            </w:pPr>
-          </w:p>
-        </w:tc>
-        <w:tc>
-          <w:tcPr>
-            <w:tcW w:w="2207" w:type="dxa"/>
-            <w:vAlign w:val="center"/>
-          </w:tcPr>
-          <w:p>
-            <w:pPr>
+              <w:jc w:val="both"/>
+            </w:pPr>
+            <w:proofErr w:type="spellStart"/>
+            <w:r>
+              <w:t>CU_ApartarEquipo</w:t>
+            </w:r>
+            <w:proofErr w:type="spellEnd"/>
+          </w:p>
+          <w:p>
+            <w:pPr>
+              <w:jc w:val="both"/>
+            </w:pPr>
+            <w:proofErr w:type="spellStart"/>
+            <w:r>
+              <w:t>CU_RegitraAcceso</w:t>
+            </w:r>
+            <w:proofErr w:type="spellEnd"/>
+          </w:p>
+          <w:p>
+            <w:pPr>
+              <w:jc w:val="both"/>
+            </w:pPr>
+            <w:proofErr w:type="spellStart"/>
+            <w:r>
+              <w:t>CU_InformacionEquipo</w:t>
+            </w:r>
+            <w:proofErr w:type="spellEnd"/>
+          </w:p>
+          <w:p>
+            <w:pPr>
+              <w:jc w:val="both"/>
+            </w:pPr>
+            <w:proofErr w:type="spellStart"/>
+            <w:r>
+              <w:t>CU_RegistrarIncidencia</w:t>
+            </w:r>
+            <w:proofErr w:type="spellEnd"/>
+          </w:p>
+          <w:p>
+            <w:pPr>
+              <w:jc w:val="both"/>
+            </w:pPr>
+            <w:proofErr w:type="spellStart"/>
+            <w:r>
+              <w:t>CU_VerEstaadoEquipo</w:t>
+            </w:r>
+            <w:proofErr w:type="spellEnd"/>
+          </w:p>
+          <w:p>
+            <w:pPr>
+              <w:jc w:val="both"/>
+            </w:pPr>
+            <w:proofErr w:type="spellStart"/>
+            <w:r>
+              <w:t>CU_ConsultarSaldo</w:t>
+            </w:r>
+            <w:proofErr w:type="spellEnd"/>
+          </w:p>
+          <w:p>
+            <w:pPr>
+              <w:jc w:val="both"/>
+            </w:pPr>
+            <w:proofErr w:type="spellStart"/>
+            <w:r>
+              <w:t>CU_</w:t>
+            </w:r>
+            <w:r>
+              <w:t>Pago</w:t>
+            </w:r>
+            <w:proofErr w:type="spellEnd"/>
+          </w:p>
+          <w:p>
+            <w:pPr>
+              <w:jc w:val="both"/>
+            </w:pPr>
+          </w:p>
+          <w:p>
+            <w:pPr>
+              <w:jc w:val="both"/>
               <w:rPr>
                 <w:rStyle w:val="Referenciasutil"/>
                 <w:rFonts w:ascii="Arial" w:hAnsi="Arial" w:cs="Arial"/>
@@ -5755,6 +6330,7 @@
         <w:rPr>
           <w:rFonts w:ascii="Arial" w:hAnsi="Arial" w:cs="Arial"/>
         </w:rPr>
+        <w:lastRenderedPageBreak/>
         <w:t>El sistema apoyará hasta 3500 usuarios simultáneos contra la base de datos central en cualquier tiempo dado, y hasta 1000 usuarios simultáneos contra los servidores locales en un momento dado.</w:t>
       </w:r>
     </w:p>
@@ -5918,7 +6494,6 @@
         <w:rPr>
           <w:rFonts w:ascii="Arial" w:hAnsi="Arial" w:cs="Arial"/>
         </w:rPr>
-        <w:lastRenderedPageBreak/>
         <w:t>La interfaz de usuario del sistema CRB será diseñado para la facilidad de uso y será apropiado para asegurar las normas de usabilidad universal establecidas por ISO 9126, ISO 14598 y la norma ISO/IEC 25000, así como el modelo CMMI.</w:t>
       </w:r>
     </w:p>
@@ -6064,7 +6639,7 @@
 </file>
 
 <file path=word/numbering.xml><?xml version="1.0" encoding="utf-8"?>
-<w:numbering xmlns:wpc="http://schemas.microsoft.com/office/word/2010/wordprocessingCanvas" xmlns:mc="http://schemas.openxmlformats.org/markup-compatibility/2006" xmlns:o="urn:schemas-microsoft-com:office:office" xmlns:r="http://schemas.openxmlformats.org/officeDocument/2006/relationships" xmlns:m="http://schemas.openxmlformats.org/officeDocument/2006/math" xmlns:v="urn:schemas-microsoft-com:vml" xmlns:wp14="http://schemas.microsoft.com/office/word/2010/wordprocessingDrawing" xmlns:wp="http://schemas.openxmlformats.org/drawingml/2006/wordprocessingDrawing" xmlns:w10="urn:schemas-microsoft-com:office:word" xmlns:w="http://schemas.openxmlformats.org/wordprocessingml/2006/main" xmlns:w14="http://schemas.microsoft.com/office/word/2010/wordml" xmlns:w15="http://schemas.microsoft.com/office/word/2012/wordml" xmlns:wpg="http://schemas.microsoft.com/office/word/2010/wordprocessingGroup" xmlns:wpi="http://schemas.microsoft.com/office/word/2010/wordprocessingInk" xmlns:wne="http://schemas.microsoft.com/office/word/2006/wordml" xmlns:wps="http://schemas.microsoft.com/office/word/2010/wordprocessingShape" mc:Ignorable="w14 w15 wp14">
+<w:numbering xmlns:wpc="http://schemas.microsoft.com/office/word/2010/wordprocessingCanvas" xmlns:cx="http://schemas.microsoft.com/office/drawing/2014/chartex" xmlns:cx1="http://schemas.microsoft.com/office/drawing/2015/9/8/chartex" xmlns:cx2="http://schemas.microsoft.com/office/drawing/2015/10/21/chartex" xmlns:cx3="http://schemas.microsoft.com/office/drawing/2016/5/9/chartex" xmlns:cx4="http://schemas.microsoft.com/office/drawing/2016/5/10/chartex" xmlns:cx5="http://schemas.microsoft.com/office/drawing/2016/5/11/chartex" xmlns:cx6="http://schemas.microsoft.com/office/drawing/2016/5/12/chartex" xmlns:cx7="http://schemas.microsoft.com/office/drawing/2016/5/13/chartex" xmlns:cx8="http://schemas.microsoft.com/office/drawing/2016/5/14/chartex" xmlns:mc="http://schemas.openxmlformats.org/markup-compatibility/2006" xmlns:aink="http://schemas.microsoft.com/office/drawing/2016/ink" xmlns:am3d="http://schemas.microsoft.com/office/drawing/2017/model3d" xmlns:o="urn:schemas-microsoft-com:office:office" xmlns:r="http://schemas.openxmlformats.org/officeDocument/2006/relationships" xmlns:m="http://schemas.openxmlformats.org/officeDocument/2006/math" xmlns:v="urn:schemas-microsoft-com:vml" xmlns:wp14="http://schemas.microsoft.com/office/word/2010/wordprocessingDrawing" xmlns:wp="http://schemas.openxmlformats.org/drawingml/2006/wordprocessingDrawing" xmlns:w10="urn:schemas-microsoft-com:office:word" xmlns:w="http://schemas.openxmlformats.org/wordprocessingml/2006/main" xmlns:w14="http://schemas.microsoft.com/office/word/2010/wordml" xmlns:w15="http://schemas.microsoft.com/office/word/2012/wordml" xmlns:w16cid="http://schemas.microsoft.com/office/word/2016/wordml/cid" xmlns:w16se="http://schemas.microsoft.com/office/word/2015/wordml/symex" xmlns:wpg="http://schemas.microsoft.com/office/word/2010/wordprocessingGroup" xmlns:wpi="http://schemas.microsoft.com/office/word/2010/wordprocessingInk" xmlns:wne="http://schemas.microsoft.com/office/word/2006/wordml" xmlns:wps="http://schemas.microsoft.com/office/word/2010/wordprocessingShape" mc:Ignorable="w14 w15 w16se w16cid wp14">
   <w:abstractNum w:abstractNumId="0" w15:restartNumberingAfterBreak="0">
     <w:nsid w:val="00B95DF2"/>
     <w:multiLevelType w:val="multilevel"/>
@@ -7065,7 +7640,7 @@
 </file>
 
 <file path=word/styles.xml><?xml version="1.0" encoding="utf-8"?>
-<w:styles xmlns:mc="http://schemas.openxmlformats.org/markup-compatibility/2006" xmlns:r="http://schemas.openxmlformats.org/officeDocument/2006/relationships" xmlns:w="http://schemas.openxmlformats.org/wordprocessingml/2006/main" xmlns:w14="http://schemas.microsoft.com/office/word/2010/wordml" xmlns:w15="http://schemas.microsoft.com/office/word/2012/wordml" mc:Ignorable="w14 w15">
+<w:styles xmlns:mc="http://schemas.openxmlformats.org/markup-compatibility/2006" xmlns:r="http://schemas.openxmlformats.org/officeDocument/2006/relationships" xmlns:w="http://schemas.openxmlformats.org/wordprocessingml/2006/main" xmlns:w14="http://schemas.microsoft.com/office/word/2010/wordml" xmlns:w15="http://schemas.microsoft.com/office/word/2012/wordml" xmlns:w16cid="http://schemas.microsoft.com/office/word/2016/wordml/cid" xmlns:w16se="http://schemas.microsoft.com/office/word/2015/wordml/symex" mc:Ignorable="w14 w15 w16se w16cid">
   <w:docDefaults>
     <w:rPrDefault>
       <w:rPr>
@@ -7081,7 +7656,7 @@
       </w:pPr>
     </w:pPrDefault>
   </w:docDefaults>
-  <w:latentStyles w:defLockedState="0" w:defUIPriority="99" w:defSemiHidden="0" w:defUnhideWhenUsed="0" w:defQFormat="0" w:count="371">
+  <w:latentStyles w:defLockedState="0" w:defUIPriority="99" w:defSemiHidden="0" w:defUnhideWhenUsed="0" w:defQFormat="0" w:count="377">
     <w:lsdException w:name="Normal" w:uiPriority="0" w:qFormat="1"/>
     <w:lsdException w:name="heading 1" w:uiPriority="9" w:qFormat="1"/>
     <w:lsdException w:name="heading 2" w:semiHidden="1" w:uiPriority="9" w:unhideWhenUsed="1" w:qFormat="1"/>
@@ -7229,11 +7804,8 @@
     <w:lsdException w:name="Table 3D effects 3" w:semiHidden="1" w:unhideWhenUsed="1"/>
     <w:lsdException w:name="Table Contemporary" w:semiHidden="1" w:unhideWhenUsed="1"/>
     <w:lsdException w:name="Table Elegant" w:semiHidden="1" w:unhideWhenUsed="1"/>
-    <w:lsdException w:name="Table Professional" w:semiHidden="1" w:unhideWhenUsed="1"/>
     <w:lsdException w:name="Table Subtle 1" w:semiHidden="1" w:unhideWhenUsed="1"/>
     <w:lsdException w:name="Table Subtle 2" w:semiHidden="1" w:unhideWhenUsed="1"/>
-    <w:lsdException w:name="Table Web 1" w:semiHidden="1" w:unhideWhenUsed="1"/>
-    <w:lsdException w:name="Table Web 2" w:semiHidden="1" w:unhideWhenUsed="1"/>
     <w:lsdException w:name="Table Web 3" w:semiHidden="1" w:unhideWhenUsed="1"/>
     <w:lsdException w:name="Balloon Text" w:semiHidden="1" w:unhideWhenUsed="1"/>
     <w:lsdException w:name="Table Grid" w:uiPriority="39"/>
@@ -7453,6 +8025,12 @@
     <w:lsdException w:name="List Table 5 Dark Accent 6" w:uiPriority="50"/>
     <w:lsdException w:name="List Table 6 Colorful Accent 6" w:uiPriority="51"/>
     <w:lsdException w:name="List Table 7 Colorful Accent 6" w:uiPriority="52"/>
+    <w:lsdException w:name="Mention" w:semiHidden="1" w:unhideWhenUsed="1"/>
+    <w:lsdException w:name="Smart Hyperlink" w:semiHidden="1" w:unhideWhenUsed="1"/>
+    <w:lsdException w:name="Hashtag" w:semiHidden="1" w:unhideWhenUsed="1"/>
+    <w:lsdException w:name="Unresolved Mention" w:semiHidden="1" w:unhideWhenUsed="1"/>
+    <w:lsdException w:name="Smart Link" w:semiHidden="1" w:unhideWhenUsed="1"/>
+    <w:lsdException w:name="Smart Link Error" w:semiHidden="1" w:unhideWhenUsed="1"/>
   </w:latentStyles>
   <w:style w:type="paragraph" w:default="1" w:styleId="Normal">
     <w:name w:val="Normal"/>

</xml_diff>

<commit_message>
Merge de Diagramas y Complemento.
Se realizó el merge de los diagramas generados, así como el complemento de la información derivada de dichos diagramas.

Observación1.
</commit_message>
<xml_diff>
--- a/Documents/IEEE.docx
+++ b/Documents/IEEE.docx
@@ -1,6 +1,6 @@
 
 <file path=word/document.xml><?xml version="1.0" encoding="utf-8"?>
-<w:document xmlns:wpc="http://schemas.microsoft.com/office/word/2010/wordprocessingCanvas" xmlns:cx="http://schemas.microsoft.com/office/drawing/2014/chartex" xmlns:cx1="http://schemas.microsoft.com/office/drawing/2015/9/8/chartex" xmlns:cx2="http://schemas.microsoft.com/office/drawing/2015/10/21/chartex" xmlns:cx3="http://schemas.microsoft.com/office/drawing/2016/5/9/chartex" xmlns:cx4="http://schemas.microsoft.com/office/drawing/2016/5/10/chartex" xmlns:cx5="http://schemas.microsoft.com/office/drawing/2016/5/11/chartex" xmlns:cx6="http://schemas.microsoft.com/office/drawing/2016/5/12/chartex" xmlns:cx7="http://schemas.microsoft.com/office/drawing/2016/5/13/chartex" xmlns:cx8="http://schemas.microsoft.com/office/drawing/2016/5/14/chartex" xmlns:mc="http://schemas.openxmlformats.org/markup-compatibility/2006" xmlns:aink="http://schemas.microsoft.com/office/drawing/2016/ink" xmlns:am3d="http://schemas.microsoft.com/office/drawing/2017/model3d" xmlns:o="urn:schemas-microsoft-com:office:office" xmlns:r="http://schemas.openxmlformats.org/officeDocument/2006/relationships" xmlns:m="http://schemas.openxmlformats.org/officeDocument/2006/math" xmlns:v="urn:schemas-microsoft-com:vml" xmlns:wp14="http://schemas.microsoft.com/office/word/2010/wordprocessingDrawing" xmlns:wp="http://schemas.openxmlformats.org/drawingml/2006/wordprocessingDrawing" xmlns:w10="urn:schemas-microsoft-com:office:word" xmlns:w="http://schemas.openxmlformats.org/wordprocessingml/2006/main" xmlns:w14="http://schemas.microsoft.com/office/word/2010/wordml" xmlns:w15="http://schemas.microsoft.com/office/word/2012/wordml" xmlns:w16cid="http://schemas.microsoft.com/office/word/2016/wordml/cid" xmlns:w16se="http://schemas.microsoft.com/office/word/2015/wordml/symex" xmlns:wpg="http://schemas.microsoft.com/office/word/2010/wordprocessingGroup" xmlns:wpi="http://schemas.microsoft.com/office/word/2010/wordprocessingInk" xmlns:wne="http://schemas.microsoft.com/office/word/2006/wordml" xmlns:wps="http://schemas.microsoft.com/office/word/2010/wordprocessingShape" mc:Ignorable="w14 w15 w16se w16cid wp14">
+<w:document xmlns:wpc="http://schemas.microsoft.com/office/word/2010/wordprocessingCanvas" xmlns:mc="http://schemas.openxmlformats.org/markup-compatibility/2006" xmlns:o="urn:schemas-microsoft-com:office:office" xmlns:r="http://schemas.openxmlformats.org/officeDocument/2006/relationships" xmlns:m="http://schemas.openxmlformats.org/officeDocument/2006/math" xmlns:v="urn:schemas-microsoft-com:vml" xmlns:wp14="http://schemas.microsoft.com/office/word/2010/wordprocessingDrawing" xmlns:wp="http://schemas.openxmlformats.org/drawingml/2006/wordprocessingDrawing" xmlns:w10="urn:schemas-microsoft-com:office:word" xmlns:w="http://schemas.openxmlformats.org/wordprocessingml/2006/main" xmlns:w14="http://schemas.microsoft.com/office/word/2010/wordml" xmlns:w15="http://schemas.microsoft.com/office/word/2012/wordml" xmlns:wpg="http://schemas.microsoft.com/office/word/2010/wordprocessingGroup" xmlns:wpi="http://schemas.microsoft.com/office/word/2010/wordprocessingInk" xmlns:wne="http://schemas.microsoft.com/office/word/2006/wordml" xmlns:wps="http://schemas.microsoft.com/office/word/2010/wordprocessingShape" mc:Ignorable="w14 w15 wp14">
   <w:body>
     <w:p>
       <w:pPr>
@@ -610,12 +610,18 @@
         </w:rPr>
         <w:t xml:space="preserve"> como el UML y apoyándonos de herramientas de desarrollo web como </w:t>
       </w:r>
+      <w:r>
+        <w:rPr>
+          <w:rFonts w:ascii="Arial" w:hAnsi="Arial" w:cs="Arial"/>
+        </w:rPr>
+        <w:t>https://</w:t>
+      </w:r>
       <w:proofErr w:type="gramStart"/>
       <w:r>
         <w:rPr>
           <w:rFonts w:ascii="Arial" w:hAnsi="Arial" w:cs="Arial"/>
         </w:rPr>
-        <w:t>https://app.cacoo.com</w:t>
+        <w:t>app.cacoo.com</w:t>
       </w:r>
       <w:r>
         <w:rPr>
@@ -1722,6 +1728,14 @@
           <w:b/>
         </w:rPr>
       </w:pPr>
+      <w:r>
+        <w:rPr>
+          <w:rStyle w:val="Referenciasutil"/>
+          <w:rFonts w:ascii="Arial" w:hAnsi="Arial" w:cs="Arial"/>
+          <w:b/>
+        </w:rPr>
+        <w:t>N/A</w:t>
+      </w:r>
     </w:p>
     <w:p>
       <w:pPr>
@@ -2108,7 +2122,7 @@
                     </wp:anchor>
                   </w:drawing>
                 </mc:Choice>
-                <mc:Fallback>
+                <mc:Fallback xmlns:w16se="http://schemas.microsoft.com/office/word/2015/wordml/symex" xmlns:w16cid="http://schemas.microsoft.com/office/word/2016/wordml/cid" xmlns:am3d="http://schemas.microsoft.com/office/drawing/2017/model3d" xmlns:aink="http://schemas.microsoft.com/office/drawing/2016/ink" xmlns:cx8="http://schemas.microsoft.com/office/drawing/2016/5/14/chartex" xmlns:cx7="http://schemas.microsoft.com/office/drawing/2016/5/13/chartex" xmlns:cx6="http://schemas.microsoft.com/office/drawing/2016/5/12/chartex" xmlns:cx5="http://schemas.microsoft.com/office/drawing/2016/5/11/chartex" xmlns:cx4="http://schemas.microsoft.com/office/drawing/2016/5/10/chartex" xmlns:cx3="http://schemas.microsoft.com/office/drawing/2016/5/9/chartex" xmlns:cx2="http://schemas.microsoft.com/office/drawing/2015/10/21/chartex" xmlns:cx1="http://schemas.microsoft.com/office/drawing/2015/9/8/chartex" xmlns:cx="http://schemas.microsoft.com/office/drawing/2014/chartex">
                   <w:pict>
                     <v:group w14:anchorId="6F20BE6C" id="Grupo 6" o:spid="_x0000_s1026" style="position:absolute;margin-left:29.8pt;margin-top:6.6pt;width:29.4pt;height:67.8pt;z-index:251684864;mso-width-relative:margin;mso-height-relative:margin" coordsize="4724,10210" o:gfxdata="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">
                       <v:oval id="Elipse 1" o:spid="_x0000_s1027" style="position:absolute;width:4724;height:3657;visibility:visible;mso-wrap-style:square;v-text-anchor:middle" o:gfxdata="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" filled="f" strokecolor="#7030a0" strokeweight="1pt">
@@ -2271,7 +2285,7 @@
                     </wp:anchor>
                   </w:drawing>
                 </mc:Choice>
-                <mc:Fallback>
+                <mc:Fallback xmlns:w16se="http://schemas.microsoft.com/office/word/2015/wordml/symex" xmlns:w16cid="http://schemas.microsoft.com/office/word/2016/wordml/cid" xmlns:am3d="http://schemas.microsoft.com/office/drawing/2017/model3d" xmlns:aink="http://schemas.microsoft.com/office/drawing/2016/ink" xmlns:cx8="http://schemas.microsoft.com/office/drawing/2016/5/14/chartex" xmlns:cx7="http://schemas.microsoft.com/office/drawing/2016/5/13/chartex" xmlns:cx6="http://schemas.microsoft.com/office/drawing/2016/5/12/chartex" xmlns:cx5="http://schemas.microsoft.com/office/drawing/2016/5/11/chartex" xmlns:cx4="http://schemas.microsoft.com/office/drawing/2016/5/10/chartex" xmlns:cx3="http://schemas.microsoft.com/office/drawing/2016/5/9/chartex" xmlns:cx2="http://schemas.microsoft.com/office/drawing/2015/10/21/chartex" xmlns:cx1="http://schemas.microsoft.com/office/drawing/2015/9/8/chartex" xmlns:cx="http://schemas.microsoft.com/office/drawing/2014/chartex">
                   <w:pict>
                     <v:shapetype w14:anchorId="04EBEF03" id="_x0000_t202" coordsize="21600,21600" o:spt="202" path="m,l,21600r21600,l21600,xe">
                       <v:stroke joinstyle="miter"/>
@@ -2479,13 +2493,7 @@
               <w:rPr>
                 <w:rFonts w:ascii="Arial" w:hAnsi="Arial" w:cs="Arial"/>
               </w:rPr>
-              <w:t>D</w:t>
-            </w:r>
-            <w:r>
-              <w:rPr>
-                <w:rFonts w:ascii="Arial" w:hAnsi="Arial" w:cs="Arial"/>
-              </w:rPr>
-              <w:t>iseño</w:t>
+              <w:t>Diseño</w:t>
             </w:r>
           </w:p>
           <w:p>
@@ -3020,7 +3028,7 @@
                     </wp:anchor>
                   </w:drawing>
                 </mc:Choice>
-                <mc:Fallback>
+                <mc:Fallback xmlns:w16se="http://schemas.microsoft.com/office/word/2015/wordml/symex" xmlns:w16cid="http://schemas.microsoft.com/office/word/2016/wordml/cid" xmlns:am3d="http://schemas.microsoft.com/office/drawing/2017/model3d" xmlns:aink="http://schemas.microsoft.com/office/drawing/2016/ink" xmlns:cx8="http://schemas.microsoft.com/office/drawing/2016/5/14/chartex" xmlns:cx7="http://schemas.microsoft.com/office/drawing/2016/5/13/chartex" xmlns:cx6="http://schemas.microsoft.com/office/drawing/2016/5/12/chartex" xmlns:cx5="http://schemas.microsoft.com/office/drawing/2016/5/11/chartex" xmlns:cx4="http://schemas.microsoft.com/office/drawing/2016/5/10/chartex" xmlns:cx3="http://schemas.microsoft.com/office/drawing/2016/5/9/chartex" xmlns:cx2="http://schemas.microsoft.com/office/drawing/2015/10/21/chartex" xmlns:cx1="http://schemas.microsoft.com/office/drawing/2015/9/8/chartex" xmlns:cx="http://schemas.microsoft.com/office/drawing/2014/chartex">
                   <w:pict>
                     <v:shape w14:anchorId="42EE0270" id="Cuadro de texto 14" o:spid="_x0000_s1027" type="#_x0000_t202" style="position:absolute;margin-left:11.4pt;margin-top:73.5pt;width:1in;height:21.6pt;z-index:251703296;visibility:visible;mso-wrap-style:none;mso-width-percent:0;mso-height-percent:0;mso-wrap-distance-left:9pt;mso-wrap-distance-top:0;mso-wrap-distance-right:9pt;mso-wrap-distance-bottom:0;mso-position-horizontal:absolute;mso-position-horizontal-relative:text;mso-position-vertical:absolute;mso-position-vertical-relative:text;mso-width-percent:0;mso-height-percent:0;mso-width-relative:margin;mso-height-relative:margin;v-text-anchor:top" o:gfxdata="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" fillcolor="white [3201]" stroked="f" strokeweight=".5pt">
                       <v:textbox>
@@ -3239,7 +3247,7 @@
                     </wp:anchor>
                   </w:drawing>
                 </mc:Choice>
-                <mc:Fallback>
+                <mc:Fallback xmlns:w16se="http://schemas.microsoft.com/office/word/2015/wordml/symex" xmlns:w16cid="http://schemas.microsoft.com/office/word/2016/wordml/cid" xmlns:am3d="http://schemas.microsoft.com/office/drawing/2017/model3d" xmlns:aink="http://schemas.microsoft.com/office/drawing/2016/ink" xmlns:cx8="http://schemas.microsoft.com/office/drawing/2016/5/14/chartex" xmlns:cx7="http://schemas.microsoft.com/office/drawing/2016/5/13/chartex" xmlns:cx6="http://schemas.microsoft.com/office/drawing/2016/5/12/chartex" xmlns:cx5="http://schemas.microsoft.com/office/drawing/2016/5/11/chartex" xmlns:cx4="http://schemas.microsoft.com/office/drawing/2016/5/10/chartex" xmlns:cx3="http://schemas.microsoft.com/office/drawing/2016/5/9/chartex" xmlns:cx2="http://schemas.microsoft.com/office/drawing/2015/10/21/chartex" xmlns:cx1="http://schemas.microsoft.com/office/drawing/2015/9/8/chartex" xmlns:cx="http://schemas.microsoft.com/office/drawing/2014/chartex">
                   <w:pict>
                     <v:group w14:anchorId="47A47329" id="Grupo 8" o:spid="_x0000_s1026" style="position:absolute;margin-left:34.3pt;margin-top:2.6pt;width:29.4pt;height:67.8pt;z-index:251702272;mso-width-relative:margin;mso-height-relative:margin" coordsize="4724,10210" o:gfxdata="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">
                       <v:oval id="Elipse 9" o:spid="_x0000_s1027" style="position:absolute;width:4724;height:3657;visibility:visible;mso-wrap-style:square;v-text-anchor:middle" o:gfxdata="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" filled="f" strokecolor="#7030a0" strokeweight="1pt">
@@ -3359,6 +3367,18 @@
               </w:rPr>
             </w:pPr>
           </w:p>
+          <w:p>
+            <w:pPr>
+              <w:rPr>
+                <w:rFonts w:ascii="Arial" w:hAnsi="Arial" w:cs="Arial"/>
+                <w:b/>
+                <w:smallCaps/>
+                <w:noProof/>
+                <w:color w:val="5A5A5A" w:themeColor="text1" w:themeTint="A5"/>
+                <w:lang w:eastAsia="es-MX"/>
+              </w:rPr>
+            </w:pPr>
+          </w:p>
         </w:tc>
         <w:tc>
           <w:tcPr>
@@ -3825,6 +3845,14 @@
               <w:t>CU_VerMantto</w:t>
             </w:r>
             <w:proofErr w:type="spellEnd"/>
+          </w:p>
+          <w:p>
+            <w:pPr>
+              <w:jc w:val="both"/>
+              <w:rPr>
+                <w:rFonts w:ascii="Arial" w:hAnsi="Arial" w:cs="Arial"/>
+              </w:rPr>
+            </w:pPr>
           </w:p>
           <w:p>
             <w:pPr>
@@ -3867,6 +3895,7 @@
                 <w:color w:val="5A5A5A" w:themeColor="text1" w:themeTint="A5"/>
                 <w:lang w:eastAsia="es-MX"/>
               </w:rPr>
+              <w:lastRenderedPageBreak/>
               <mc:AlternateContent>
                 <mc:Choice Requires="wpg">
                   <w:drawing>
@@ -4060,7 +4089,7 @@
                     </wp:anchor>
                   </w:drawing>
                 </mc:Choice>
-                <mc:Fallback>
+                <mc:Fallback xmlns:w16se="http://schemas.microsoft.com/office/word/2015/wordml/symex" xmlns:w16cid="http://schemas.microsoft.com/office/word/2016/wordml/cid" xmlns:am3d="http://schemas.microsoft.com/office/drawing/2017/model3d" xmlns:aink="http://schemas.microsoft.com/office/drawing/2016/ink" xmlns:cx8="http://schemas.microsoft.com/office/drawing/2016/5/14/chartex" xmlns:cx7="http://schemas.microsoft.com/office/drawing/2016/5/13/chartex" xmlns:cx6="http://schemas.microsoft.com/office/drawing/2016/5/12/chartex" xmlns:cx5="http://schemas.microsoft.com/office/drawing/2016/5/11/chartex" xmlns:cx4="http://schemas.microsoft.com/office/drawing/2016/5/10/chartex" xmlns:cx3="http://schemas.microsoft.com/office/drawing/2016/5/9/chartex" xmlns:cx2="http://schemas.microsoft.com/office/drawing/2015/10/21/chartex" xmlns:cx1="http://schemas.microsoft.com/office/drawing/2015/9/8/chartex" xmlns:cx="http://schemas.microsoft.com/office/drawing/2014/chartex">
                   <w:pict>
                     <v:group w14:anchorId="5FFA48EB" id="Grupo 15" o:spid="_x0000_s1026" style="position:absolute;margin-left:34.6pt;margin-top:8.65pt;width:30.6pt;height:65.4pt;z-index:251709440;mso-width-relative:margin;mso-height-relative:margin" coordsize="4724,10210" o:gfxdata="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">
                       <v:oval id="Elipse 16" o:spid="_x0000_s1027" style="position:absolute;width:4724;height:3657;visibility:visible;mso-wrap-style:square;v-text-anchor:middle" o:gfxdata="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" filled="f" strokecolor="#7030a0" strokeweight="1pt">
@@ -4263,7 +4292,7 @@
                     </wp:anchor>
                   </w:drawing>
                 </mc:Choice>
-                <mc:Fallback>
+                <mc:Fallback xmlns:w16se="http://schemas.microsoft.com/office/word/2015/wordml/symex" xmlns:w16cid="http://schemas.microsoft.com/office/word/2016/wordml/cid" xmlns:am3d="http://schemas.microsoft.com/office/drawing/2017/model3d" xmlns:aink="http://schemas.microsoft.com/office/drawing/2016/ink" xmlns:cx8="http://schemas.microsoft.com/office/drawing/2016/5/14/chartex" xmlns:cx7="http://schemas.microsoft.com/office/drawing/2016/5/13/chartex" xmlns:cx6="http://schemas.microsoft.com/office/drawing/2016/5/12/chartex" xmlns:cx5="http://schemas.microsoft.com/office/drawing/2016/5/11/chartex" xmlns:cx4="http://schemas.microsoft.com/office/drawing/2016/5/10/chartex" xmlns:cx3="http://schemas.microsoft.com/office/drawing/2016/5/9/chartex" xmlns:cx2="http://schemas.microsoft.com/office/drawing/2015/10/21/chartex" xmlns:cx1="http://schemas.microsoft.com/office/drawing/2015/9/8/chartex" xmlns:cx="http://schemas.microsoft.com/office/drawing/2014/chartex">
                   <w:pict>
                     <v:shape w14:anchorId="52E14DD4" id="Cuadro de texto 21" o:spid="_x0000_s1028" type="#_x0000_t202" style="position:absolute;margin-left:15.3pt;margin-top:8.8pt;width:1in;height:49.8pt;z-index:251710464;visibility:visible;mso-wrap-style:none;mso-width-percent:0;mso-height-percent:0;mso-wrap-distance-left:9pt;mso-wrap-distance-top:0;mso-wrap-distance-right:9pt;mso-wrap-distance-bottom:0;mso-position-horizontal:absolute;mso-position-horizontal-relative:text;mso-position-vertical:absolute;mso-position-vertical-relative:text;mso-width-percent:0;mso-height-percent:0;mso-width-relative:margin;mso-height-relative:margin;v-text-anchor:top" o:gfxdata="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" fillcolor="white [3201]" stroked="f" strokeweight=".5pt">
                       <v:textbox>
@@ -4368,15 +4397,7 @@
               <w:rPr>
                 <w:rFonts w:ascii="Arial" w:hAnsi="Arial" w:cs="Arial"/>
               </w:rPr>
-              <w:lastRenderedPageBreak/>
-              <w:t xml:space="preserve">Usuario que puede apartar y/o liberar, </w:t>
-            </w:r>
-            <w:r>
-              <w:rPr>
-                <w:rFonts w:ascii="Arial" w:hAnsi="Arial" w:cs="Arial"/>
-              </w:rPr>
-              <w:lastRenderedPageBreak/>
-              <w:t>una, varias o todas las salas de cómputo.</w:t>
+              <w:t>Usuario que puede apartar y/o liberar, una, varias o todas las salas de cómputo.</w:t>
             </w:r>
           </w:p>
         </w:tc>
@@ -4395,7 +4416,6 @@
               <w:rPr>
                 <w:rFonts w:ascii="Arial" w:hAnsi="Arial" w:cs="Arial"/>
               </w:rPr>
-              <w:lastRenderedPageBreak/>
               <w:t>Escenario de</w:t>
             </w:r>
           </w:p>
@@ -4424,7 +4444,6 @@
               <w:rPr>
                 <w:rFonts w:ascii="Arial" w:hAnsi="Arial" w:cs="Arial"/>
               </w:rPr>
-              <w:lastRenderedPageBreak/>
               <w:t>Escenario de</w:t>
             </w:r>
           </w:p>
@@ -4469,7 +4488,6 @@
               <w:rPr>
                 <w:rFonts w:ascii="Arial" w:hAnsi="Arial" w:cs="Arial"/>
               </w:rPr>
-              <w:lastRenderedPageBreak/>
               <w:t>CU_VerEstadisticas</w:t>
             </w:r>
             <w:proofErr w:type="spellEnd"/>
@@ -4494,7 +4512,6 @@
               <w:rPr>
                 <w:rFonts w:ascii="Arial" w:hAnsi="Arial" w:cs="Arial"/>
               </w:rPr>
-              <w:lastRenderedPageBreak/>
               <w:t>CU_InformeUso</w:t>
             </w:r>
             <w:proofErr w:type="spellEnd"/>
@@ -4801,7 +4818,7 @@
                     </wp:anchor>
                   </w:drawing>
                 </mc:Choice>
-                <mc:Fallback>
+                <mc:Fallback xmlns:w16se="http://schemas.microsoft.com/office/word/2015/wordml/symex" xmlns:w16cid="http://schemas.microsoft.com/office/word/2016/wordml/cid" xmlns:am3d="http://schemas.microsoft.com/office/drawing/2017/model3d" xmlns:aink="http://schemas.microsoft.com/office/drawing/2016/ink" xmlns:cx8="http://schemas.microsoft.com/office/drawing/2016/5/14/chartex" xmlns:cx7="http://schemas.microsoft.com/office/drawing/2016/5/13/chartex" xmlns:cx6="http://schemas.microsoft.com/office/drawing/2016/5/12/chartex" xmlns:cx5="http://schemas.microsoft.com/office/drawing/2016/5/11/chartex" xmlns:cx4="http://schemas.microsoft.com/office/drawing/2016/5/10/chartex" xmlns:cx3="http://schemas.microsoft.com/office/drawing/2016/5/9/chartex" xmlns:cx2="http://schemas.microsoft.com/office/drawing/2015/10/21/chartex" xmlns:cx1="http://schemas.microsoft.com/office/drawing/2015/9/8/chartex" xmlns:cx="http://schemas.microsoft.com/office/drawing/2014/chartex">
                   <w:pict>
                     <v:group w14:anchorId="1D5FD24A" id="Grupo 57" o:spid="_x0000_s1026" style="position:absolute;margin-left:34.9pt;margin-top:0;width:29.4pt;height:67.8pt;z-index:251718656;mso-width-relative:margin;mso-height-relative:margin" coordsize="4724,10210" o:gfxdata="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">
                       <v:oval id="Elipse 58" o:spid="_x0000_s1027" style="position:absolute;width:4724;height:3657;visibility:visible;mso-wrap-style:square;v-text-anchor:middle" o:gfxdata="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" filled="f" strokecolor="#7030a0" strokeweight="1pt">
@@ -4970,7 +4987,7 @@
                     </wp:anchor>
                   </w:drawing>
                 </mc:Choice>
-                <mc:Fallback>
+                <mc:Fallback xmlns:w16se="http://schemas.microsoft.com/office/word/2015/wordml/symex" xmlns:w16cid="http://schemas.microsoft.com/office/word/2016/wordml/cid" xmlns:am3d="http://schemas.microsoft.com/office/drawing/2017/model3d" xmlns:aink="http://schemas.microsoft.com/office/drawing/2016/ink" xmlns:cx8="http://schemas.microsoft.com/office/drawing/2016/5/14/chartex" xmlns:cx7="http://schemas.microsoft.com/office/drawing/2016/5/13/chartex" xmlns:cx6="http://schemas.microsoft.com/office/drawing/2016/5/12/chartex" xmlns:cx5="http://schemas.microsoft.com/office/drawing/2016/5/11/chartex" xmlns:cx4="http://schemas.microsoft.com/office/drawing/2016/5/10/chartex" xmlns:cx3="http://schemas.microsoft.com/office/drawing/2016/5/9/chartex" xmlns:cx2="http://schemas.microsoft.com/office/drawing/2015/10/21/chartex" xmlns:cx1="http://schemas.microsoft.com/office/drawing/2015/9/8/chartex" xmlns:cx="http://schemas.microsoft.com/office/drawing/2014/chartex">
                   <w:pict>
                     <v:shape w14:anchorId="3F5DEDB7" id="Cuadro de texto 63" o:spid="_x0000_s1029" type="#_x0000_t202" style="position:absolute;margin-left:24.5pt;margin-top:7.1pt;width:1in;height:21.6pt;z-index:251719680;visibility:visible;mso-wrap-style:none;mso-width-percent:0;mso-height-percent:0;mso-wrap-distance-left:9pt;mso-wrap-distance-top:0;mso-wrap-distance-right:9pt;mso-wrap-distance-bottom:0;mso-position-horizontal:absolute;mso-position-horizontal-relative:text;mso-position-vertical:absolute;mso-position-vertical-relative:text;mso-width-percent:0;mso-height-percent:0;mso-width-relative:margin;mso-height-relative:margin;v-text-anchor:top" o:gfxdata="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" fillcolor="white [3201]" stroked="f" strokeweight=".5pt">
                       <v:textbox>
@@ -5562,7 +5579,7 @@
                     </wp:anchor>
                   </w:drawing>
                 </mc:Choice>
-                <mc:Fallback>
+                <mc:Fallback xmlns:w16se="http://schemas.microsoft.com/office/word/2015/wordml/symex" xmlns:w16cid="http://schemas.microsoft.com/office/word/2016/wordml/cid" xmlns:am3d="http://schemas.microsoft.com/office/drawing/2017/model3d" xmlns:aink="http://schemas.microsoft.com/office/drawing/2016/ink" xmlns:cx8="http://schemas.microsoft.com/office/drawing/2016/5/14/chartex" xmlns:cx7="http://schemas.microsoft.com/office/drawing/2016/5/13/chartex" xmlns:cx6="http://schemas.microsoft.com/office/drawing/2016/5/12/chartex" xmlns:cx5="http://schemas.microsoft.com/office/drawing/2016/5/11/chartex" xmlns:cx4="http://schemas.microsoft.com/office/drawing/2016/5/10/chartex" xmlns:cx3="http://schemas.microsoft.com/office/drawing/2016/5/9/chartex" xmlns:cx2="http://schemas.microsoft.com/office/drawing/2015/10/21/chartex" xmlns:cx1="http://schemas.microsoft.com/office/drawing/2015/9/8/chartex" xmlns:cx="http://schemas.microsoft.com/office/drawing/2014/chartex">
                   <w:pict>
                     <v:group w14:anchorId="5188C911" id="Grupo 64" o:spid="_x0000_s1026" style="position:absolute;margin-left:35.5pt;margin-top:0;width:29.4pt;height:67.8pt;z-index:251720704;mso-width-relative:margin;mso-height-relative:margin" coordsize="4724,10210" o:gfxdata="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">
                       <v:oval id="Elipse 65" o:spid="_x0000_s1027" style="position:absolute;width:4724;height:3657;visibility:visible;mso-wrap-style:square;v-text-anchor:middle" o:gfxdata="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" filled="f" strokecolor="#7030a0" strokeweight="1pt">
@@ -5731,7 +5748,7 @@
                     </wp:anchor>
                   </w:drawing>
                 </mc:Choice>
-                <mc:Fallback>
+                <mc:Fallback xmlns:w16se="http://schemas.microsoft.com/office/word/2015/wordml/symex" xmlns:w16cid="http://schemas.microsoft.com/office/word/2016/wordml/cid" xmlns:am3d="http://schemas.microsoft.com/office/drawing/2017/model3d" xmlns:aink="http://schemas.microsoft.com/office/drawing/2016/ink" xmlns:cx8="http://schemas.microsoft.com/office/drawing/2016/5/14/chartex" xmlns:cx7="http://schemas.microsoft.com/office/drawing/2016/5/13/chartex" xmlns:cx6="http://schemas.microsoft.com/office/drawing/2016/5/12/chartex" xmlns:cx5="http://schemas.microsoft.com/office/drawing/2016/5/11/chartex" xmlns:cx4="http://schemas.microsoft.com/office/drawing/2016/5/10/chartex" xmlns:cx3="http://schemas.microsoft.com/office/drawing/2016/5/9/chartex" xmlns:cx2="http://schemas.microsoft.com/office/drawing/2015/10/21/chartex" xmlns:cx1="http://schemas.microsoft.com/office/drawing/2015/9/8/chartex" xmlns:cx="http://schemas.microsoft.com/office/drawing/2014/chartex">
                   <w:pict>
                     <v:shape w14:anchorId="26C42D31" id="Cuadro de texto 70" o:spid="_x0000_s1030" type="#_x0000_t202" style="position:absolute;margin-left:23.05pt;margin-top:7.45pt;width:1in;height:21.6pt;z-index:251721728;visibility:visible;mso-wrap-style:none;mso-width-percent:0;mso-height-percent:0;mso-wrap-distance-left:9pt;mso-wrap-distance-top:0;mso-wrap-distance-right:9pt;mso-wrap-distance-bottom:0;mso-position-horizontal:absolute;mso-position-horizontal-relative:text;mso-position-vertical:absolute;mso-position-vertical-relative:text;mso-width-percent:0;mso-height-percent:0;mso-width-relative:margin;mso-height-relative:margin;v-text-anchor:top" o:gfxdata="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" fillcolor="white [3201]" stroked="f" strokeweight=".5pt">
                       <v:textbox>
@@ -5841,8 +5858,6 @@
                 <w:rFonts w:ascii="Arial" w:hAnsi="Arial" w:cs="Arial"/>
               </w:rPr>
             </w:pPr>
-            <w:bookmarkStart w:id="0" w:name="_GoBack"/>
-            <w:bookmarkEnd w:id="0"/>
             <w:r>
               <w:rPr>
                 <w:rFonts w:ascii="Arial" w:hAnsi="Arial" w:cs="Arial"/>
@@ -6021,6 +6036,214 @@
         <w:t>Selección de puntos de vista de la arquitectura</w:t>
       </w:r>
     </w:p>
+    <w:tbl>
+      <w:tblPr>
+        <w:tblStyle w:val="Tablaconcuadrcula"/>
+        <w:tblW w:w="5000" w:type="pct"/>
+        <w:tblLook w:val="04A0" w:firstRow="1" w:lastRow="0" w:firstColumn="1" w:lastColumn="0" w:noHBand="0" w:noVBand="1"/>
+      </w:tblPr>
+      <w:tblGrid>
+        <w:gridCol w:w="4414"/>
+        <w:gridCol w:w="4414"/>
+      </w:tblGrid>
+      <w:tr>
+        <w:tc>
+          <w:tcPr>
+            <w:tcW w:w="2500" w:type="pct"/>
+          </w:tcPr>
+          <w:p>
+            <w:pPr>
+              <w:jc w:val="center"/>
+              <w:rPr>
+                <w:rStyle w:val="Referenciasutil"/>
+                <w:rFonts w:ascii="Arial" w:hAnsi="Arial" w:cs="Arial"/>
+                <w:b/>
+              </w:rPr>
+            </w:pPr>
+            <w:r>
+              <w:rPr>
+                <w:rStyle w:val="Referenciasutil"/>
+                <w:rFonts w:ascii="Arial" w:hAnsi="Arial" w:cs="Arial"/>
+                <w:b/>
+              </w:rPr>
+              <w:t>Vistas</w:t>
+            </w:r>
+          </w:p>
+        </w:tc>
+        <w:tc>
+          <w:tcPr>
+            <w:tcW w:w="2500" w:type="pct"/>
+          </w:tcPr>
+          <w:p>
+            <w:pPr>
+              <w:jc w:val="center"/>
+              <w:rPr>
+                <w:rStyle w:val="Referenciasutil"/>
+                <w:rFonts w:ascii="Arial" w:hAnsi="Arial" w:cs="Arial"/>
+                <w:b/>
+              </w:rPr>
+            </w:pPr>
+            <w:r>
+              <w:rPr>
+                <w:rStyle w:val="Referenciasutil"/>
+                <w:rFonts w:ascii="Arial" w:hAnsi="Arial" w:cs="Arial"/>
+                <w:b/>
+              </w:rPr>
+              <w:t>UML</w:t>
+            </w:r>
+          </w:p>
+        </w:tc>
+      </w:tr>
+      <w:tr>
+        <w:tc>
+          <w:tcPr>
+            <w:tcW w:w="2500" w:type="pct"/>
+          </w:tcPr>
+          <w:p>
+            <w:pPr>
+              <w:rPr>
+                <w:rFonts w:ascii="Arial" w:hAnsi="Arial" w:cs="Arial"/>
+              </w:rPr>
+            </w:pPr>
+            <w:r>
+              <w:rPr>
+                <w:rFonts w:ascii="Arial" w:hAnsi="Arial" w:cs="Arial"/>
+              </w:rPr>
+              <w:t>Escenarios</w:t>
+            </w:r>
+          </w:p>
+        </w:tc>
+        <w:tc>
+          <w:tcPr>
+            <w:tcW w:w="2500" w:type="pct"/>
+          </w:tcPr>
+          <w:p>
+            <w:pPr>
+              <w:rPr>
+                <w:rFonts w:ascii="Arial" w:hAnsi="Arial" w:cs="Arial"/>
+              </w:rPr>
+            </w:pPr>
+            <w:r>
+              <w:rPr>
+                <w:rFonts w:ascii="Arial" w:hAnsi="Arial" w:cs="Arial"/>
+              </w:rPr>
+              <w:t>Casos de Uso</w:t>
+            </w:r>
+          </w:p>
+        </w:tc>
+      </w:tr>
+      <w:tr>
+        <w:tc>
+          <w:tcPr>
+            <w:tcW w:w="2500" w:type="pct"/>
+          </w:tcPr>
+          <w:p>
+            <w:pPr>
+              <w:rPr>
+                <w:rFonts w:ascii="Arial" w:hAnsi="Arial" w:cs="Arial"/>
+              </w:rPr>
+            </w:pPr>
+            <w:r>
+              <w:rPr>
+                <w:rFonts w:ascii="Arial" w:hAnsi="Arial" w:cs="Arial"/>
+              </w:rPr>
+              <w:t>Lógica</w:t>
+            </w:r>
+          </w:p>
+        </w:tc>
+        <w:tc>
+          <w:tcPr>
+            <w:tcW w:w="2500" w:type="pct"/>
+          </w:tcPr>
+          <w:p>
+            <w:pPr>
+              <w:rPr>
+                <w:rFonts w:ascii="Arial" w:hAnsi="Arial" w:cs="Arial"/>
+              </w:rPr>
+            </w:pPr>
+            <w:r>
+              <w:rPr>
+                <w:rFonts w:ascii="Arial" w:hAnsi="Arial" w:cs="Arial"/>
+              </w:rPr>
+              <w:t>Clases</w:t>
+            </w:r>
+          </w:p>
+        </w:tc>
+      </w:tr>
+      <w:tr>
+        <w:tc>
+          <w:tcPr>
+            <w:tcW w:w="2500" w:type="pct"/>
+          </w:tcPr>
+          <w:p>
+            <w:pPr>
+              <w:rPr>
+                <w:rFonts w:ascii="Arial" w:hAnsi="Arial" w:cs="Arial"/>
+              </w:rPr>
+            </w:pPr>
+            <w:r>
+              <w:rPr>
+                <w:rFonts w:ascii="Arial" w:hAnsi="Arial" w:cs="Arial"/>
+              </w:rPr>
+              <w:t>Física</w:t>
+            </w:r>
+          </w:p>
+        </w:tc>
+        <w:tc>
+          <w:tcPr>
+            <w:tcW w:w="2500" w:type="pct"/>
+          </w:tcPr>
+          <w:p>
+            <w:pPr>
+              <w:rPr>
+                <w:rFonts w:ascii="Arial" w:hAnsi="Arial" w:cs="Arial"/>
+              </w:rPr>
+            </w:pPr>
+            <w:r>
+              <w:rPr>
+                <w:rFonts w:ascii="Arial" w:hAnsi="Arial" w:cs="Arial"/>
+              </w:rPr>
+              <w:t>Despliegue</w:t>
+            </w:r>
+          </w:p>
+        </w:tc>
+      </w:tr>
+      <w:tr>
+        <w:tc>
+          <w:tcPr>
+            <w:tcW w:w="2500" w:type="pct"/>
+          </w:tcPr>
+          <w:p>
+            <w:pPr>
+              <w:rPr>
+                <w:rFonts w:ascii="Arial" w:hAnsi="Arial" w:cs="Arial"/>
+              </w:rPr>
+            </w:pPr>
+          </w:p>
+        </w:tc>
+        <w:tc>
+          <w:tcPr>
+            <w:tcW w:w="2500" w:type="pct"/>
+          </w:tcPr>
+          <w:p>
+            <w:pPr>
+              <w:rPr>
+                <w:rFonts w:ascii="Arial" w:hAnsi="Arial" w:cs="Arial"/>
+              </w:rPr>
+            </w:pPr>
+          </w:p>
+        </w:tc>
+      </w:tr>
+    </w:tbl>
+    <w:p>
+      <w:pPr>
+        <w:rPr>
+          <w:rStyle w:val="Referenciasutil"/>
+          <w:rFonts w:ascii="Arial" w:hAnsi="Arial" w:cs="Arial"/>
+          <w:b/>
+        </w:rPr>
+      </w:pPr>
+    </w:p>
     <w:p>
       <w:pPr>
         <w:pStyle w:val="Prrafodelista"/>
@@ -6045,6 +6268,33 @@
     </w:p>
     <w:p>
       <w:pPr>
+        <w:rPr>
+          <w:rStyle w:val="Referenciasutil"/>
+          <w:rFonts w:ascii="Arial" w:hAnsi="Arial" w:cs="Arial"/>
+          <w:b/>
+        </w:rPr>
+      </w:pPr>
+    </w:p>
+    <w:p>
+      <w:pPr>
+        <w:rPr>
+          <w:rStyle w:val="Referenciasutil"/>
+          <w:rFonts w:ascii="Arial" w:hAnsi="Arial" w:cs="Arial"/>
+          <w:b/>
+        </w:rPr>
+      </w:pPr>
+    </w:p>
+    <w:p>
+      <w:pPr>
+        <w:rPr>
+          <w:rStyle w:val="Referenciasutil"/>
+          <w:rFonts w:ascii="Arial" w:hAnsi="Arial" w:cs="Arial"/>
+          <w:b/>
+        </w:rPr>
+      </w:pPr>
+    </w:p>
+    <w:p>
+      <w:pPr>
         <w:pStyle w:val="Prrafodelista"/>
         <w:numPr>
           <w:ilvl w:val="2"/>
@@ -6066,7 +6316,78 @@
           <w:sz w:val="20"/>
           <w:szCs w:val="20"/>
         </w:rPr>
+        <w:lastRenderedPageBreak/>
         <w:t>Diagrama.- Casos de uso del negocio</w:t>
+      </w:r>
+    </w:p>
+    <w:p>
+      <w:pPr>
+        <w:rPr>
+          <w:rStyle w:val="Referenciasutil"/>
+          <w:rFonts w:ascii="Arial" w:hAnsi="Arial" w:cs="Arial"/>
+          <w:b/>
+          <w:sz w:val="20"/>
+          <w:szCs w:val="20"/>
+        </w:rPr>
+      </w:pPr>
+      <w:r>
+        <w:rPr>
+          <w:rStyle w:val="Referenciasutil"/>
+          <w:rFonts w:ascii="Arial" w:hAnsi="Arial" w:cs="Arial"/>
+          <w:b/>
+          <w:noProof/>
+          <w:sz w:val="20"/>
+          <w:szCs w:val="20"/>
+          <w:lang w:eastAsia="es-MX"/>
+        </w:rPr>
+        <w:drawing>
+          <wp:inline distT="0" distB="0" distL="0" distR="0" wp14:anchorId="6FF4C22F" wp14:editId="3B385EC9">
+            <wp:extent cx="5612130" cy="4372565"/>
+            <wp:effectExtent l="0" t="0" r="7620" b="9525"/>
+            <wp:docPr id="26" name="Imagen 26" descr="C:\Users\ceres\Documents\JSRC LapLenovo\JSCoyt\Maestria\Semestre 3\Arquitectura de Software\Diagramas\Diagrama Casos de Uso\Diagrama  de caso de uso V2.png"/>
+            <wp:cNvGraphicFramePr>
+              <a:graphicFrameLocks xmlns:a="http://schemas.openxmlformats.org/drawingml/2006/main" noChangeAspect="1"/>
+            </wp:cNvGraphicFramePr>
+            <a:graphic xmlns:a="http://schemas.openxmlformats.org/drawingml/2006/main">
+              <a:graphicData uri="http://schemas.openxmlformats.org/drawingml/2006/picture">
+                <pic:pic xmlns:pic="http://schemas.openxmlformats.org/drawingml/2006/picture">
+                  <pic:nvPicPr>
+                    <pic:cNvPr id="0" name="Picture 5" descr="C:\Users\ceres\Documents\JSRC LapLenovo\JSCoyt\Maestria\Semestre 3\Arquitectura de Software\Diagramas\Diagrama Casos de Uso\Diagrama  de caso de uso V2.png"/>
+                    <pic:cNvPicPr>
+                      <a:picLocks noChangeAspect="1" noChangeArrowheads="1"/>
+                    </pic:cNvPicPr>
+                  </pic:nvPicPr>
+                  <pic:blipFill>
+                    <a:blip r:embed="rId5" cstate="print">
+                      <a:extLst>
+                        <a:ext uri="{28A0092B-C50C-407E-A947-70E740481C1C}">
+                          <a14:useLocalDpi xmlns:a14="http://schemas.microsoft.com/office/drawing/2010/main" val="0"/>
+                        </a:ext>
+                      </a:extLst>
+                    </a:blip>
+                    <a:srcRect/>
+                    <a:stretch>
+                      <a:fillRect/>
+                    </a:stretch>
+                  </pic:blipFill>
+                  <pic:spPr bwMode="auto">
+                    <a:xfrm>
+                      <a:off x="0" y="0"/>
+                      <a:ext cx="5612130" cy="4372565"/>
+                    </a:xfrm>
+                    <a:prstGeom prst="rect">
+                      <a:avLst/>
+                    </a:prstGeom>
+                    <a:noFill/>
+                    <a:ln>
+                      <a:noFill/>
+                    </a:ln>
+                  </pic:spPr>
+                </pic:pic>
+              </a:graphicData>
+            </a:graphic>
+          </wp:inline>
+        </w:drawing>
       </w:r>
     </w:p>
     <w:p>
@@ -6097,6 +6418,87 @@
     </w:p>
     <w:p>
       <w:pPr>
+        <w:rPr>
+          <w:rStyle w:val="Referenciasutil"/>
+          <w:rFonts w:ascii="Arial" w:hAnsi="Arial" w:cs="Arial"/>
+          <w:b/>
+          <w:sz w:val="20"/>
+          <w:szCs w:val="20"/>
+        </w:rPr>
+      </w:pPr>
+      <w:r>
+        <w:rPr>
+          <w:rStyle w:val="Referenciasutil"/>
+          <w:rFonts w:ascii="Arial" w:hAnsi="Arial" w:cs="Arial"/>
+          <w:b/>
+          <w:noProof/>
+          <w:sz w:val="20"/>
+          <w:szCs w:val="20"/>
+          <w:lang w:eastAsia="es-MX"/>
+        </w:rPr>
+        <w:drawing>
+          <wp:inline distT="0" distB="0" distL="0" distR="0" wp14:anchorId="2FF2ED41" wp14:editId="412008F0">
+            <wp:extent cx="5612130" cy="2285881"/>
+            <wp:effectExtent l="0" t="0" r="7620" b="635"/>
+            <wp:docPr id="27" name="Imagen 27" descr="C:\Users\ceres\Documents\JSRC LapLenovo\JSCoyt\Maestria\Semestre 3\Arquitectura de Software\Diagramas\Diagrama E-R\Diagrama E-R.PNG"/>
+            <wp:cNvGraphicFramePr>
+              <a:graphicFrameLocks xmlns:a="http://schemas.openxmlformats.org/drawingml/2006/main" noChangeAspect="1"/>
+            </wp:cNvGraphicFramePr>
+            <a:graphic xmlns:a="http://schemas.openxmlformats.org/drawingml/2006/main">
+              <a:graphicData uri="http://schemas.openxmlformats.org/drawingml/2006/picture">
+                <pic:pic xmlns:pic="http://schemas.openxmlformats.org/drawingml/2006/picture">
+                  <pic:nvPicPr>
+                    <pic:cNvPr id="0" name="Picture 6" descr="C:\Users\ceres\Documents\JSRC LapLenovo\JSCoyt\Maestria\Semestre 3\Arquitectura de Software\Diagramas\Diagrama E-R\Diagrama E-R.PNG"/>
+                    <pic:cNvPicPr>
+                      <a:picLocks noChangeAspect="1" noChangeArrowheads="1"/>
+                    </pic:cNvPicPr>
+                  </pic:nvPicPr>
+                  <pic:blipFill>
+                    <a:blip r:embed="rId6" cstate="print">
+                      <a:extLst>
+                        <a:ext uri="{28A0092B-C50C-407E-A947-70E740481C1C}">
+                          <a14:useLocalDpi xmlns:a14="http://schemas.microsoft.com/office/drawing/2010/main" val="0"/>
+                        </a:ext>
+                      </a:extLst>
+                    </a:blip>
+                    <a:srcRect/>
+                    <a:stretch>
+                      <a:fillRect/>
+                    </a:stretch>
+                  </pic:blipFill>
+                  <pic:spPr bwMode="auto">
+                    <a:xfrm>
+                      <a:off x="0" y="0"/>
+                      <a:ext cx="5612130" cy="2285881"/>
+                    </a:xfrm>
+                    <a:prstGeom prst="rect">
+                      <a:avLst/>
+                    </a:prstGeom>
+                    <a:noFill/>
+                    <a:ln>
+                      <a:noFill/>
+                    </a:ln>
+                  </pic:spPr>
+                </pic:pic>
+              </a:graphicData>
+            </a:graphic>
+          </wp:inline>
+        </w:drawing>
+      </w:r>
+    </w:p>
+    <w:p>
+      <w:pPr>
+        <w:rPr>
+          <w:rStyle w:val="Referenciasutil"/>
+          <w:rFonts w:ascii="Arial" w:hAnsi="Arial" w:cs="Arial"/>
+          <w:b/>
+          <w:sz w:val="20"/>
+          <w:szCs w:val="20"/>
+        </w:rPr>
+      </w:pPr>
+    </w:p>
+    <w:p>
+      <w:pPr>
         <w:pStyle w:val="Prrafodelista"/>
         <w:numPr>
           <w:ilvl w:val="2"/>
@@ -6123,6 +6525,28 @@
     </w:p>
     <w:p>
       <w:pPr>
+        <w:rPr>
+          <w:rStyle w:val="Referenciasutil"/>
+          <w:rFonts w:ascii="Arial" w:hAnsi="Arial" w:cs="Arial"/>
+          <w:b/>
+          <w:sz w:val="20"/>
+          <w:szCs w:val="20"/>
+        </w:rPr>
+      </w:pPr>
+    </w:p>
+    <w:p>
+      <w:pPr>
+        <w:rPr>
+          <w:rStyle w:val="Referenciasutil"/>
+          <w:rFonts w:ascii="Arial" w:hAnsi="Arial" w:cs="Arial"/>
+          <w:b/>
+          <w:sz w:val="20"/>
+          <w:szCs w:val="20"/>
+        </w:rPr>
+      </w:pPr>
+    </w:p>
+    <w:p>
+      <w:pPr>
         <w:pStyle w:val="Prrafodelista"/>
         <w:numPr>
           <w:ilvl w:val="2"/>
@@ -6149,6 +6573,100 @@
     </w:p>
     <w:p>
       <w:pPr>
+        <w:rPr>
+          <w:rStyle w:val="Referenciasutil"/>
+          <w:rFonts w:ascii="Arial" w:hAnsi="Arial" w:cs="Arial"/>
+          <w:b/>
+          <w:sz w:val="20"/>
+          <w:szCs w:val="20"/>
+        </w:rPr>
+      </w:pPr>
+      <w:r>
+        <w:rPr>
+          <w:rStyle w:val="Referenciasutil"/>
+          <w:rFonts w:ascii="Arial" w:hAnsi="Arial" w:cs="Arial"/>
+          <w:b/>
+          <w:noProof/>
+          <w:sz w:val="20"/>
+          <w:szCs w:val="20"/>
+          <w:lang w:eastAsia="es-MX"/>
+        </w:rPr>
+        <w:drawing>
+          <wp:inline distT="0" distB="0" distL="0" distR="0" wp14:anchorId="3F1F5960" wp14:editId="7A37620D">
+            <wp:extent cx="5612130" cy="3565057"/>
+            <wp:effectExtent l="0" t="0" r="7620" b="0"/>
+            <wp:docPr id="25" name="Imagen 25" descr="C:\Users\ceres\Documents\JSRC LapLenovo\JSCoyt\Maestria\Semestre 3\Arquitectura de Software\Diagramas\Diagrama de Despliegue\Deploy diagram.png"/>
+            <wp:cNvGraphicFramePr>
+              <a:graphicFrameLocks xmlns:a="http://schemas.openxmlformats.org/drawingml/2006/main" noChangeAspect="1"/>
+            </wp:cNvGraphicFramePr>
+            <a:graphic xmlns:a="http://schemas.openxmlformats.org/drawingml/2006/main">
+              <a:graphicData uri="http://schemas.openxmlformats.org/drawingml/2006/picture">
+                <pic:pic xmlns:pic="http://schemas.openxmlformats.org/drawingml/2006/picture">
+                  <pic:nvPicPr>
+                    <pic:cNvPr id="0" name="Picture 4" descr="C:\Users\ceres\Documents\JSRC LapLenovo\JSCoyt\Maestria\Semestre 3\Arquitectura de Software\Diagramas\Diagrama de Despliegue\Deploy diagram.png"/>
+                    <pic:cNvPicPr>
+                      <a:picLocks noChangeAspect="1" noChangeArrowheads="1"/>
+                    </pic:cNvPicPr>
+                  </pic:nvPicPr>
+                  <pic:blipFill>
+                    <a:blip r:embed="rId7">
+                      <a:extLst>
+                        <a:ext uri="{28A0092B-C50C-407E-A947-70E740481C1C}">
+                          <a14:useLocalDpi xmlns:a14="http://schemas.microsoft.com/office/drawing/2010/main" val="0"/>
+                        </a:ext>
+                      </a:extLst>
+                    </a:blip>
+                    <a:srcRect/>
+                    <a:stretch>
+                      <a:fillRect/>
+                    </a:stretch>
+                  </pic:blipFill>
+                  <pic:spPr bwMode="auto">
+                    <a:xfrm>
+                      <a:off x="0" y="0"/>
+                      <a:ext cx="5612130" cy="3565057"/>
+                    </a:xfrm>
+                    <a:prstGeom prst="rect">
+                      <a:avLst/>
+                    </a:prstGeom>
+                    <a:noFill/>
+                    <a:ln>
+                      <a:noFill/>
+                    </a:ln>
+                  </pic:spPr>
+                </pic:pic>
+              </a:graphicData>
+            </a:graphic>
+          </wp:inline>
+        </w:drawing>
+      </w:r>
+    </w:p>
+    <w:p>
+      <w:pPr>
+        <w:rPr>
+          <w:rStyle w:val="Referenciasutil"/>
+          <w:rFonts w:ascii="Arial" w:hAnsi="Arial" w:cs="Arial"/>
+          <w:b/>
+          <w:sz w:val="20"/>
+          <w:szCs w:val="20"/>
+        </w:rPr>
+      </w:pPr>
+    </w:p>
+    <w:p>
+      <w:pPr>
+        <w:rPr>
+          <w:rStyle w:val="Referenciasutil"/>
+          <w:rFonts w:ascii="Arial" w:hAnsi="Arial" w:cs="Arial"/>
+          <w:b/>
+          <w:sz w:val="20"/>
+          <w:szCs w:val="20"/>
+        </w:rPr>
+      </w:pPr>
+      <w:bookmarkStart w:id="0" w:name="_GoBack"/>
+      <w:bookmarkEnd w:id="0"/>
+    </w:p>
+    <w:p>
+      <w:pPr>
         <w:pStyle w:val="Prrafodelista"/>
         <w:numPr>
           <w:ilvl w:val="2"/>
@@ -6175,6 +6693,298 @@
     </w:p>
     <w:p>
       <w:pPr>
+        <w:rPr>
+          <w:rFonts w:ascii="Arial" w:hAnsi="Arial" w:cs="Arial"/>
+        </w:rPr>
+      </w:pPr>
+      <w:r>
+        <w:rPr>
+          <w:rFonts w:ascii="Arial" w:hAnsi="Arial" w:cs="Arial"/>
+        </w:rPr>
+        <w:t>Diagrama</w:t>
+      </w:r>
+      <w:r>
+        <w:rPr>
+          <w:rFonts w:ascii="Arial" w:hAnsi="Arial" w:cs="Arial"/>
+        </w:rPr>
+        <w:t xml:space="preserve"> de Secuencia</w:t>
+      </w:r>
+      <w:r>
+        <w:rPr>
+          <w:rFonts w:ascii="Arial" w:hAnsi="Arial" w:cs="Arial"/>
+        </w:rPr>
+        <w:t>.- Coordinador</w:t>
+      </w:r>
+    </w:p>
+    <w:p>
+      <w:pPr>
+        <w:rPr>
+          <w:rStyle w:val="Referenciasutil"/>
+          <w:rFonts w:ascii="Arial" w:hAnsi="Arial" w:cs="Arial"/>
+          <w:b/>
+          <w:sz w:val="20"/>
+          <w:szCs w:val="20"/>
+        </w:rPr>
+      </w:pPr>
+      <w:r>
+        <w:rPr>
+          <w:rStyle w:val="Referenciasutil"/>
+          <w:rFonts w:ascii="Arial" w:hAnsi="Arial" w:cs="Arial"/>
+          <w:b/>
+          <w:noProof/>
+          <w:sz w:val="20"/>
+          <w:szCs w:val="20"/>
+          <w:lang w:eastAsia="es-MX"/>
+        </w:rPr>
+        <w:drawing>
+          <wp:inline distT="0" distB="0" distL="0" distR="0" wp14:anchorId="0FACC4FC" wp14:editId="31FC5183">
+            <wp:extent cx="5612130" cy="2925242"/>
+            <wp:effectExtent l="0" t="0" r="7620" b="8890"/>
+            <wp:docPr id="22" name="Imagen 22" descr="C:\Users\ceres\Documents\JSRC LapLenovo\JSCoyt\Maestria\Semestre 3\Arquitectura de Software\Diagramas de Secuencia\Diagrama de secuencia coordinador.png"/>
+            <wp:cNvGraphicFramePr>
+              <a:graphicFrameLocks xmlns:a="http://schemas.openxmlformats.org/drawingml/2006/main" noChangeAspect="1"/>
+            </wp:cNvGraphicFramePr>
+            <a:graphic xmlns:a="http://schemas.openxmlformats.org/drawingml/2006/main">
+              <a:graphicData uri="http://schemas.openxmlformats.org/drawingml/2006/picture">
+                <pic:pic xmlns:pic="http://schemas.openxmlformats.org/drawingml/2006/picture">
+                  <pic:nvPicPr>
+                    <pic:cNvPr id="0" name="Picture 1" descr="C:\Users\ceres\Documents\JSRC LapLenovo\JSCoyt\Maestria\Semestre 3\Arquitectura de Software\Diagramas de Secuencia\Diagrama de secuencia coordinador.png"/>
+                    <pic:cNvPicPr>
+                      <a:picLocks noChangeAspect="1" noChangeArrowheads="1"/>
+                    </pic:cNvPicPr>
+                  </pic:nvPicPr>
+                  <pic:blipFill>
+                    <a:blip r:embed="rId8">
+                      <a:extLst>
+                        <a:ext uri="{28A0092B-C50C-407E-A947-70E740481C1C}">
+                          <a14:useLocalDpi xmlns:a14="http://schemas.microsoft.com/office/drawing/2010/main" val="0"/>
+                        </a:ext>
+                      </a:extLst>
+                    </a:blip>
+                    <a:srcRect/>
+                    <a:stretch>
+                      <a:fillRect/>
+                    </a:stretch>
+                  </pic:blipFill>
+                  <pic:spPr bwMode="auto">
+                    <a:xfrm>
+                      <a:off x="0" y="0"/>
+                      <a:ext cx="5612130" cy="2925242"/>
+                    </a:xfrm>
+                    <a:prstGeom prst="rect">
+                      <a:avLst/>
+                    </a:prstGeom>
+                    <a:noFill/>
+                    <a:ln>
+                      <a:noFill/>
+                    </a:ln>
+                  </pic:spPr>
+                </pic:pic>
+              </a:graphicData>
+            </a:graphic>
+          </wp:inline>
+        </w:drawing>
+      </w:r>
+    </w:p>
+    <w:p>
+      <w:pPr>
+        <w:rPr>
+          <w:rStyle w:val="Referenciasutil"/>
+          <w:rFonts w:ascii="Arial" w:hAnsi="Arial" w:cs="Arial"/>
+          <w:b/>
+          <w:sz w:val="20"/>
+          <w:szCs w:val="20"/>
+        </w:rPr>
+      </w:pPr>
+    </w:p>
+    <w:p>
+      <w:pPr>
+        <w:rPr>
+          <w:rFonts w:ascii="Arial" w:hAnsi="Arial" w:cs="Arial"/>
+        </w:rPr>
+      </w:pPr>
+      <w:r>
+        <w:rPr>
+          <w:rFonts w:ascii="Arial" w:hAnsi="Arial" w:cs="Arial"/>
+        </w:rPr>
+        <w:t>Diagrama</w:t>
+      </w:r>
+      <w:r>
+        <w:rPr>
+          <w:rFonts w:ascii="Arial" w:hAnsi="Arial" w:cs="Arial"/>
+        </w:rPr>
+        <w:t xml:space="preserve"> de Secuencia</w:t>
+      </w:r>
+      <w:r>
+        <w:rPr>
+          <w:rFonts w:ascii="Arial" w:hAnsi="Arial" w:cs="Arial"/>
+        </w:rPr>
+        <w:t xml:space="preserve">.- </w:t>
+      </w:r>
+      <w:r>
+        <w:rPr>
+          <w:rFonts w:ascii="Arial" w:hAnsi="Arial" w:cs="Arial"/>
+        </w:rPr>
+        <w:t>Administrador</w:t>
+      </w:r>
+    </w:p>
+    <w:p>
+      <w:pPr>
+        <w:rPr>
+          <w:rFonts w:ascii="Arial" w:hAnsi="Arial" w:cs="Arial"/>
+        </w:rPr>
+      </w:pPr>
+      <w:r>
+        <w:rPr>
+          <w:rFonts w:ascii="Arial" w:hAnsi="Arial" w:cs="Arial"/>
+          <w:noProof/>
+          <w:lang w:eastAsia="es-MX"/>
+        </w:rPr>
+        <w:drawing>
+          <wp:inline distT="0" distB="0" distL="0" distR="0" wp14:anchorId="28489264" wp14:editId="1E1D35F2">
+            <wp:extent cx="5612130" cy="2925242"/>
+            <wp:effectExtent l="0" t="0" r="7620" b="8890"/>
+            <wp:docPr id="23" name="Imagen 23" descr="C:\Users\ceres\Documents\JSRC LapLenovo\JSCoyt\Maestria\Semestre 3\Arquitectura de Software\Diagramas de Secuencia\Diagrama de secuencia_administrador.png"/>
+            <wp:cNvGraphicFramePr>
+              <a:graphicFrameLocks xmlns:a="http://schemas.openxmlformats.org/drawingml/2006/main" noChangeAspect="1"/>
+            </wp:cNvGraphicFramePr>
+            <a:graphic xmlns:a="http://schemas.openxmlformats.org/drawingml/2006/main">
+              <a:graphicData uri="http://schemas.openxmlformats.org/drawingml/2006/picture">
+                <pic:pic xmlns:pic="http://schemas.openxmlformats.org/drawingml/2006/picture">
+                  <pic:nvPicPr>
+                    <pic:cNvPr id="0" name="Picture 2" descr="C:\Users\ceres\Documents\JSRC LapLenovo\JSCoyt\Maestria\Semestre 3\Arquitectura de Software\Diagramas de Secuencia\Diagrama de secuencia_administrador.png"/>
+                    <pic:cNvPicPr>
+                      <a:picLocks noChangeAspect="1" noChangeArrowheads="1"/>
+                    </pic:cNvPicPr>
+                  </pic:nvPicPr>
+                  <pic:blipFill>
+                    <a:blip r:embed="rId9">
+                      <a:extLst>
+                        <a:ext uri="{28A0092B-C50C-407E-A947-70E740481C1C}">
+                          <a14:useLocalDpi xmlns:a14="http://schemas.microsoft.com/office/drawing/2010/main" val="0"/>
+                        </a:ext>
+                      </a:extLst>
+                    </a:blip>
+                    <a:srcRect/>
+                    <a:stretch>
+                      <a:fillRect/>
+                    </a:stretch>
+                  </pic:blipFill>
+                  <pic:spPr bwMode="auto">
+                    <a:xfrm>
+                      <a:off x="0" y="0"/>
+                      <a:ext cx="5612130" cy="2925242"/>
+                    </a:xfrm>
+                    <a:prstGeom prst="rect">
+                      <a:avLst/>
+                    </a:prstGeom>
+                    <a:noFill/>
+                    <a:ln>
+                      <a:noFill/>
+                    </a:ln>
+                  </pic:spPr>
+                </pic:pic>
+              </a:graphicData>
+            </a:graphic>
+          </wp:inline>
+        </w:drawing>
+      </w:r>
+    </w:p>
+    <w:p>
+      <w:pPr>
+        <w:rPr>
+          <w:rFonts w:ascii="Arial" w:hAnsi="Arial" w:cs="Arial"/>
+        </w:rPr>
+      </w:pPr>
+    </w:p>
+    <w:p>
+      <w:pPr>
+        <w:rPr>
+          <w:rFonts w:ascii="Arial" w:hAnsi="Arial" w:cs="Arial"/>
+        </w:rPr>
+      </w:pPr>
+      <w:r>
+        <w:rPr>
+          <w:rFonts w:ascii="Arial" w:hAnsi="Arial" w:cs="Arial"/>
+        </w:rPr>
+        <w:t>Diagrama de Secuencia.- Alumno</w:t>
+      </w:r>
+    </w:p>
+    <w:p>
+      <w:pPr>
+        <w:rPr>
+          <w:rFonts w:ascii="Arial" w:hAnsi="Arial" w:cs="Arial"/>
+        </w:rPr>
+      </w:pPr>
+      <w:r>
+        <w:rPr>
+          <w:rFonts w:ascii="Arial" w:hAnsi="Arial" w:cs="Arial"/>
+          <w:noProof/>
+          <w:lang w:eastAsia="es-MX"/>
+        </w:rPr>
+        <w:drawing>
+          <wp:inline distT="0" distB="0" distL="0" distR="0" wp14:anchorId="45AB7E40" wp14:editId="35AB7F2D">
+            <wp:extent cx="5612130" cy="2891746"/>
+            <wp:effectExtent l="0" t="0" r="7620" b="4445"/>
+            <wp:docPr id="24" name="Imagen 24" descr="C:\Users\ceres\Documents\JSRC LapLenovo\JSCoyt\Maestria\Semestre 3\Arquitectura de Software\Diagramas de Secuencia\Diagrama de secuencia_alumno.png"/>
+            <wp:cNvGraphicFramePr>
+              <a:graphicFrameLocks xmlns:a="http://schemas.openxmlformats.org/drawingml/2006/main" noChangeAspect="1"/>
+            </wp:cNvGraphicFramePr>
+            <a:graphic xmlns:a="http://schemas.openxmlformats.org/drawingml/2006/main">
+              <a:graphicData uri="http://schemas.openxmlformats.org/drawingml/2006/picture">
+                <pic:pic xmlns:pic="http://schemas.openxmlformats.org/drawingml/2006/picture">
+                  <pic:nvPicPr>
+                    <pic:cNvPr id="0" name="Picture 3" descr="C:\Users\ceres\Documents\JSRC LapLenovo\JSCoyt\Maestria\Semestre 3\Arquitectura de Software\Diagramas de Secuencia\Diagrama de secuencia_alumno.png"/>
+                    <pic:cNvPicPr>
+                      <a:picLocks noChangeAspect="1" noChangeArrowheads="1"/>
+                    </pic:cNvPicPr>
+                  </pic:nvPicPr>
+                  <pic:blipFill>
+                    <a:blip r:embed="rId10">
+                      <a:extLst>
+                        <a:ext uri="{28A0092B-C50C-407E-A947-70E740481C1C}">
+                          <a14:useLocalDpi xmlns:a14="http://schemas.microsoft.com/office/drawing/2010/main" val="0"/>
+                        </a:ext>
+                      </a:extLst>
+                    </a:blip>
+                    <a:srcRect/>
+                    <a:stretch>
+                      <a:fillRect/>
+                    </a:stretch>
+                  </pic:blipFill>
+                  <pic:spPr bwMode="auto">
+                    <a:xfrm>
+                      <a:off x="0" y="0"/>
+                      <a:ext cx="5612130" cy="2891746"/>
+                    </a:xfrm>
+                    <a:prstGeom prst="rect">
+                      <a:avLst/>
+                    </a:prstGeom>
+                    <a:noFill/>
+                    <a:ln>
+                      <a:noFill/>
+                    </a:ln>
+                  </pic:spPr>
+                </pic:pic>
+              </a:graphicData>
+            </a:graphic>
+          </wp:inline>
+        </w:drawing>
+      </w:r>
+    </w:p>
+    <w:p>
+      <w:pPr>
+        <w:rPr>
+          <w:rStyle w:val="Referenciasutil"/>
+          <w:rFonts w:ascii="Arial" w:hAnsi="Arial" w:cs="Arial"/>
+          <w:b/>
+          <w:sz w:val="20"/>
+          <w:szCs w:val="20"/>
+        </w:rPr>
+      </w:pPr>
+    </w:p>
+    <w:p>
+      <w:pPr>
         <w:pStyle w:val="Prrafodelista"/>
         <w:numPr>
           <w:ilvl w:val="1"/>
@@ -6242,6 +7052,30 @@
     <w:p>
       <w:pPr>
         <w:pStyle w:val="Prrafodelista"/>
+        <w:rPr>
+          <w:rStyle w:val="Referenciasutil"/>
+          <w:rFonts w:ascii="Arial" w:hAnsi="Arial" w:cs="Arial"/>
+          <w:b/>
+          <w:sz w:val="20"/>
+          <w:szCs w:val="20"/>
+        </w:rPr>
+      </w:pPr>
+    </w:p>
+    <w:p>
+      <w:pPr>
+        <w:pStyle w:val="Prrafodelista"/>
+        <w:rPr>
+          <w:rStyle w:val="Referenciasutil"/>
+          <w:rFonts w:ascii="Arial" w:hAnsi="Arial" w:cs="Arial"/>
+          <w:b/>
+          <w:sz w:val="20"/>
+          <w:szCs w:val="20"/>
+        </w:rPr>
+      </w:pPr>
+    </w:p>
+    <w:p>
+      <w:pPr>
+        <w:pStyle w:val="Prrafodelista"/>
         <w:numPr>
           <w:ilvl w:val="1"/>
           <w:numId w:val="2"/>
@@ -6260,6 +7094,7 @@
           <w:b/>
           <w:szCs w:val="20"/>
         </w:rPr>
+        <w:lastRenderedPageBreak/>
         <w:t>Arquitectura Lógica</w:t>
       </w:r>
     </w:p>
@@ -6330,7 +7165,6 @@
         <w:rPr>
           <w:rFonts w:ascii="Arial" w:hAnsi="Arial" w:cs="Arial"/>
         </w:rPr>
-        <w:lastRenderedPageBreak/>
         <w:t>El sistema apoyará hasta 3500 usuarios simultáneos contra la base de datos central en cualquier tiempo dado, y hasta 1000 usuarios simultáneos contra los servidores locales en un momento dado.</w:t>
       </w:r>
     </w:p>
@@ -6599,16 +7433,65 @@
     </w:p>
     <w:p>
       <w:pPr>
+        <w:ind w:firstLine="360"/>
+        <w:jc w:val="both"/>
+        <w:rPr>
+          <w:rStyle w:val="Referenciasutil"/>
+          <w:rFonts w:ascii="Arial" w:hAnsi="Arial" w:cs="Arial"/>
+          <w:b/>
+          <w:szCs w:val="20"/>
+        </w:rPr>
+      </w:pPr>
+      <w:r>
+        <w:rPr>
+          <w:rFonts w:ascii="Arial" w:hAnsi="Arial" w:cs="Arial"/>
+        </w:rPr>
+        <w:t>La especificación</w:t>
+      </w:r>
+      <w:r>
+        <w:rPr>
+          <w:rFonts w:ascii="Arial" w:hAnsi="Arial" w:cs="Arial"/>
+        </w:rPr>
+        <w:t xml:space="preserve"> de un sistema de software tiene como última representación al código fuente de los componentes. Es en el código donde se detallan las más finas funcionalidades del sistema, por medio de un lenguaje preciso, capaz de ser traducido a lenguaje máquina, en este caso </w:t>
+      </w:r>
+      <w:r>
+        <w:rPr>
+          <w:rFonts w:ascii="Arial" w:hAnsi="Arial" w:cs="Arial"/>
+          <w:b/>
+        </w:rPr>
+        <w:t>C#</w:t>
+      </w:r>
+      <w:r>
+        <w:rPr>
+          <w:rFonts w:ascii="Arial" w:hAnsi="Arial" w:cs="Arial"/>
+        </w:rPr>
+        <w:t xml:space="preserve"> para la parte de funcionabilidad y </w:t>
+      </w:r>
+      <w:r>
+        <w:rPr>
+          <w:rFonts w:ascii="Arial" w:hAnsi="Arial" w:cs="Arial"/>
+          <w:b/>
+        </w:rPr>
+        <w:t>ASP .net</w:t>
+      </w:r>
+      <w:r>
+        <w:rPr>
+          <w:rFonts w:ascii="Arial" w:hAnsi="Arial" w:cs="Arial"/>
+        </w:rPr>
+        <w:t xml:space="preserve"> para la parte gráfica.</w:t>
+      </w:r>
+    </w:p>
+    <w:p>
+      <w:pPr>
         <w:pStyle w:val="Prrafodelista"/>
         <w:numPr>
           <w:ilvl w:val="2"/>
           <w:numId w:val="2"/>
         </w:numPr>
         <w:rPr>
-          <w:rFonts w:ascii="Arial" w:hAnsi="Arial" w:cs="Arial"/>
-          <w:b/>
-          <w:smallCaps/>
-          <w:color w:val="5A5A5A" w:themeColor="text1" w:themeTint="A5"/>
+          <w:rStyle w:val="Referenciasutil"/>
+          <w:rFonts w:ascii="Arial" w:hAnsi="Arial" w:cs="Arial"/>
+          <w:b/>
           <w:szCs w:val="20"/>
         </w:rPr>
       </w:pPr>
@@ -6620,6 +7503,88 @@
           <w:szCs w:val="20"/>
         </w:rPr>
         <w:t>Lenguajes y Plataformas</w:t>
+      </w:r>
+    </w:p>
+    <w:p>
+      <w:pPr>
+        <w:ind w:firstLine="708"/>
+        <w:jc w:val="both"/>
+        <w:rPr>
+          <w:rFonts w:ascii="Arial" w:hAnsi="Arial" w:cs="Arial"/>
+        </w:rPr>
+      </w:pPr>
+      <w:r>
+        <w:rPr>
+          <w:rFonts w:ascii="Arial" w:hAnsi="Arial" w:cs="Arial"/>
+        </w:rPr>
+        <w:t>La</w:t>
+      </w:r>
+      <w:r>
+        <w:rPr>
+          <w:rFonts w:ascii="Arial" w:hAnsi="Arial" w:cs="Arial"/>
+        </w:rPr>
+        <w:t xml:space="preserve"> lógica de diseño </w:t>
+      </w:r>
+      <w:r>
+        <w:rPr>
+          <w:rFonts w:ascii="Arial" w:hAnsi="Arial" w:cs="Arial"/>
+        </w:rPr>
+        <w:t xml:space="preserve">arquitectónico aplicada en el desarrollo de este documento, abre la posibilidad de que la implementación de bajo nivel sea efectuada con lenguajes que solamente cumplan con la característica de Orientación a Objetos. </w:t>
+      </w:r>
+    </w:p>
+    <w:p>
+      <w:pPr>
+        <w:jc w:val="both"/>
+        <w:rPr>
+          <w:rFonts w:ascii="Arial" w:hAnsi="Arial" w:cs="Arial"/>
+        </w:rPr>
+      </w:pPr>
+      <w:r>
+        <w:rPr>
+          <w:rFonts w:ascii="Arial" w:hAnsi="Arial" w:cs="Arial"/>
+        </w:rPr>
+        <w:lastRenderedPageBreak/>
+        <w:t>Y esto va a depender directamente de las características de las personas implicadas en el desarrollo, sus capacidades de aprendizaje, manejo de tiempos, metodologías de desarrollo y tiempo, esfuerzo, así como de la empresa para la cual se efectúa el diseño.</w:t>
+      </w:r>
+    </w:p>
+    <w:p>
+      <w:pPr>
+        <w:jc w:val="both"/>
+        <w:rPr>
+          <w:rFonts w:ascii="Arial" w:hAnsi="Arial" w:cs="Arial"/>
+        </w:rPr>
+      </w:pPr>
+      <w:r>
+        <w:rPr>
+          <w:rFonts w:ascii="Arial" w:hAnsi="Arial" w:cs="Arial"/>
+        </w:rPr>
+        <w:t xml:space="preserve">Si el desarrollo se planea implementar con lenguajes que no cumplan con los requerimientos funcionales y no funcionales de los </w:t>
+      </w:r>
+      <w:proofErr w:type="spellStart"/>
+      <w:r>
+        <w:rPr>
+          <w:rFonts w:ascii="Arial" w:hAnsi="Arial" w:cs="Arial"/>
+        </w:rPr>
+        <w:t>stakeholders</w:t>
+      </w:r>
+      <w:proofErr w:type="spellEnd"/>
+      <w:r>
+        <w:rPr>
+          <w:rFonts w:ascii="Arial" w:hAnsi="Arial" w:cs="Arial"/>
+        </w:rPr>
+        <w:t xml:space="preserve"> que los solicitan</w:t>
+      </w:r>
+      <w:r>
+        <w:rPr>
+          <w:rFonts w:ascii="Arial" w:hAnsi="Arial" w:cs="Arial"/>
+        </w:rPr>
+        <w:t>, o bien no cumplan con las características mencionadas, se deberán desarrollar nuevas vistas para así satisfacer la demanda de los mismos.</w:t>
+      </w:r>
+      <w:r>
+        <w:rPr>
+          <w:rFonts w:ascii="Arial" w:hAnsi="Arial" w:cs="Arial"/>
+        </w:rPr>
+        <w:t xml:space="preserve"> </w:t>
       </w:r>
     </w:p>
     <w:p>
@@ -6639,7 +7604,7 @@
 </file>
 
 <file path=word/numbering.xml><?xml version="1.0" encoding="utf-8"?>
-<w:numbering xmlns:wpc="http://schemas.microsoft.com/office/word/2010/wordprocessingCanvas" xmlns:cx="http://schemas.microsoft.com/office/drawing/2014/chartex" xmlns:cx1="http://schemas.microsoft.com/office/drawing/2015/9/8/chartex" xmlns:cx2="http://schemas.microsoft.com/office/drawing/2015/10/21/chartex" xmlns:cx3="http://schemas.microsoft.com/office/drawing/2016/5/9/chartex" xmlns:cx4="http://schemas.microsoft.com/office/drawing/2016/5/10/chartex" xmlns:cx5="http://schemas.microsoft.com/office/drawing/2016/5/11/chartex" xmlns:cx6="http://schemas.microsoft.com/office/drawing/2016/5/12/chartex" xmlns:cx7="http://schemas.microsoft.com/office/drawing/2016/5/13/chartex" xmlns:cx8="http://schemas.microsoft.com/office/drawing/2016/5/14/chartex" xmlns:mc="http://schemas.openxmlformats.org/markup-compatibility/2006" xmlns:aink="http://schemas.microsoft.com/office/drawing/2016/ink" xmlns:am3d="http://schemas.microsoft.com/office/drawing/2017/model3d" xmlns:o="urn:schemas-microsoft-com:office:office" xmlns:r="http://schemas.openxmlformats.org/officeDocument/2006/relationships" xmlns:m="http://schemas.openxmlformats.org/officeDocument/2006/math" xmlns:v="urn:schemas-microsoft-com:vml" xmlns:wp14="http://schemas.microsoft.com/office/word/2010/wordprocessingDrawing" xmlns:wp="http://schemas.openxmlformats.org/drawingml/2006/wordprocessingDrawing" xmlns:w10="urn:schemas-microsoft-com:office:word" xmlns:w="http://schemas.openxmlformats.org/wordprocessingml/2006/main" xmlns:w14="http://schemas.microsoft.com/office/word/2010/wordml" xmlns:w15="http://schemas.microsoft.com/office/word/2012/wordml" xmlns:w16cid="http://schemas.microsoft.com/office/word/2016/wordml/cid" xmlns:w16se="http://schemas.microsoft.com/office/word/2015/wordml/symex" xmlns:wpg="http://schemas.microsoft.com/office/word/2010/wordprocessingGroup" xmlns:wpi="http://schemas.microsoft.com/office/word/2010/wordprocessingInk" xmlns:wne="http://schemas.microsoft.com/office/word/2006/wordml" xmlns:wps="http://schemas.microsoft.com/office/word/2010/wordprocessingShape" mc:Ignorable="w14 w15 w16se w16cid wp14">
+<w:numbering xmlns:wpc="http://schemas.microsoft.com/office/word/2010/wordprocessingCanvas" xmlns:mc="http://schemas.openxmlformats.org/markup-compatibility/2006" xmlns:o="urn:schemas-microsoft-com:office:office" xmlns:r="http://schemas.openxmlformats.org/officeDocument/2006/relationships" xmlns:m="http://schemas.openxmlformats.org/officeDocument/2006/math" xmlns:v="urn:schemas-microsoft-com:vml" xmlns:wp14="http://schemas.microsoft.com/office/word/2010/wordprocessingDrawing" xmlns:wp="http://schemas.openxmlformats.org/drawingml/2006/wordprocessingDrawing" xmlns:w10="urn:schemas-microsoft-com:office:word" xmlns:w="http://schemas.openxmlformats.org/wordprocessingml/2006/main" xmlns:w14="http://schemas.microsoft.com/office/word/2010/wordml" xmlns:w15="http://schemas.microsoft.com/office/word/2012/wordml" xmlns:wpg="http://schemas.microsoft.com/office/word/2010/wordprocessingGroup" xmlns:wpi="http://schemas.microsoft.com/office/word/2010/wordprocessingInk" xmlns:wne="http://schemas.microsoft.com/office/word/2006/wordml" xmlns:wps="http://schemas.microsoft.com/office/word/2010/wordprocessingShape" mc:Ignorable="w14 w15 wp14">
   <w:abstractNum w:abstractNumId="0" w15:restartNumberingAfterBreak="0">
     <w:nsid w:val="00B95DF2"/>
     <w:multiLevelType w:val="multilevel"/>
@@ -7640,7 +8605,7 @@
 </file>
 
 <file path=word/styles.xml><?xml version="1.0" encoding="utf-8"?>
-<w:styles xmlns:mc="http://schemas.openxmlformats.org/markup-compatibility/2006" xmlns:r="http://schemas.openxmlformats.org/officeDocument/2006/relationships" xmlns:w="http://schemas.openxmlformats.org/wordprocessingml/2006/main" xmlns:w14="http://schemas.microsoft.com/office/word/2010/wordml" xmlns:w15="http://schemas.microsoft.com/office/word/2012/wordml" xmlns:w16cid="http://schemas.microsoft.com/office/word/2016/wordml/cid" xmlns:w16se="http://schemas.microsoft.com/office/word/2015/wordml/symex" mc:Ignorable="w14 w15 w16se w16cid">
+<w:styles xmlns:mc="http://schemas.openxmlformats.org/markup-compatibility/2006" xmlns:r="http://schemas.openxmlformats.org/officeDocument/2006/relationships" xmlns:w="http://schemas.openxmlformats.org/wordprocessingml/2006/main" xmlns:w14="http://schemas.microsoft.com/office/word/2010/wordml" xmlns:w15="http://schemas.microsoft.com/office/word/2012/wordml" mc:Ignorable="w14 w15">
   <w:docDefaults>
     <w:rPrDefault>
       <w:rPr>
@@ -7656,7 +8621,7 @@
       </w:pPr>
     </w:pPrDefault>
   </w:docDefaults>
-  <w:latentStyles w:defLockedState="0" w:defUIPriority="99" w:defSemiHidden="0" w:defUnhideWhenUsed="0" w:defQFormat="0" w:count="377">
+  <w:latentStyles w:defLockedState="0" w:defUIPriority="99" w:defSemiHidden="0" w:defUnhideWhenUsed="0" w:defQFormat="0" w:count="371">
     <w:lsdException w:name="Normal" w:uiPriority="0" w:qFormat="1"/>
     <w:lsdException w:name="heading 1" w:uiPriority="9" w:qFormat="1"/>
     <w:lsdException w:name="heading 2" w:semiHidden="1" w:uiPriority="9" w:unhideWhenUsed="1" w:qFormat="1"/>
@@ -7804,8 +8769,11 @@
     <w:lsdException w:name="Table 3D effects 3" w:semiHidden="1" w:unhideWhenUsed="1"/>
     <w:lsdException w:name="Table Contemporary" w:semiHidden="1" w:unhideWhenUsed="1"/>
     <w:lsdException w:name="Table Elegant" w:semiHidden="1" w:unhideWhenUsed="1"/>
+    <w:lsdException w:name="Table Professional" w:semiHidden="1" w:unhideWhenUsed="1"/>
     <w:lsdException w:name="Table Subtle 1" w:semiHidden="1" w:unhideWhenUsed="1"/>
     <w:lsdException w:name="Table Subtle 2" w:semiHidden="1" w:unhideWhenUsed="1"/>
+    <w:lsdException w:name="Table Web 1" w:semiHidden="1" w:unhideWhenUsed="1"/>
+    <w:lsdException w:name="Table Web 2" w:semiHidden="1" w:unhideWhenUsed="1"/>
     <w:lsdException w:name="Table Web 3" w:semiHidden="1" w:unhideWhenUsed="1"/>
     <w:lsdException w:name="Balloon Text" w:semiHidden="1" w:unhideWhenUsed="1"/>
     <w:lsdException w:name="Table Grid" w:uiPriority="39"/>
@@ -8025,12 +8993,6 @@
     <w:lsdException w:name="List Table 5 Dark Accent 6" w:uiPriority="50"/>
     <w:lsdException w:name="List Table 6 Colorful Accent 6" w:uiPriority="51"/>
     <w:lsdException w:name="List Table 7 Colorful Accent 6" w:uiPriority="52"/>
-    <w:lsdException w:name="Mention" w:semiHidden="1" w:unhideWhenUsed="1"/>
-    <w:lsdException w:name="Smart Hyperlink" w:semiHidden="1" w:unhideWhenUsed="1"/>
-    <w:lsdException w:name="Hashtag" w:semiHidden="1" w:unhideWhenUsed="1"/>
-    <w:lsdException w:name="Unresolved Mention" w:semiHidden="1" w:unhideWhenUsed="1"/>
-    <w:lsdException w:name="Smart Link" w:semiHidden="1" w:unhideWhenUsed="1"/>
-    <w:lsdException w:name="Smart Link Error" w:semiHidden="1" w:unhideWhenUsed="1"/>
   </w:latentStyles>
   <w:style w:type="paragraph" w:default="1" w:styleId="Normal">
     <w:name w:val="Normal"/>

</xml_diff>